<commit_message>
more programs + DB added
</commit_message>
<xml_diff>
--- a/Revised Adv. Java ASP Practical slips.docx
+++ b/Revised Adv. Java ASP Practical slips.docx
@@ -1817,21 +1817,32 @@
           <w:sz w:val="28"/>
           <w:szCs w:val="28"/>
         </w:rPr>
-        <w:t>Q.4.b. Write a JDBC program to accept the details of customer (CID, CName, Address, Ph_No) and store it into the database (Use PreparedStatement interface</w:t>
-      </w:r>
-      <w:r>
-        <w:rPr>
-          <w:rFonts w:ascii="Arial" w:hAnsi="Arial" w:eastAsia="Arial" w:cs="Arial"/>
-          <w:sz w:val="28"/>
-          <w:szCs w:val="28"/>
-        </w:rPr>
-        <w:tab/>
-      </w:r>
-      <w:r>
-        <w:rPr>
-          <w:rFonts w:ascii="Arial" w:hAnsi="Arial" w:eastAsia="Arial" w:cs="Arial"/>
-          <w:sz w:val="28"/>
-          <w:szCs w:val="28"/>
+        <w:t xml:space="preserve">Q.4.b. </w:t>
+      </w:r>
+      <w:r>
+        <w:rPr>
+          <w:rFonts w:ascii="Arial" w:hAnsi="Arial" w:eastAsia="Arial" w:cs="Arial"/>
+          <w:sz w:val="28"/>
+          <w:szCs w:val="28"/>
+          <w:highlight w:val="yellow"/>
+        </w:rPr>
+        <w:t>Write a JDBC program to accept the details of customer (CID, CName, Address, Ph_No) and store it into the database (Use PreparedStatement interface</w:t>
+      </w:r>
+      <w:r>
+        <w:rPr>
+          <w:rFonts w:ascii="Arial" w:hAnsi="Arial" w:eastAsia="Arial" w:cs="Arial"/>
+          <w:sz w:val="28"/>
+          <w:szCs w:val="28"/>
+          <w:highlight w:val="yellow"/>
+        </w:rPr>
+        <w:tab/>
+      </w:r>
+      <w:r>
+        <w:rPr>
+          <w:rFonts w:ascii="Arial" w:hAnsi="Arial" w:eastAsia="Arial" w:cs="Arial"/>
+          <w:sz w:val="28"/>
+          <w:szCs w:val="28"/>
+          <w:highlight w:val="yellow"/>
         </w:rPr>
         <w:tab/>
       </w:r>
@@ -3249,8 +3260,6 @@
         </w:rPr>
         <w:tab/>
       </w:r>
-      <w:bookmarkStart w:id="2" w:name="_GoBack"/>
-      <w:bookmarkEnd w:id="2"/>
       <w:r>
         <w:rPr>
           <w:rFonts w:ascii="Arial" w:hAnsi="Arial" w:eastAsia="Arial" w:cs="Arial"/>
@@ -6950,6 +6959,7 @@
           <w:rFonts w:ascii="Arial" w:hAnsi="Arial" w:cs="Arial"/>
           <w:sz w:val="28"/>
           <w:szCs w:val="28"/>
+          <w:highlight w:val="yellow"/>
         </w:rPr>
         <w:t xml:space="preserve">Write a java program to create Teacher table (TNo. TName, Sal, Desg) and insert a record in it. </w:t>
       </w:r>
@@ -7536,6 +7546,7 @@
     </w:p>
     <w:p>
       <w:pPr>
+        <w:ind w:firstLine="720" w:firstLineChars="0"/>
         <w:rPr>
           <w:rFonts w:ascii="Arial" w:hAnsi="Arial" w:eastAsia="Arial" w:cs="Arial"/>
           <w:sz w:val="28"/>
@@ -8563,9 +8574,31 @@
           <w:color w:val="000000"/>
           <w:sz w:val="28"/>
           <w:szCs w:val="28"/>
+          <w:highlight w:val="yellow"/>
           <w:shd w:val="clear" w:color="auto" w:fill="FFFFFF"/>
         </w:rPr>
-        <w:t>Write a program to demonstrate the join() in multithreading (15)</w:t>
+        <w:t>W</w:t>
+      </w:r>
+      <w:r>
+        <w:rPr>
+          <w:rFonts w:ascii="Arial" w:hAnsi="Arial" w:cs="Arial"/>
+          <w:color w:val="000000"/>
+          <w:sz w:val="28"/>
+          <w:szCs w:val="28"/>
+          <w:highlight w:val="yellow"/>
+          <w:shd w:val="clear" w:color="auto" w:fill="FFFFFF"/>
+        </w:rPr>
+        <w:t>rite a program to demonstrate the join() in multithreading</w:t>
+      </w:r>
+      <w:r>
+        <w:rPr>
+          <w:rFonts w:ascii="Arial" w:hAnsi="Arial" w:cs="Arial"/>
+          <w:color w:val="000000"/>
+          <w:sz w:val="28"/>
+          <w:szCs w:val="28"/>
+          <w:shd w:val="clear" w:color="auto" w:fill="FFFFFF"/>
+        </w:rPr>
+        <w:t xml:space="preserve"> (15)</w:t>
       </w:r>
     </w:p>
     <w:p>
@@ -11479,6 +11512,7 @@
           <w:rFonts w:ascii="Arial" w:hAnsi="Arial" w:cs="Arial"/>
           <w:sz w:val="28"/>
           <w:szCs w:val="28"/>
+          <w:highlight w:val="yellow"/>
         </w:rPr>
       </w:pPr>
       <w:r>
@@ -11494,6 +11528,7 @@
           <w:rFonts w:ascii="Arial" w:hAnsi="Arial" w:cs="Arial"/>
           <w:sz w:val="28"/>
           <w:szCs w:val="28"/>
+          <w:highlight w:val="yellow"/>
         </w:rPr>
         <w:t>Write a java program using multithreading to execute the threads sequentially.</w:t>
       </w:r>
@@ -11513,6 +11548,7 @@
           <w:rFonts w:ascii="Arial" w:hAnsi="Arial" w:cs="Arial"/>
           <w:sz w:val="28"/>
           <w:szCs w:val="28"/>
+          <w:highlight w:val="yellow"/>
         </w:rPr>
         <w:t xml:space="preserve">      (Use Synchronized Method)</w:t>
       </w:r>
@@ -11601,7 +11637,17 @@
           <w:sz w:val="28"/>
           <w:szCs w:val="28"/>
         </w:rPr>
-        <w:t xml:space="preserve">Write a java program to create a student table with field’s rno, name and per. Insert values in the table. Display all the details of the student on screen. (Use PreparedStatement Interface) </w:t>
+        <w:t xml:space="preserve">Write a java program to create a student table with field’s rno, name and per. Insert values in the table. Display all the details of the student on screen. </w:t>
+      </w:r>
+      <w:bookmarkStart w:id="2" w:name="_GoBack"/>
+      <w:bookmarkEnd w:id="2"/>
+      <w:r>
+        <w:rPr>
+          <w:rFonts w:ascii="Arial" w:hAnsi="Arial" w:cs="Arial"/>
+          <w:sz w:val="28"/>
+          <w:szCs w:val="28"/>
+        </w:rPr>
+        <w:t xml:space="preserve">(Use PreparedStatement Interface) </w:t>
       </w:r>
       <w:r>
         <w:rPr>

</xml_diff>

<commit_message>
whole lotta new slips added
</commit_message>
<xml_diff>
--- a/Revised Adv. Java ASP Practical slips.docx
+++ b/Revised Adv. Java ASP Practical slips.docx
@@ -1958,8 +1958,6 @@
         </w:rPr>
         <w:t>Q4c. Write ASP program to print maths table of a number. Accept the number from a text box.</w:t>
       </w:r>
-      <w:bookmarkStart w:id="2" w:name="_GoBack"/>
-      <w:bookmarkEnd w:id="2"/>
     </w:p>
     <w:p>
       <w:pPr>
@@ -2714,15 +2712,25 @@
           <w:rFonts w:ascii="Arial" w:hAnsi="Arial" w:eastAsia="Arial" w:cs="Arial"/>
           <w:sz w:val="28"/>
           <w:szCs w:val="28"/>
-        </w:rPr>
-      </w:pPr>
-      <w:r>
-        <w:rPr>
-          <w:rFonts w:ascii="Arial" w:hAnsi="Arial" w:eastAsia="Arial" w:cs="Arial"/>
-          <w:sz w:val="28"/>
-          <w:szCs w:val="28"/>
-        </w:rPr>
-        <w:t>Q5d. Write a C# program to overload the following operators</w:t>
+          <w:highlight w:val="yellow"/>
+        </w:rPr>
+      </w:pPr>
+      <w:r>
+        <w:rPr>
+          <w:rFonts w:ascii="Arial" w:hAnsi="Arial" w:eastAsia="Arial" w:cs="Arial"/>
+          <w:sz w:val="28"/>
+          <w:szCs w:val="28"/>
+        </w:rPr>
+        <w:t>Q5d.</w:t>
+      </w:r>
+      <w:r>
+        <w:rPr>
+          <w:rFonts w:ascii="Arial" w:hAnsi="Arial" w:eastAsia="Arial" w:cs="Arial"/>
+          <w:sz w:val="28"/>
+          <w:szCs w:val="28"/>
+          <w:highlight w:val="yellow"/>
+        </w:rPr>
+        <w:t xml:space="preserve"> Write a C# program to overload the following operators</w:t>
       </w:r>
     </w:p>
     <w:p>
@@ -2736,13 +2744,15 @@
           <w:rFonts w:ascii="Arial" w:hAnsi="Arial" w:eastAsia="Arial" w:cs="Arial"/>
           <w:sz w:val="28"/>
           <w:szCs w:val="28"/>
-        </w:rPr>
-      </w:pPr>
-      <w:r>
-        <w:rPr>
-          <w:rFonts w:ascii="Arial" w:hAnsi="Arial" w:eastAsia="Arial" w:cs="Arial"/>
-          <w:sz w:val="28"/>
-          <w:szCs w:val="28"/>
+          <w:highlight w:val="yellow"/>
+        </w:rPr>
+      </w:pPr>
+      <w:r>
+        <w:rPr>
+          <w:rFonts w:ascii="Arial" w:hAnsi="Arial" w:eastAsia="Arial" w:cs="Arial"/>
+          <w:sz w:val="28"/>
+          <w:szCs w:val="28"/>
+          <w:highlight w:val="yellow"/>
         </w:rPr>
         <w:t>* operator to subtract 2 objects</w:t>
       </w:r>
@@ -2764,8 +2774,17 @@
           <w:rFonts w:ascii="Arial" w:hAnsi="Arial" w:eastAsia="Arial" w:cs="Arial"/>
           <w:sz w:val="28"/>
           <w:szCs w:val="28"/>
-        </w:rPr>
-        <w:t>++ operator to increment the value of an object.                 (25)</w:t>
+          <w:highlight w:val="yellow"/>
+        </w:rPr>
+        <w:t xml:space="preserve">++ operator to increment the value of an object.        </w:t>
+      </w:r>
+      <w:r>
+        <w:rPr>
+          <w:rFonts w:ascii="Arial" w:hAnsi="Arial" w:eastAsia="Arial" w:cs="Arial"/>
+          <w:sz w:val="28"/>
+          <w:szCs w:val="28"/>
+        </w:rPr>
+        <w:t xml:space="preserve">         (25)</w:t>
       </w:r>
     </w:p>
     <w:p>
@@ -3376,7 +3395,24 @@
           <w:sz w:val="28"/>
           <w:szCs w:val="28"/>
         </w:rPr>
-        <w:t xml:space="preserve">Q6d. Create a class Employee(eid, ename, sal). Derive a class Manager(hra, ta) from Employee. Override the getSalary() method.                                        </w:t>
+        <w:t>Q6d.</w:t>
+      </w:r>
+      <w:r>
+        <w:rPr>
+          <w:rFonts w:ascii="Arial" w:hAnsi="Arial" w:eastAsia="Arial" w:cs="Arial"/>
+          <w:sz w:val="28"/>
+          <w:szCs w:val="28"/>
+          <w:highlight w:val="yellow"/>
+        </w:rPr>
+        <w:t xml:space="preserve"> Create a class Employee(eid, ename, sal). Derive a class Manager(hra, ta) from Employee. Override the getSalary() method</w:t>
+      </w:r>
+      <w:r>
+        <w:rPr>
+          <w:rFonts w:ascii="Arial" w:hAnsi="Arial" w:eastAsia="Arial" w:cs="Arial"/>
+          <w:sz w:val="28"/>
+          <w:szCs w:val="28"/>
+        </w:rPr>
+        <w:t xml:space="preserve">.                                        </w:t>
       </w:r>
       <w:r>
         <w:rPr>
@@ -3957,7 +3993,34 @@
           <w:sz w:val="28"/>
           <w:szCs w:val="28"/>
         </w:rPr>
-        <w:t>Q7d. Write a C# demo program for hierarchical inheritance.  Program must contain accept(), display() methods.                                      (25)</w:t>
+        <w:t xml:space="preserve">Q7d. </w:t>
+      </w:r>
+      <w:r>
+        <w:rPr>
+          <w:rFonts w:ascii="Arial" w:hAnsi="Arial" w:eastAsia="Arial" w:cs="Arial"/>
+          <w:sz w:val="28"/>
+          <w:szCs w:val="28"/>
+          <w:highlight w:val="red"/>
+        </w:rPr>
+        <w:t xml:space="preserve">Write a C# demo program for hierarchical inheritance.  Program must contain accept(), display() methods.     </w:t>
+      </w:r>
+      <w:r>
+        <w:rPr>
+          <w:rFonts w:hint="default" w:ascii="Arial" w:hAnsi="Arial" w:eastAsia="Arial" w:cs="Arial"/>
+          <w:sz w:val="28"/>
+          <w:szCs w:val="28"/>
+          <w:highlight w:val="red"/>
+          <w:lang w:val="en-US"/>
+        </w:rPr>
+        <w:t>DEBUG</w:t>
+      </w:r>
+      <w:r>
+        <w:rPr>
+          <w:rFonts w:ascii="Arial" w:hAnsi="Arial" w:eastAsia="Arial" w:cs="Arial"/>
+          <w:sz w:val="28"/>
+          <w:szCs w:val="28"/>
+        </w:rPr>
+        <w:t xml:space="preserve">                                 (25)</w:t>
       </w:r>
     </w:p>
     <w:p>
@@ -4673,15 +4736,25 @@
           <w:rFonts w:ascii="Arial" w:hAnsi="Arial" w:eastAsia="Arial" w:cs="Arial"/>
           <w:sz w:val="28"/>
           <w:szCs w:val="28"/>
-        </w:rPr>
-      </w:pPr>
-      <w:r>
-        <w:rPr>
-          <w:rFonts w:ascii="Arial" w:hAnsi="Arial" w:eastAsia="Arial" w:cs="Arial"/>
-          <w:sz w:val="28"/>
-          <w:szCs w:val="28"/>
-        </w:rPr>
-        <w:t>Q8d. Create a class Point(x, y). Overload the following operators.</w:t>
+          <w:highlight w:val="yellow"/>
+        </w:rPr>
+      </w:pPr>
+      <w:r>
+        <w:rPr>
+          <w:rFonts w:ascii="Arial" w:hAnsi="Arial" w:eastAsia="Arial" w:cs="Arial"/>
+          <w:sz w:val="28"/>
+          <w:szCs w:val="28"/>
+        </w:rPr>
+        <w:t xml:space="preserve">Q8d. </w:t>
+      </w:r>
+      <w:r>
+        <w:rPr>
+          <w:rFonts w:ascii="Arial" w:hAnsi="Arial" w:eastAsia="Arial" w:cs="Arial"/>
+          <w:sz w:val="28"/>
+          <w:szCs w:val="28"/>
+          <w:highlight w:val="yellow"/>
+        </w:rPr>
+        <w:t>Create a class Point(x, y). Overload the following operators.</w:t>
       </w:r>
     </w:p>
     <w:p>
@@ -4695,13 +4768,15 @@
           <w:rFonts w:ascii="Arial" w:hAnsi="Arial" w:eastAsia="Arial" w:cs="Arial"/>
           <w:sz w:val="28"/>
           <w:szCs w:val="28"/>
-        </w:rPr>
-      </w:pPr>
-      <w:r>
-        <w:rPr>
-          <w:rFonts w:ascii="Arial" w:hAnsi="Arial" w:eastAsia="Arial" w:cs="Arial"/>
-          <w:sz w:val="28"/>
-          <w:szCs w:val="28"/>
+          <w:highlight w:val="yellow"/>
+        </w:rPr>
+      </w:pPr>
+      <w:r>
+        <w:rPr>
+          <w:rFonts w:ascii="Arial" w:hAnsi="Arial" w:eastAsia="Arial" w:cs="Arial"/>
+          <w:sz w:val="28"/>
+          <w:szCs w:val="28"/>
+          <w:highlight w:val="yellow"/>
         </w:rPr>
         <w:t>+ operator to add 2 point objects</w:t>
       </w:r>
@@ -4723,8 +4798,17 @@
           <w:rFonts w:ascii="Arial" w:hAnsi="Arial" w:eastAsia="Arial" w:cs="Arial"/>
           <w:sz w:val="28"/>
           <w:szCs w:val="28"/>
-        </w:rPr>
-        <w:t>- operator to subtract 2 point objects.                                      (25)</w:t>
+          <w:highlight w:val="yellow"/>
+        </w:rPr>
+        <w:t xml:space="preserve">- operator to subtract 2 point objects.  </w:t>
+      </w:r>
+      <w:r>
+        <w:rPr>
+          <w:rFonts w:ascii="Arial" w:hAnsi="Arial" w:eastAsia="Arial" w:cs="Arial"/>
+          <w:sz w:val="28"/>
+          <w:szCs w:val="28"/>
+        </w:rPr>
+        <w:t xml:space="preserve">                                    (25)</w:t>
       </w:r>
     </w:p>
     <w:p>
@@ -5189,15 +5273,25 @@
           <w:rFonts w:ascii="Arial" w:hAnsi="Arial" w:eastAsia="Arial" w:cs="Arial"/>
           <w:sz w:val="28"/>
           <w:szCs w:val="28"/>
-        </w:rPr>
-      </w:pPr>
-      <w:r>
-        <w:rPr>
-          <w:rFonts w:ascii="Arial" w:hAnsi="Arial" w:eastAsia="Arial" w:cs="Arial"/>
-          <w:sz w:val="28"/>
-          <w:szCs w:val="28"/>
-        </w:rPr>
-        <w:t>Q9d. Write a C# program to overload the following operators</w:t>
+          <w:highlight w:val="yellow"/>
+        </w:rPr>
+      </w:pPr>
+      <w:r>
+        <w:rPr>
+          <w:rFonts w:ascii="Arial" w:hAnsi="Arial" w:eastAsia="Arial" w:cs="Arial"/>
+          <w:sz w:val="28"/>
+          <w:szCs w:val="28"/>
+        </w:rPr>
+        <w:t xml:space="preserve">Q9d. </w:t>
+      </w:r>
+      <w:r>
+        <w:rPr>
+          <w:rFonts w:ascii="Arial" w:hAnsi="Arial" w:eastAsia="Arial" w:cs="Arial"/>
+          <w:sz w:val="28"/>
+          <w:szCs w:val="28"/>
+          <w:highlight w:val="yellow"/>
+        </w:rPr>
+        <w:t>Write a C# program to overload the following operators</w:t>
       </w:r>
     </w:p>
     <w:p>
@@ -5211,13 +5305,15 @@
           <w:rFonts w:ascii="Arial" w:hAnsi="Arial" w:eastAsia="Arial" w:cs="Arial"/>
           <w:sz w:val="28"/>
           <w:szCs w:val="28"/>
-        </w:rPr>
-      </w:pPr>
-      <w:r>
-        <w:rPr>
-          <w:rFonts w:ascii="Arial" w:hAnsi="Arial" w:eastAsia="Arial" w:cs="Arial"/>
-          <w:sz w:val="28"/>
-          <w:szCs w:val="28"/>
+          <w:highlight w:val="yellow"/>
+        </w:rPr>
+      </w:pPr>
+      <w:r>
+        <w:rPr>
+          <w:rFonts w:ascii="Arial" w:hAnsi="Arial" w:eastAsia="Arial" w:cs="Arial"/>
+          <w:sz w:val="28"/>
+          <w:szCs w:val="28"/>
+          <w:highlight w:val="yellow"/>
         </w:rPr>
         <w:t>+ operator to add 2 objects</w:t>
       </w:r>
@@ -5239,8 +5335,17 @@
           <w:rFonts w:ascii="Arial" w:hAnsi="Arial" w:eastAsia="Arial" w:cs="Arial"/>
           <w:sz w:val="28"/>
           <w:szCs w:val="28"/>
-        </w:rPr>
-        <w:t>-- operator to decrement the value of an object.                 (25)</w:t>
+          <w:highlight w:val="yellow"/>
+        </w:rPr>
+        <w:t xml:space="preserve">-- operator to decrement the value of an object. </w:t>
+      </w:r>
+      <w:r>
+        <w:rPr>
+          <w:rFonts w:ascii="Arial" w:hAnsi="Arial" w:eastAsia="Arial" w:cs="Arial"/>
+          <w:sz w:val="28"/>
+          <w:szCs w:val="28"/>
+        </w:rPr>
+        <w:t xml:space="preserve">                (25)</w:t>
       </w:r>
     </w:p>
     <w:p>
@@ -5732,7 +5837,24 @@
           <w:sz w:val="28"/>
           <w:szCs w:val="28"/>
         </w:rPr>
-        <w:t xml:space="preserve">Q10d. Create a class Employee(eid, ename, sal). Derive a class Manager(hra, ta) from Employee. Override the getSalary() method.                                        </w:t>
+        <w:t>Q10d</w:t>
+      </w:r>
+      <w:r>
+        <w:rPr>
+          <w:rFonts w:ascii="Arial" w:hAnsi="Arial" w:eastAsia="Arial" w:cs="Arial"/>
+          <w:sz w:val="28"/>
+          <w:szCs w:val="28"/>
+          <w:highlight w:val="yellow"/>
+        </w:rPr>
+        <w:t>. Create a class Employee(eid, ename, sal). Derive a class Manager(hra, ta) from Employee. Override the getSalary() method.</w:t>
+      </w:r>
+      <w:r>
+        <w:rPr>
+          <w:rFonts w:ascii="Arial" w:hAnsi="Arial" w:eastAsia="Arial" w:cs="Arial"/>
+          <w:sz w:val="28"/>
+          <w:szCs w:val="28"/>
+        </w:rPr>
+        <w:t xml:space="preserve">                                        </w:t>
       </w:r>
     </w:p>
     <w:p>
@@ -7310,7 +7432,24 @@
           <w:sz w:val="28"/>
           <w:szCs w:val="28"/>
         </w:rPr>
-        <w:t>Q.12c. Write C# program to accept two strings and compare whether the two strings are equal in size and are same.                                  (15)</w:t>
+        <w:t xml:space="preserve">Q.12c. </w:t>
+      </w:r>
+      <w:r>
+        <w:rPr>
+          <w:rFonts w:ascii="Arial" w:hAnsi="Arial" w:eastAsia="Arial" w:cs="Arial"/>
+          <w:sz w:val="28"/>
+          <w:szCs w:val="28"/>
+          <w:highlight w:val="yellow"/>
+        </w:rPr>
+        <w:t xml:space="preserve">Write C# program to accept two strings and compare whether the two strings are equal in size and are same.         </w:t>
+      </w:r>
+      <w:r>
+        <w:rPr>
+          <w:rFonts w:ascii="Arial" w:hAnsi="Arial" w:eastAsia="Arial" w:cs="Arial"/>
+          <w:sz w:val="28"/>
+          <w:szCs w:val="28"/>
+        </w:rPr>
+        <w:t xml:space="preserve">                         (15)</w:t>
       </w:r>
     </w:p>
     <w:p>
@@ -8259,7 +8398,24 @@
           <w:sz w:val="28"/>
           <w:szCs w:val="28"/>
         </w:rPr>
-        <w:t>Q13c. Write a C# program to create a class that accepts an array as an argument and finds the average of the elements in that array. Display this average.                                                                                       (15)</w:t>
+        <w:t xml:space="preserve">Q13c. </w:t>
+      </w:r>
+      <w:r>
+        <w:rPr>
+          <w:rFonts w:ascii="Arial" w:hAnsi="Arial" w:eastAsia="Arial" w:cs="Arial"/>
+          <w:sz w:val="28"/>
+          <w:szCs w:val="28"/>
+          <w:highlight w:val="yellow"/>
+        </w:rPr>
+        <w:t xml:space="preserve">Write a C# program to create a class that accepts an array as an argument and finds the average of the elements in that array. Display this average.     </w:t>
+      </w:r>
+      <w:r>
+        <w:rPr>
+          <w:rFonts w:ascii="Arial" w:hAnsi="Arial" w:eastAsia="Arial" w:cs="Arial"/>
+          <w:sz w:val="28"/>
+          <w:szCs w:val="28"/>
+        </w:rPr>
+        <w:t xml:space="preserve">                                                                                  (15)</w:t>
       </w:r>
     </w:p>
     <w:p>
@@ -8812,7 +8968,24 @@
           <w:sz w:val="28"/>
           <w:szCs w:val="28"/>
         </w:rPr>
-        <w:t>Q14c. Write C# program to create structure called Book with title, author, publisher, and price as the fields of information. Create 2 books with this structure and print the details of these books.                                   (15)</w:t>
+        <w:t>Q14c.</w:t>
+      </w:r>
+      <w:r>
+        <w:rPr>
+          <w:rFonts w:ascii="Arial" w:hAnsi="Arial" w:eastAsia="Arial" w:cs="Arial"/>
+          <w:sz w:val="28"/>
+          <w:szCs w:val="28"/>
+          <w:highlight w:val="yellow"/>
+        </w:rPr>
+        <w:t xml:space="preserve"> Write C# program to create structure called Book with title, author, publisher, and price as the fields of information. Create 2 books with this structure and print the details of these books.  </w:t>
+      </w:r>
+      <w:r>
+        <w:rPr>
+          <w:rFonts w:ascii="Arial" w:hAnsi="Arial" w:eastAsia="Arial" w:cs="Arial"/>
+          <w:sz w:val="28"/>
+          <w:szCs w:val="28"/>
+        </w:rPr>
+        <w:t xml:space="preserve">                                 (15)</w:t>
       </w:r>
     </w:p>
     <w:p>
@@ -10078,7 +10251,24 @@
           <w:sz w:val="28"/>
           <w:szCs w:val="28"/>
         </w:rPr>
-        <w:t>Q15c. Write C# program to search for a string entered by the user in an already stored sentence. If the string is found in the sentence display the message “Found” otherwise display “Not Found”.                               (15)</w:t>
+        <w:t xml:space="preserve">Q15c. </w:t>
+      </w:r>
+      <w:r>
+        <w:rPr>
+          <w:rFonts w:ascii="Arial" w:hAnsi="Arial" w:eastAsia="Arial" w:cs="Arial"/>
+          <w:sz w:val="28"/>
+          <w:szCs w:val="28"/>
+          <w:highlight w:val="yellow"/>
+        </w:rPr>
+        <w:t xml:space="preserve">Write C# program to search for a string entered by the user in an already stored sentence. If the string is found in the sentence display the message “Found” otherwise display “Not Found”. </w:t>
+      </w:r>
+      <w:r>
+        <w:rPr>
+          <w:rFonts w:ascii="Arial" w:hAnsi="Arial" w:eastAsia="Arial" w:cs="Arial"/>
+          <w:sz w:val="28"/>
+          <w:szCs w:val="28"/>
+        </w:rPr>
+        <w:t xml:space="preserve">                              (15)</w:t>
       </w:r>
     </w:p>
     <w:p>
@@ -11737,7 +11927,25 @@
           <w:sz w:val="28"/>
           <w:szCs w:val="28"/>
         </w:rPr>
-        <w:t>Q18c. Write C# program to identify the type of the input from the user.</w:t>
+        <w:t>Q18c.</w:t>
+      </w:r>
+      <w:bookmarkStart w:id="2" w:name="_GoBack"/>
+      <w:r>
+        <w:rPr>
+          <w:rFonts w:ascii="Arial" w:hAnsi="Arial" w:eastAsia="Arial" w:cs="Arial"/>
+          <w:sz w:val="28"/>
+          <w:szCs w:val="28"/>
+        </w:rPr>
+        <w:t xml:space="preserve"> Write C# program to identify the type of the input from the user</w:t>
+      </w:r>
+      <w:bookmarkEnd w:id="2"/>
+      <w:r>
+        <w:rPr>
+          <w:rFonts w:ascii="Arial" w:hAnsi="Arial" w:eastAsia="Arial" w:cs="Arial"/>
+          <w:sz w:val="28"/>
+          <w:szCs w:val="28"/>
+        </w:rPr>
+        <w:t>.</w:t>
       </w:r>
     </w:p>
     <w:p>

</xml_diff>

<commit_message>
client server java programs fixed
</commit_message>
<xml_diff>
--- a/Revised Adv. Java ASP Practical slips.docx
+++ b/Revised Adv. Java ASP Practical slips.docx
@@ -128,17 +128,77 @@
           <w:szCs w:val="28"/>
           <w:highlight w:val="yellow"/>
         </w:rPr>
-        <w:t>Q1b. Write a Multithreading program in java to display the number’s between 1 to 100 continuously in a TextField by clicking on button.</w:t>
-      </w:r>
-      <w:r>
-        <w:rPr>
-          <w:rFonts w:ascii="Arial" w:eastAsia="Arial" w:hAnsi="Arial" w:cs="Arial"/>
-          <w:sz w:val="28"/>
-          <w:szCs w:val="28"/>
-          <w:highlight w:val="yellow"/>
-        </w:rPr>
-        <w:tab/>
-        <w:t>(use Runnable Interface)</w:t>
+        <w:t xml:space="preserve">Q1b. Write a Multithreading program in java to display the </w:t>
+      </w:r>
+      <w:proofErr w:type="gramStart"/>
+      <w:r>
+        <w:rPr>
+          <w:rFonts w:ascii="Arial" w:eastAsia="Arial" w:hAnsi="Arial" w:cs="Arial"/>
+          <w:sz w:val="28"/>
+          <w:szCs w:val="28"/>
+          <w:highlight w:val="yellow"/>
+        </w:rPr>
+        <w:t>number’s</w:t>
+      </w:r>
+      <w:proofErr w:type="gramEnd"/>
+      <w:r>
+        <w:rPr>
+          <w:rFonts w:ascii="Arial" w:eastAsia="Arial" w:hAnsi="Arial" w:cs="Arial"/>
+          <w:sz w:val="28"/>
+          <w:szCs w:val="28"/>
+          <w:highlight w:val="yellow"/>
+        </w:rPr>
+        <w:t xml:space="preserve"> between 1 to 100 continuously in a </w:t>
+      </w:r>
+      <w:proofErr w:type="spellStart"/>
+      <w:r>
+        <w:rPr>
+          <w:rFonts w:ascii="Arial" w:eastAsia="Arial" w:hAnsi="Arial" w:cs="Arial"/>
+          <w:sz w:val="28"/>
+          <w:szCs w:val="28"/>
+          <w:highlight w:val="yellow"/>
+        </w:rPr>
+        <w:t>TextField</w:t>
+      </w:r>
+      <w:proofErr w:type="spellEnd"/>
+      <w:r>
+        <w:rPr>
+          <w:rFonts w:ascii="Arial" w:eastAsia="Arial" w:hAnsi="Arial" w:cs="Arial"/>
+          <w:sz w:val="28"/>
+          <w:szCs w:val="28"/>
+          <w:highlight w:val="yellow"/>
+        </w:rPr>
+        <w:t xml:space="preserve"> by clicking on button.</w:t>
+      </w:r>
+      <w:r>
+        <w:rPr>
+          <w:rFonts w:ascii="Arial" w:eastAsia="Arial" w:hAnsi="Arial" w:cs="Arial"/>
+          <w:sz w:val="28"/>
+          <w:szCs w:val="28"/>
+          <w:highlight w:val="yellow"/>
+        </w:rPr>
+        <w:tab/>
+        <w:t>(</w:t>
+      </w:r>
+      <w:proofErr w:type="gramStart"/>
+      <w:r>
+        <w:rPr>
+          <w:rFonts w:ascii="Arial" w:eastAsia="Arial" w:hAnsi="Arial" w:cs="Arial"/>
+          <w:sz w:val="28"/>
+          <w:szCs w:val="28"/>
+          <w:highlight w:val="yellow"/>
+        </w:rPr>
+        <w:t>use</w:t>
+      </w:r>
+      <w:proofErr w:type="gramEnd"/>
+      <w:r>
+        <w:rPr>
+          <w:rFonts w:ascii="Arial" w:eastAsia="Arial" w:hAnsi="Arial" w:cs="Arial"/>
+          <w:sz w:val="28"/>
+          <w:szCs w:val="28"/>
+          <w:highlight w:val="yellow"/>
+        </w:rPr>
+        <w:t xml:space="preserve"> Runnable Interface)</w:t>
       </w:r>
       <w:r>
         <w:rPr>
@@ -232,26 +292,66 @@
           <w:szCs w:val="28"/>
           <w:highlight w:val="yellow"/>
         </w:rPr>
-        <w:t>Q1c. Write ASP.NET program to accept a number and check if its a prime number.                                                                     (15)</w:t>
-      </w:r>
-    </w:p>
-    <w:p>
-      <w:pPr>
-        <w:rPr>
-          <w:rFonts w:ascii="Arial" w:eastAsia="Arial" w:hAnsi="Arial" w:cs="Arial"/>
-          <w:sz w:val="28"/>
-          <w:szCs w:val="28"/>
-          <w:highlight w:val="yellow"/>
-        </w:rPr>
-      </w:pPr>
-      <w:r>
-        <w:rPr>
-          <w:rFonts w:ascii="Arial" w:eastAsia="Arial" w:hAnsi="Arial" w:cs="Arial"/>
-          <w:sz w:val="28"/>
-          <w:szCs w:val="28"/>
-          <w:highlight w:val="yellow"/>
-        </w:rPr>
-        <w:t>Q1d. Define a class Student with attributes roll no and name. Define default and parameterized constructor. Keep the count of Objects created. Create objects using parameterized constructor and Display the object count after each object is created.                            (25)</w:t>
+        <w:t xml:space="preserve">Q1c. Write ASP.NET program to accept a number and check if </w:t>
+      </w:r>
+      <w:proofErr w:type="spellStart"/>
+      <w:r>
+        <w:rPr>
+          <w:rFonts w:ascii="Arial" w:eastAsia="Arial" w:hAnsi="Arial" w:cs="Arial"/>
+          <w:sz w:val="28"/>
+          <w:szCs w:val="28"/>
+          <w:highlight w:val="yellow"/>
+        </w:rPr>
+        <w:t>its</w:t>
+      </w:r>
+      <w:proofErr w:type="spellEnd"/>
+      <w:r>
+        <w:rPr>
+          <w:rFonts w:ascii="Arial" w:eastAsia="Arial" w:hAnsi="Arial" w:cs="Arial"/>
+          <w:sz w:val="28"/>
+          <w:szCs w:val="28"/>
+          <w:highlight w:val="yellow"/>
+        </w:rPr>
+        <w:t xml:space="preserve"> a prime number.                                                                     (15)</w:t>
+      </w:r>
+    </w:p>
+    <w:p>
+      <w:pPr>
+        <w:rPr>
+          <w:rFonts w:ascii="Arial" w:eastAsia="Arial" w:hAnsi="Arial" w:cs="Arial"/>
+          <w:sz w:val="28"/>
+          <w:szCs w:val="28"/>
+          <w:highlight w:val="yellow"/>
+        </w:rPr>
+      </w:pPr>
+      <w:r>
+        <w:rPr>
+          <w:rFonts w:ascii="Arial" w:eastAsia="Arial" w:hAnsi="Arial" w:cs="Arial"/>
+          <w:sz w:val="28"/>
+          <w:szCs w:val="28"/>
+          <w:highlight w:val="yellow"/>
+        </w:rPr>
+        <w:t xml:space="preserve">Q1d. Define a class Student with attributes roll no and name. Define default and parameterized constructor. Keep the count of Objects created. Create objects using parameterized constructor and </w:t>
+      </w:r>
+      <w:proofErr w:type="gramStart"/>
+      <w:r>
+        <w:rPr>
+          <w:rFonts w:ascii="Arial" w:eastAsia="Arial" w:hAnsi="Arial" w:cs="Arial"/>
+          <w:sz w:val="28"/>
+          <w:szCs w:val="28"/>
+          <w:highlight w:val="yellow"/>
+        </w:rPr>
+        <w:t>Display</w:t>
+      </w:r>
+      <w:proofErr w:type="gramEnd"/>
+      <w:r>
+        <w:rPr>
+          <w:rFonts w:ascii="Arial" w:eastAsia="Arial" w:hAnsi="Arial" w:cs="Arial"/>
+          <w:sz w:val="28"/>
+          <w:szCs w:val="28"/>
+          <w:highlight w:val="yellow"/>
+        </w:rPr>
+        <w:t xml:space="preserve"> the object count after each object is created.                            (25)</w:t>
       </w:r>
     </w:p>
     <w:p>
@@ -771,7 +871,27 @@
           <w:szCs w:val="28"/>
           <w:highlight w:val="yellow"/>
         </w:rPr>
-        <w:t>Q2c. Write ASP.NET program to accept a number and check if its a perfect number.                                                                            (15)</w:t>
+        <w:t xml:space="preserve">Q2c. Write ASP.NET program to accept a number and check if </w:t>
+      </w:r>
+      <w:proofErr w:type="spellStart"/>
+      <w:r>
+        <w:rPr>
+          <w:rFonts w:ascii="Arial" w:eastAsia="Arial" w:hAnsi="Arial" w:cs="Arial"/>
+          <w:sz w:val="28"/>
+          <w:szCs w:val="28"/>
+          <w:highlight w:val="yellow"/>
+        </w:rPr>
+        <w:t>its</w:t>
+      </w:r>
+      <w:proofErr w:type="spellEnd"/>
+      <w:r>
+        <w:rPr>
+          <w:rFonts w:ascii="Arial" w:eastAsia="Arial" w:hAnsi="Arial" w:cs="Arial"/>
+          <w:sz w:val="28"/>
+          <w:szCs w:val="28"/>
+          <w:highlight w:val="yellow"/>
+        </w:rPr>
+        <w:t xml:space="preserve"> a perfect number.                                                                            (15)</w:t>
       </w:r>
     </w:p>
     <w:p>
@@ -1200,7 +1320,67 @@
           <w:szCs w:val="28"/>
           <w:highlight w:val="yellow"/>
         </w:rPr>
-        <w:t>Q.3b. Write a JDBC program to display the details of employees (eno, ename, department, sal) whose department is “Computer Science”.  (25)</w:t>
+        <w:t>Q.3b. Write a JDBC program to display the details of employees (</w:t>
+      </w:r>
+      <w:proofErr w:type="spellStart"/>
+      <w:r>
+        <w:rPr>
+          <w:rFonts w:ascii="Arial" w:eastAsia="Arial" w:hAnsi="Arial" w:cs="Arial"/>
+          <w:sz w:val="28"/>
+          <w:szCs w:val="28"/>
+          <w:highlight w:val="yellow"/>
+        </w:rPr>
+        <w:t>eno</w:t>
+      </w:r>
+      <w:proofErr w:type="spellEnd"/>
+      <w:r>
+        <w:rPr>
+          <w:rFonts w:ascii="Arial" w:eastAsia="Arial" w:hAnsi="Arial" w:cs="Arial"/>
+          <w:sz w:val="28"/>
+          <w:szCs w:val="28"/>
+          <w:highlight w:val="yellow"/>
+        </w:rPr>
+        <w:t xml:space="preserve">, </w:t>
+      </w:r>
+      <w:proofErr w:type="spellStart"/>
+      <w:r>
+        <w:rPr>
+          <w:rFonts w:ascii="Arial" w:eastAsia="Arial" w:hAnsi="Arial" w:cs="Arial"/>
+          <w:sz w:val="28"/>
+          <w:szCs w:val="28"/>
+          <w:highlight w:val="yellow"/>
+        </w:rPr>
+        <w:t>ename</w:t>
+      </w:r>
+      <w:proofErr w:type="spellEnd"/>
+      <w:r>
+        <w:rPr>
+          <w:rFonts w:ascii="Arial" w:eastAsia="Arial" w:hAnsi="Arial" w:cs="Arial"/>
+          <w:sz w:val="28"/>
+          <w:szCs w:val="28"/>
+          <w:highlight w:val="yellow"/>
+        </w:rPr>
+        <w:t xml:space="preserve">, department, </w:t>
+      </w:r>
+      <w:proofErr w:type="spellStart"/>
+      <w:r>
+        <w:rPr>
+          <w:rFonts w:ascii="Arial" w:eastAsia="Arial" w:hAnsi="Arial" w:cs="Arial"/>
+          <w:sz w:val="28"/>
+          <w:szCs w:val="28"/>
+          <w:highlight w:val="yellow"/>
+        </w:rPr>
+        <w:t>sal</w:t>
+      </w:r>
+      <w:proofErr w:type="spellEnd"/>
+      <w:r>
+        <w:rPr>
+          <w:rFonts w:ascii="Arial" w:eastAsia="Arial" w:hAnsi="Arial" w:cs="Arial"/>
+          <w:sz w:val="28"/>
+          <w:szCs w:val="28"/>
+          <w:highlight w:val="yellow"/>
+        </w:rPr>
+        <w:t>) whose department is “Computer Science”.  (25)</w:t>
       </w:r>
     </w:p>
     <w:p>
@@ -1760,7 +1940,67 @@
           <w:szCs w:val="28"/>
           <w:highlight w:val="yellow"/>
         </w:rPr>
-        <w:t>Q.4.b. Write a JDBC program to accept the details of customer (CID, CName, Address, Ph_No) and store it into the database (Use PreparedStatement interface</w:t>
+        <w:t xml:space="preserve">Q.4.b. Write a JDBC program to accept the details of customer (CID, </w:t>
+      </w:r>
+      <w:proofErr w:type="spellStart"/>
+      <w:r>
+        <w:rPr>
+          <w:rFonts w:ascii="Arial" w:eastAsia="Arial" w:hAnsi="Arial" w:cs="Arial"/>
+          <w:sz w:val="28"/>
+          <w:szCs w:val="28"/>
+          <w:highlight w:val="yellow"/>
+        </w:rPr>
+        <w:t>CName</w:t>
+      </w:r>
+      <w:proofErr w:type="spellEnd"/>
+      <w:r>
+        <w:rPr>
+          <w:rFonts w:ascii="Arial" w:eastAsia="Arial" w:hAnsi="Arial" w:cs="Arial"/>
+          <w:sz w:val="28"/>
+          <w:szCs w:val="28"/>
+          <w:highlight w:val="yellow"/>
+        </w:rPr>
+        <w:t xml:space="preserve">, Address, </w:t>
+      </w:r>
+      <w:proofErr w:type="spellStart"/>
+      <w:r>
+        <w:rPr>
+          <w:rFonts w:ascii="Arial" w:eastAsia="Arial" w:hAnsi="Arial" w:cs="Arial"/>
+          <w:sz w:val="28"/>
+          <w:szCs w:val="28"/>
+          <w:highlight w:val="yellow"/>
+        </w:rPr>
+        <w:t>Ph_No</w:t>
+      </w:r>
+      <w:proofErr w:type="spellEnd"/>
+      <w:r>
+        <w:rPr>
+          <w:rFonts w:ascii="Arial" w:eastAsia="Arial" w:hAnsi="Arial" w:cs="Arial"/>
+          <w:sz w:val="28"/>
+          <w:szCs w:val="28"/>
+          <w:highlight w:val="yellow"/>
+        </w:rPr>
+        <w:t xml:space="preserve">) and store it into the database (Use </w:t>
+      </w:r>
+      <w:proofErr w:type="spellStart"/>
+      <w:r>
+        <w:rPr>
+          <w:rFonts w:ascii="Arial" w:eastAsia="Arial" w:hAnsi="Arial" w:cs="Arial"/>
+          <w:sz w:val="28"/>
+          <w:szCs w:val="28"/>
+          <w:highlight w:val="yellow"/>
+        </w:rPr>
+        <w:t>PreparedStatement</w:t>
+      </w:r>
+      <w:proofErr w:type="spellEnd"/>
+      <w:r>
+        <w:rPr>
+          <w:rFonts w:ascii="Arial" w:eastAsia="Arial" w:hAnsi="Arial" w:cs="Arial"/>
+          <w:sz w:val="28"/>
+          <w:szCs w:val="28"/>
+          <w:highlight w:val="yellow"/>
+        </w:rPr>
+        <w:t xml:space="preserve"> interface</w:t>
       </w:r>
       <w:r>
         <w:rPr>
@@ -2258,7 +2498,87 @@
           <w:highlight w:val="yellow"/>
         </w:rPr>
         <w:lastRenderedPageBreak/>
-        <w:t xml:space="preserve">Q.5a. Write a java program for implementation scrollable ResultSet. Consider Emp table (eno ename, sal) </w:t>
+        <w:t xml:space="preserve">Q.5a. Write a java program for implementation scrollable </w:t>
+      </w:r>
+      <w:proofErr w:type="spellStart"/>
+      <w:r>
+        <w:rPr>
+          <w:rFonts w:ascii="Arial" w:eastAsia="Arial" w:hAnsi="Arial" w:cs="Arial"/>
+          <w:sz w:val="28"/>
+          <w:szCs w:val="28"/>
+          <w:highlight w:val="yellow"/>
+        </w:rPr>
+        <w:t>ResultSet</w:t>
+      </w:r>
+      <w:proofErr w:type="spellEnd"/>
+      <w:r>
+        <w:rPr>
+          <w:rFonts w:ascii="Arial" w:eastAsia="Arial" w:hAnsi="Arial" w:cs="Arial"/>
+          <w:sz w:val="28"/>
+          <w:szCs w:val="28"/>
+          <w:highlight w:val="yellow"/>
+        </w:rPr>
+        <w:t>. Consider Emp table (</w:t>
+      </w:r>
+      <w:proofErr w:type="spellStart"/>
+      <w:r>
+        <w:rPr>
+          <w:rFonts w:ascii="Arial" w:eastAsia="Arial" w:hAnsi="Arial" w:cs="Arial"/>
+          <w:sz w:val="28"/>
+          <w:szCs w:val="28"/>
+          <w:highlight w:val="yellow"/>
+        </w:rPr>
+        <w:t>eno</w:t>
+      </w:r>
+      <w:proofErr w:type="spellEnd"/>
+      <w:r>
+        <w:rPr>
+          <w:rFonts w:ascii="Arial" w:eastAsia="Arial" w:hAnsi="Arial" w:cs="Arial"/>
+          <w:sz w:val="28"/>
+          <w:szCs w:val="28"/>
+          <w:highlight w:val="yellow"/>
+        </w:rPr>
+        <w:t xml:space="preserve"> </w:t>
+      </w:r>
+      <w:proofErr w:type="spellStart"/>
+      <w:r>
+        <w:rPr>
+          <w:rFonts w:ascii="Arial" w:eastAsia="Arial" w:hAnsi="Arial" w:cs="Arial"/>
+          <w:sz w:val="28"/>
+          <w:szCs w:val="28"/>
+          <w:highlight w:val="yellow"/>
+        </w:rPr>
+        <w:t>ename</w:t>
+      </w:r>
+      <w:proofErr w:type="spellEnd"/>
+      <w:r>
+        <w:rPr>
+          <w:rFonts w:ascii="Arial" w:eastAsia="Arial" w:hAnsi="Arial" w:cs="Arial"/>
+          <w:sz w:val="28"/>
+          <w:szCs w:val="28"/>
+          <w:highlight w:val="yellow"/>
+        </w:rPr>
+        <w:t xml:space="preserve">, </w:t>
+      </w:r>
+      <w:proofErr w:type="spellStart"/>
+      <w:r>
+        <w:rPr>
+          <w:rFonts w:ascii="Arial" w:eastAsia="Arial" w:hAnsi="Arial" w:cs="Arial"/>
+          <w:sz w:val="28"/>
+          <w:szCs w:val="28"/>
+          <w:highlight w:val="yellow"/>
+        </w:rPr>
+        <w:t>sal</w:t>
+      </w:r>
+      <w:proofErr w:type="spellEnd"/>
+      <w:r>
+        <w:rPr>
+          <w:rFonts w:ascii="Arial" w:eastAsia="Arial" w:hAnsi="Arial" w:cs="Arial"/>
+          <w:sz w:val="28"/>
+          <w:szCs w:val="28"/>
+          <w:highlight w:val="yellow"/>
+        </w:rPr>
+        <w:t xml:space="preserve">) </w:t>
       </w:r>
       <w:r>
         <w:rPr>
@@ -2334,8 +2654,18 @@
           <w:highlight w:val="yellow"/>
         </w:rPr>
         <w:tab/>
+      </w:r>
+      <w:proofErr w:type="spellStart"/>
+      <w:r>
+        <w:rPr>
+          <w:rFonts w:ascii="Arial" w:eastAsia="Arial" w:hAnsi="Arial" w:cs="Arial"/>
+          <w:sz w:val="28"/>
+          <w:szCs w:val="28"/>
+          <w:highlight w:val="yellow"/>
+        </w:rPr>
         <w:t>moveFirst</w:t>
       </w:r>
+      <w:proofErr w:type="spellEnd"/>
     </w:p>
     <w:p>
       <w:pPr>
@@ -2364,8 +2694,18 @@
           <w:highlight w:val="yellow"/>
         </w:rPr>
         <w:tab/>
+      </w:r>
+      <w:proofErr w:type="spellStart"/>
+      <w:r>
+        <w:rPr>
+          <w:rFonts w:ascii="Arial" w:eastAsia="Arial" w:hAnsi="Arial" w:cs="Arial"/>
+          <w:sz w:val="28"/>
+          <w:szCs w:val="28"/>
+          <w:highlight w:val="yellow"/>
+        </w:rPr>
         <w:t>moveNext</w:t>
       </w:r>
+      <w:proofErr w:type="spellEnd"/>
     </w:p>
     <w:p>
       <w:pPr>
@@ -2394,8 +2734,18 @@
           <w:highlight w:val="yellow"/>
         </w:rPr>
         <w:tab/>
+      </w:r>
+      <w:proofErr w:type="spellStart"/>
+      <w:r>
+        <w:rPr>
+          <w:rFonts w:ascii="Arial" w:eastAsia="Arial" w:hAnsi="Arial" w:cs="Arial"/>
+          <w:sz w:val="28"/>
+          <w:szCs w:val="28"/>
+          <w:highlight w:val="yellow"/>
+        </w:rPr>
         <w:t>movePrevious</w:t>
       </w:r>
+      <w:proofErr w:type="spellEnd"/>
     </w:p>
     <w:p>
       <w:pPr>
@@ -2422,8 +2772,18 @@
           <w:highlight w:val="yellow"/>
         </w:rPr>
         <w:tab/>
+      </w:r>
+      <w:proofErr w:type="spellStart"/>
+      <w:r>
+        <w:rPr>
+          <w:rFonts w:ascii="Arial" w:eastAsia="Arial" w:hAnsi="Arial" w:cs="Arial"/>
+          <w:sz w:val="28"/>
+          <w:szCs w:val="28"/>
+          <w:highlight w:val="yellow"/>
+        </w:rPr>
         <w:t>moveLast</w:t>
       </w:r>
+      <w:proofErr w:type="spellEnd"/>
       <w:r>
         <w:rPr>
           <w:rFonts w:ascii="Arial" w:eastAsia="Arial" w:hAnsi="Arial" w:cs="Arial"/>
@@ -2464,7 +2824,43 @@
           <w:sz w:val="28"/>
           <w:szCs w:val="28"/>
         </w:rPr>
-        <w:t>Q.5b. Write a SERVLET program to display the details of Product (ProdCode, PName, Price) on the browser in tabular format. (Use database)</w:t>
+        <w:t>Q.5b. Write a SERVLET program to display the details of Product (</w:t>
+      </w:r>
+      <w:proofErr w:type="spellStart"/>
+      <w:r>
+        <w:rPr>
+          <w:rFonts w:ascii="Arial" w:eastAsia="Arial" w:hAnsi="Arial" w:cs="Arial"/>
+          <w:sz w:val="28"/>
+          <w:szCs w:val="28"/>
+        </w:rPr>
+        <w:t>ProdCode</w:t>
+      </w:r>
+      <w:proofErr w:type="spellEnd"/>
+      <w:r>
+        <w:rPr>
+          <w:rFonts w:ascii="Arial" w:eastAsia="Arial" w:hAnsi="Arial" w:cs="Arial"/>
+          <w:sz w:val="28"/>
+          <w:szCs w:val="28"/>
+        </w:rPr>
+        <w:t xml:space="preserve">, </w:t>
+      </w:r>
+      <w:proofErr w:type="spellStart"/>
+      <w:r>
+        <w:rPr>
+          <w:rFonts w:ascii="Arial" w:eastAsia="Arial" w:hAnsi="Arial" w:cs="Arial"/>
+          <w:sz w:val="28"/>
+          <w:szCs w:val="28"/>
+        </w:rPr>
+        <w:t>PName</w:t>
+      </w:r>
+      <w:proofErr w:type="spellEnd"/>
+      <w:r>
+        <w:rPr>
+          <w:rFonts w:ascii="Arial" w:eastAsia="Arial" w:hAnsi="Arial" w:cs="Arial"/>
+          <w:sz w:val="28"/>
+          <w:szCs w:val="28"/>
+        </w:rPr>
+        <w:t>, Price) on the browser in tabular format. (Use database)</w:t>
       </w:r>
       <w:r>
         <w:rPr>
@@ -2623,7 +3019,27 @@
           <w:szCs w:val="28"/>
           <w:highlight w:val="yellow"/>
         </w:rPr>
-        <w:t>* operator to subtract 2 objects</w:t>
+        <w:t xml:space="preserve">* </w:t>
+      </w:r>
+      <w:proofErr w:type="gramStart"/>
+      <w:r>
+        <w:rPr>
+          <w:rFonts w:ascii="Arial" w:eastAsia="Arial" w:hAnsi="Arial" w:cs="Arial"/>
+          <w:sz w:val="28"/>
+          <w:szCs w:val="28"/>
+          <w:highlight w:val="yellow"/>
+        </w:rPr>
+        <w:t>operator</w:t>
+      </w:r>
+      <w:proofErr w:type="gramEnd"/>
+      <w:r>
+        <w:rPr>
+          <w:rFonts w:ascii="Arial" w:eastAsia="Arial" w:hAnsi="Arial" w:cs="Arial"/>
+          <w:sz w:val="28"/>
+          <w:szCs w:val="28"/>
+          <w:highlight w:val="yellow"/>
+        </w:rPr>
+        <w:t xml:space="preserve"> to subtract 2 objects</w:t>
       </w:r>
     </w:p>
     <w:p>
@@ -2947,7 +3363,27 @@
           <w:szCs w:val="28"/>
           <w:highlight w:val="yellow"/>
         </w:rPr>
-        <w:t>. Write a java program which will display name and priority of current thread. Change name of Thread to MyThread and priority to 2. Display the details of Thread.</w:t>
+        <w:t xml:space="preserve">. Write a java program which will display name and priority of current thread. Change name of Thread to </w:t>
+      </w:r>
+      <w:proofErr w:type="spellStart"/>
+      <w:r>
+        <w:rPr>
+          <w:rFonts w:ascii="Arial" w:eastAsia="Arial" w:hAnsi="Arial" w:cs="Arial"/>
+          <w:sz w:val="28"/>
+          <w:szCs w:val="28"/>
+          <w:highlight w:val="yellow"/>
+        </w:rPr>
+        <w:t>MyThread</w:t>
+      </w:r>
+      <w:proofErr w:type="spellEnd"/>
+      <w:r>
+        <w:rPr>
+          <w:rFonts w:ascii="Arial" w:eastAsia="Arial" w:hAnsi="Arial" w:cs="Arial"/>
+          <w:sz w:val="28"/>
+          <w:szCs w:val="28"/>
+          <w:highlight w:val="yellow"/>
+        </w:rPr>
+        <w:t xml:space="preserve"> and priority to 2. Display the details of Thread.</w:t>
       </w:r>
       <w:r>
         <w:rPr>
@@ -3016,30 +3452,63 @@
           <w:szCs w:val="28"/>
         </w:rPr>
       </w:pPr>
-      <w:r>
-        <w:rPr>
-          <w:rFonts w:ascii="Arial" w:eastAsia="Arial" w:hAnsi="Arial" w:cs="Arial"/>
-          <w:sz w:val="28"/>
-          <w:szCs w:val="28"/>
-          <w:highlight w:val="red"/>
-        </w:rPr>
-        <w:t>Q.6b. Write a Socket program in java for simple stand alone chatting application</w:t>
-      </w:r>
-      <w:r>
-        <w:rPr>
-          <w:rFonts w:ascii="Arial" w:eastAsia="Arial" w:hAnsi="Arial" w:cs="Arial"/>
-          <w:sz w:val="28"/>
-          <w:szCs w:val="28"/>
-        </w:rPr>
-        <w:tab/>
-      </w:r>
-      <w:r>
-        <w:rPr>
-          <w:rFonts w:ascii="Arial" w:eastAsia="Arial" w:hAnsi="Arial" w:cs="Arial"/>
-          <w:sz w:val="28"/>
-          <w:szCs w:val="28"/>
-        </w:rPr>
-        <w:tab/>
+      <w:commentRangeStart w:id="2"/>
+      <w:r>
+        <w:rPr>
+          <w:rFonts w:ascii="Arial" w:eastAsia="Arial" w:hAnsi="Arial" w:cs="Arial"/>
+          <w:sz w:val="28"/>
+          <w:szCs w:val="28"/>
+          <w:highlight w:val="yellow"/>
+        </w:rPr>
+        <w:t xml:space="preserve">Q.6b. Write a Socket program in java for simple </w:t>
+      </w:r>
+      <w:proofErr w:type="spellStart"/>
+      <w:proofErr w:type="gramStart"/>
+      <w:r>
+        <w:rPr>
+          <w:rFonts w:ascii="Arial" w:eastAsia="Arial" w:hAnsi="Arial" w:cs="Arial"/>
+          <w:sz w:val="28"/>
+          <w:szCs w:val="28"/>
+          <w:highlight w:val="yellow"/>
+        </w:rPr>
+        <w:t>stand alone</w:t>
+      </w:r>
+      <w:proofErr w:type="spellEnd"/>
+      <w:proofErr w:type="gramEnd"/>
+      <w:r>
+        <w:rPr>
+          <w:rFonts w:ascii="Arial" w:eastAsia="Arial" w:hAnsi="Arial" w:cs="Arial"/>
+          <w:sz w:val="28"/>
+          <w:szCs w:val="28"/>
+          <w:highlight w:val="yellow"/>
+        </w:rPr>
+        <w:t xml:space="preserve"> chatting application</w:t>
+      </w:r>
+      <w:r>
+        <w:rPr>
+          <w:rFonts w:ascii="Arial" w:eastAsia="Arial" w:hAnsi="Arial" w:cs="Arial"/>
+          <w:sz w:val="28"/>
+          <w:szCs w:val="28"/>
+          <w:highlight w:val="yellow"/>
+        </w:rPr>
+        <w:tab/>
+      </w:r>
+      <w:r>
+        <w:rPr>
+          <w:rFonts w:ascii="Arial" w:eastAsia="Arial" w:hAnsi="Arial" w:cs="Arial"/>
+          <w:sz w:val="28"/>
+          <w:szCs w:val="28"/>
+          <w:highlight w:val="yellow"/>
+        </w:rPr>
+        <w:tab/>
+      </w:r>
+      <w:commentRangeEnd w:id="2"/>
+      <w:r>
+        <w:rPr>
+          <w:rStyle w:val="CommentReference"/>
+          <w:highlight w:val="yellow"/>
+        </w:rPr>
+        <w:commentReference w:id="2"/>
       </w:r>
       <w:r>
         <w:rPr>
@@ -3236,7 +3705,140 @@
           <w:szCs w:val="28"/>
           <w:highlight w:val="yellow"/>
         </w:rPr>
-        <w:t>Create a class Employee(eid, ename, sal). Derive a class Manager(hra, ta) from Employee. Override the getSalary() method.</w:t>
+        <w:t xml:space="preserve">Create a class </w:t>
+      </w:r>
+      <w:proofErr w:type="gramStart"/>
+      <w:r>
+        <w:rPr>
+          <w:rFonts w:ascii="Arial" w:eastAsia="Arial" w:hAnsi="Arial" w:cs="Arial"/>
+          <w:sz w:val="28"/>
+          <w:szCs w:val="28"/>
+          <w:highlight w:val="yellow"/>
+        </w:rPr>
+        <w:t>Employee(</w:t>
+      </w:r>
+      <w:proofErr w:type="spellStart"/>
+      <w:proofErr w:type="gramEnd"/>
+      <w:r>
+        <w:rPr>
+          <w:rFonts w:ascii="Arial" w:eastAsia="Arial" w:hAnsi="Arial" w:cs="Arial"/>
+          <w:sz w:val="28"/>
+          <w:szCs w:val="28"/>
+          <w:highlight w:val="yellow"/>
+        </w:rPr>
+        <w:t>eid</w:t>
+      </w:r>
+      <w:proofErr w:type="spellEnd"/>
+      <w:r>
+        <w:rPr>
+          <w:rFonts w:ascii="Arial" w:eastAsia="Arial" w:hAnsi="Arial" w:cs="Arial"/>
+          <w:sz w:val="28"/>
+          <w:szCs w:val="28"/>
+          <w:highlight w:val="yellow"/>
+        </w:rPr>
+        <w:t xml:space="preserve">, </w:t>
+      </w:r>
+      <w:proofErr w:type="spellStart"/>
+      <w:r>
+        <w:rPr>
+          <w:rFonts w:ascii="Arial" w:eastAsia="Arial" w:hAnsi="Arial" w:cs="Arial"/>
+          <w:sz w:val="28"/>
+          <w:szCs w:val="28"/>
+          <w:highlight w:val="yellow"/>
+        </w:rPr>
+        <w:t>ename</w:t>
+      </w:r>
+      <w:proofErr w:type="spellEnd"/>
+      <w:r>
+        <w:rPr>
+          <w:rFonts w:ascii="Arial" w:eastAsia="Arial" w:hAnsi="Arial" w:cs="Arial"/>
+          <w:sz w:val="28"/>
+          <w:szCs w:val="28"/>
+          <w:highlight w:val="yellow"/>
+        </w:rPr>
+        <w:t xml:space="preserve">, </w:t>
+      </w:r>
+      <w:proofErr w:type="spellStart"/>
+      <w:r>
+        <w:rPr>
+          <w:rFonts w:ascii="Arial" w:eastAsia="Arial" w:hAnsi="Arial" w:cs="Arial"/>
+          <w:sz w:val="28"/>
+          <w:szCs w:val="28"/>
+          <w:highlight w:val="yellow"/>
+        </w:rPr>
+        <w:t>sal</w:t>
+      </w:r>
+      <w:proofErr w:type="spellEnd"/>
+      <w:r>
+        <w:rPr>
+          <w:rFonts w:ascii="Arial" w:eastAsia="Arial" w:hAnsi="Arial" w:cs="Arial"/>
+          <w:sz w:val="28"/>
+          <w:szCs w:val="28"/>
+          <w:highlight w:val="yellow"/>
+        </w:rPr>
+        <w:t xml:space="preserve">). Derive a class </w:t>
+      </w:r>
+      <w:proofErr w:type="gramStart"/>
+      <w:r>
+        <w:rPr>
+          <w:rFonts w:ascii="Arial" w:eastAsia="Arial" w:hAnsi="Arial" w:cs="Arial"/>
+          <w:sz w:val="28"/>
+          <w:szCs w:val="28"/>
+          <w:highlight w:val="yellow"/>
+        </w:rPr>
+        <w:t>Manager(</w:t>
+      </w:r>
+      <w:proofErr w:type="spellStart"/>
+      <w:proofErr w:type="gramEnd"/>
+      <w:r>
+        <w:rPr>
+          <w:rFonts w:ascii="Arial" w:eastAsia="Arial" w:hAnsi="Arial" w:cs="Arial"/>
+          <w:sz w:val="28"/>
+          <w:szCs w:val="28"/>
+          <w:highlight w:val="yellow"/>
+        </w:rPr>
+        <w:t>hra</w:t>
+      </w:r>
+      <w:proofErr w:type="spellEnd"/>
+      <w:r>
+        <w:rPr>
+          <w:rFonts w:ascii="Arial" w:eastAsia="Arial" w:hAnsi="Arial" w:cs="Arial"/>
+          <w:sz w:val="28"/>
+          <w:szCs w:val="28"/>
+          <w:highlight w:val="yellow"/>
+        </w:rPr>
+        <w:t xml:space="preserve">, ta) from Employee. Override the </w:t>
+      </w:r>
+      <w:proofErr w:type="spellStart"/>
+      <w:proofErr w:type="gramStart"/>
+      <w:r>
+        <w:rPr>
+          <w:rFonts w:ascii="Arial" w:eastAsia="Arial" w:hAnsi="Arial" w:cs="Arial"/>
+          <w:sz w:val="28"/>
+          <w:szCs w:val="28"/>
+          <w:highlight w:val="yellow"/>
+        </w:rPr>
+        <w:t>getSalary</w:t>
+      </w:r>
+      <w:proofErr w:type="spellEnd"/>
+      <w:r>
+        <w:rPr>
+          <w:rFonts w:ascii="Arial" w:eastAsia="Arial" w:hAnsi="Arial" w:cs="Arial"/>
+          <w:sz w:val="28"/>
+          <w:szCs w:val="28"/>
+          <w:highlight w:val="yellow"/>
+        </w:rPr>
+        <w:t>(</w:t>
+      </w:r>
+      <w:proofErr w:type="gramEnd"/>
+      <w:r>
+        <w:rPr>
+          <w:rFonts w:ascii="Arial" w:eastAsia="Arial" w:hAnsi="Arial" w:cs="Arial"/>
+          <w:sz w:val="28"/>
+          <w:szCs w:val="28"/>
+          <w:highlight w:val="yellow"/>
+        </w:rPr>
+        <w:t>) method.</w:t>
       </w:r>
       <w:r>
         <w:rPr>
@@ -3680,7 +4282,27 @@
           <w:szCs w:val="28"/>
           <w:highlight w:val="yellow"/>
         </w:rPr>
-        <w:t>Write a JSP page, which accepts user name in a text box and greets the user according to the time on server machine.</w:t>
+        <w:t xml:space="preserve">Write a JSP page, which accepts </w:t>
+      </w:r>
+      <w:proofErr w:type="gramStart"/>
+      <w:r>
+        <w:rPr>
+          <w:rFonts w:ascii="Arial" w:eastAsia="Arial" w:hAnsi="Arial" w:cs="Arial"/>
+          <w:sz w:val="28"/>
+          <w:szCs w:val="28"/>
+          <w:highlight w:val="yellow"/>
+        </w:rPr>
+        <w:t>user name</w:t>
+      </w:r>
+      <w:proofErr w:type="gramEnd"/>
+      <w:r>
+        <w:rPr>
+          <w:rFonts w:ascii="Arial" w:eastAsia="Arial" w:hAnsi="Arial" w:cs="Arial"/>
+          <w:sz w:val="28"/>
+          <w:szCs w:val="28"/>
+          <w:highlight w:val="yellow"/>
+        </w:rPr>
+        <w:t xml:space="preserve"> in a text box and greets the user according to the time on server machine.</w:t>
       </w:r>
       <w:r>
         <w:rPr>
@@ -3731,7 +4353,61 @@
           <w:sz w:val="28"/>
           <w:szCs w:val="28"/>
         </w:rPr>
-        <w:t>Q.7b. Write a SERVLET program in java to accept details of student (SeatNo, Stud_Name, Class, Total_Marks). Calculate percentage and grade obtained and display details on page.</w:t>
+        <w:t>Q.7b. Write a SERVLET program in java to accept details of student (</w:t>
+      </w:r>
+      <w:proofErr w:type="spellStart"/>
+      <w:r>
+        <w:rPr>
+          <w:rFonts w:ascii="Arial" w:eastAsia="Arial" w:hAnsi="Arial" w:cs="Arial"/>
+          <w:sz w:val="28"/>
+          <w:szCs w:val="28"/>
+        </w:rPr>
+        <w:t>SeatNo</w:t>
+      </w:r>
+      <w:proofErr w:type="spellEnd"/>
+      <w:r>
+        <w:rPr>
+          <w:rFonts w:ascii="Arial" w:eastAsia="Arial" w:hAnsi="Arial" w:cs="Arial"/>
+          <w:sz w:val="28"/>
+          <w:szCs w:val="28"/>
+        </w:rPr>
+        <w:t xml:space="preserve">, </w:t>
+      </w:r>
+      <w:proofErr w:type="spellStart"/>
+      <w:r>
+        <w:rPr>
+          <w:rFonts w:ascii="Arial" w:eastAsia="Arial" w:hAnsi="Arial" w:cs="Arial"/>
+          <w:sz w:val="28"/>
+          <w:szCs w:val="28"/>
+        </w:rPr>
+        <w:t>Stud_Name</w:t>
+      </w:r>
+      <w:proofErr w:type="spellEnd"/>
+      <w:r>
+        <w:rPr>
+          <w:rFonts w:ascii="Arial" w:eastAsia="Arial" w:hAnsi="Arial" w:cs="Arial"/>
+          <w:sz w:val="28"/>
+          <w:szCs w:val="28"/>
+        </w:rPr>
+        <w:t xml:space="preserve">, Class, </w:t>
+      </w:r>
+      <w:proofErr w:type="spellStart"/>
+      <w:r>
+        <w:rPr>
+          <w:rFonts w:ascii="Arial" w:eastAsia="Arial" w:hAnsi="Arial" w:cs="Arial"/>
+          <w:sz w:val="28"/>
+          <w:szCs w:val="28"/>
+        </w:rPr>
+        <w:t>Total_Marks</w:t>
+      </w:r>
+      <w:proofErr w:type="spellEnd"/>
+      <w:r>
+        <w:rPr>
+          <w:rFonts w:ascii="Arial" w:eastAsia="Arial" w:hAnsi="Arial" w:cs="Arial"/>
+          <w:sz w:val="28"/>
+          <w:szCs w:val="28"/>
+        </w:rPr>
+        <w:t>). Calculate percentage and grade obtained and display details on page.</w:t>
       </w:r>
       <w:r>
         <w:rPr>
@@ -3790,7 +4466,43 @@
           <w:sz w:val="28"/>
           <w:szCs w:val="28"/>
         </w:rPr>
-        <w:t>Q7c. Write ASP program to accept temperature in Celsius and convert it to Farenheit                                                                                     (15)</w:t>
+        <w:t xml:space="preserve">Q7c. Write ASP program to accept temperature in Celsius and convert it to </w:t>
+      </w:r>
+      <w:proofErr w:type="spellStart"/>
+      <w:r>
+        <w:rPr>
+          <w:rFonts w:ascii="Arial" w:eastAsia="Arial" w:hAnsi="Arial" w:cs="Arial"/>
+          <w:sz w:val="28"/>
+          <w:szCs w:val="28"/>
+        </w:rPr>
+        <w:t>Farenheit</w:t>
+      </w:r>
+      <w:proofErr w:type="spellEnd"/>
+      <w:r>
+        <w:rPr>
+          <w:rFonts w:ascii="Arial" w:eastAsia="Arial" w:hAnsi="Arial" w:cs="Arial"/>
+          <w:sz w:val="28"/>
+          <w:szCs w:val="28"/>
+        </w:rPr>
+        <w:t xml:space="preserve">                                                                                  </w:t>
+      </w:r>
+      <w:proofErr w:type="gramStart"/>
+      <w:r>
+        <w:rPr>
+          <w:rFonts w:ascii="Arial" w:eastAsia="Arial" w:hAnsi="Arial" w:cs="Arial"/>
+          <w:sz w:val="28"/>
+          <w:szCs w:val="28"/>
+        </w:rPr>
+        <w:t xml:space="preserve">   (</w:t>
+      </w:r>
+      <w:proofErr w:type="gramEnd"/>
+      <w:r>
+        <w:rPr>
+          <w:rFonts w:ascii="Arial" w:eastAsia="Arial" w:hAnsi="Arial" w:cs="Arial"/>
+          <w:sz w:val="28"/>
+          <w:szCs w:val="28"/>
+        </w:rPr>
+        <w:t>15)</w:t>
       </w:r>
     </w:p>
     <w:p>
@@ -3816,7 +4528,27 @@
           <w:szCs w:val="28"/>
           <w:highlight w:val="red"/>
         </w:rPr>
-        <w:t>Write a C# demo program for hierarchical inheritance.  Program must contain accept(), display() methods.</w:t>
+        <w:t xml:space="preserve">Write a C# demo program for hierarchical inheritance.  Program must contain </w:t>
+      </w:r>
+      <w:proofErr w:type="gramStart"/>
+      <w:r>
+        <w:rPr>
+          <w:rFonts w:ascii="Arial" w:eastAsia="Arial" w:hAnsi="Arial" w:cs="Arial"/>
+          <w:sz w:val="28"/>
+          <w:szCs w:val="28"/>
+          <w:highlight w:val="red"/>
+        </w:rPr>
+        <w:t>accept(</w:t>
+      </w:r>
+      <w:proofErr w:type="gramEnd"/>
+      <w:r>
+        <w:rPr>
+          <w:rFonts w:ascii="Arial" w:eastAsia="Arial" w:hAnsi="Arial" w:cs="Arial"/>
+          <w:sz w:val="28"/>
+          <w:szCs w:val="28"/>
+          <w:highlight w:val="red"/>
+        </w:rPr>
+        <w:t>), display() methods.</w:t>
       </w:r>
       <w:r>
         <w:rPr>
@@ -4165,7 +4897,27 @@
           <w:highlight w:val="yellow"/>
         </w:rPr>
         <w:lastRenderedPageBreak/>
-        <w:t xml:space="preserve">Q.8a. Write a JSP program to calculate sum of first and last digit of a given number. Display sum in Red Color with font size 18.  </w:t>
+        <w:t xml:space="preserve">Q.8a. Write a JSP program to calculate sum of first and last digit of a given number. Display sum in Red </w:t>
+      </w:r>
+      <w:proofErr w:type="spellStart"/>
+      <w:r>
+        <w:rPr>
+          <w:rFonts w:ascii="Arial" w:eastAsia="Arial" w:hAnsi="Arial" w:cs="Arial"/>
+          <w:sz w:val="28"/>
+          <w:szCs w:val="28"/>
+          <w:highlight w:val="yellow"/>
+        </w:rPr>
+        <w:t>Color</w:t>
+      </w:r>
+      <w:proofErr w:type="spellEnd"/>
+      <w:r>
+        <w:rPr>
+          <w:rFonts w:ascii="Arial" w:eastAsia="Arial" w:hAnsi="Arial" w:cs="Arial"/>
+          <w:sz w:val="28"/>
+          <w:szCs w:val="28"/>
+          <w:highlight w:val="yellow"/>
+        </w:rPr>
+        <w:t xml:space="preserve"> with font size 18.  </w:t>
       </w:r>
       <w:r>
         <w:rPr>
@@ -4421,7 +5173,25 @@
           <w:sz w:val="28"/>
           <w:szCs w:val="28"/>
         </w:rPr>
-        <w:t xml:space="preserve">Q8c. Write ASP program to accept currency amount in INR and convert it to USD and vice versa. (1 USD = 70 INR)                                                     </w:t>
+        <w:t xml:space="preserve">Q8c. Write ASP program to accept currency amount in INR and convert it to USD and vice versa. (1 USD = 70 </w:t>
+      </w:r>
+      <w:proofErr w:type="gramStart"/>
+      <w:r>
+        <w:rPr>
+          <w:rFonts w:ascii="Arial" w:eastAsia="Arial" w:hAnsi="Arial" w:cs="Arial"/>
+          <w:sz w:val="28"/>
+          <w:szCs w:val="28"/>
+        </w:rPr>
+        <w:t xml:space="preserve">INR)   </w:t>
+      </w:r>
+      <w:proofErr w:type="gramEnd"/>
+      <w:r>
+        <w:rPr>
+          <w:rFonts w:ascii="Arial" w:eastAsia="Arial" w:hAnsi="Arial" w:cs="Arial"/>
+          <w:sz w:val="28"/>
+          <w:szCs w:val="28"/>
+        </w:rPr>
+        <w:t xml:space="preserve">                                                  </w:t>
       </w:r>
       <w:r>
         <w:rPr>
@@ -4544,7 +5314,27 @@
           <w:szCs w:val="28"/>
           <w:highlight w:val="yellow"/>
         </w:rPr>
-        <w:t>Create a class Point(x, y). Overload the following operators.</w:t>
+        <w:t xml:space="preserve">Create a class </w:t>
+      </w:r>
+      <w:proofErr w:type="gramStart"/>
+      <w:r>
+        <w:rPr>
+          <w:rFonts w:ascii="Arial" w:eastAsia="Arial" w:hAnsi="Arial" w:cs="Arial"/>
+          <w:sz w:val="28"/>
+          <w:szCs w:val="28"/>
+          <w:highlight w:val="yellow"/>
+        </w:rPr>
+        <w:t>Point(</w:t>
+      </w:r>
+      <w:proofErr w:type="gramEnd"/>
+      <w:r>
+        <w:rPr>
+          <w:rFonts w:ascii="Arial" w:eastAsia="Arial" w:hAnsi="Arial" w:cs="Arial"/>
+          <w:sz w:val="28"/>
+          <w:szCs w:val="28"/>
+          <w:highlight w:val="yellow"/>
+        </w:rPr>
+        <w:t>x, y). Overload the following operators.</w:t>
       </w:r>
     </w:p>
     <w:p>
@@ -4568,7 +5358,27 @@
           <w:szCs w:val="28"/>
           <w:highlight w:val="yellow"/>
         </w:rPr>
-        <w:t>+ operator to add 2 point objects</w:t>
+        <w:t xml:space="preserve">+ operator to add </w:t>
+      </w:r>
+      <w:proofErr w:type="gramStart"/>
+      <w:r>
+        <w:rPr>
+          <w:rFonts w:ascii="Arial" w:eastAsia="Arial" w:hAnsi="Arial" w:cs="Arial"/>
+          <w:sz w:val="28"/>
+          <w:szCs w:val="28"/>
+          <w:highlight w:val="yellow"/>
+        </w:rPr>
+        <w:t>2 point</w:t>
+      </w:r>
+      <w:proofErr w:type="gramEnd"/>
+      <w:r>
+        <w:rPr>
+          <w:rFonts w:ascii="Arial" w:eastAsia="Arial" w:hAnsi="Arial" w:cs="Arial"/>
+          <w:sz w:val="28"/>
+          <w:szCs w:val="28"/>
+          <w:highlight w:val="yellow"/>
+        </w:rPr>
+        <w:t xml:space="preserve"> objects</w:t>
       </w:r>
     </w:p>
     <w:p>
@@ -4590,7 +5400,27 @@
           <w:szCs w:val="28"/>
           <w:highlight w:val="yellow"/>
         </w:rPr>
-        <w:t>- operator to subtract 2 point objects.</w:t>
+        <w:t xml:space="preserve">- operator to subtract </w:t>
+      </w:r>
+      <w:proofErr w:type="gramStart"/>
+      <w:r>
+        <w:rPr>
+          <w:rFonts w:ascii="Arial" w:eastAsia="Arial" w:hAnsi="Arial" w:cs="Arial"/>
+          <w:sz w:val="28"/>
+          <w:szCs w:val="28"/>
+          <w:highlight w:val="yellow"/>
+        </w:rPr>
+        <w:t>2 point</w:t>
+      </w:r>
+      <w:proofErr w:type="gramEnd"/>
+      <w:r>
+        <w:rPr>
+          <w:rFonts w:ascii="Arial" w:eastAsia="Arial" w:hAnsi="Arial" w:cs="Arial"/>
+          <w:sz w:val="28"/>
+          <w:szCs w:val="28"/>
+          <w:highlight w:val="yellow"/>
+        </w:rPr>
+        <w:t xml:space="preserve"> objects.</w:t>
       </w:r>
       <w:r>
         <w:rPr>
@@ -4901,7 +5731,47 @@
           <w:szCs w:val="28"/>
           <w:highlight w:val="red"/>
         </w:rPr>
-        <w:t>9a. Write a JSP program to display the details of Hospital (HNo, HName, Address) in tabular form on browser.</w:t>
+        <w:t>9a. Write a JSP program to display the details of Hospital (</w:t>
+      </w:r>
+      <w:proofErr w:type="spellStart"/>
+      <w:r>
+        <w:rPr>
+          <w:rFonts w:ascii="Arial" w:eastAsia="Arial" w:hAnsi="Arial" w:cs="Arial"/>
+          <w:sz w:val="28"/>
+          <w:szCs w:val="28"/>
+          <w:highlight w:val="red"/>
+        </w:rPr>
+        <w:t>HNo</w:t>
+      </w:r>
+      <w:proofErr w:type="spellEnd"/>
+      <w:r>
+        <w:rPr>
+          <w:rFonts w:ascii="Arial" w:eastAsia="Arial" w:hAnsi="Arial" w:cs="Arial"/>
+          <w:sz w:val="28"/>
+          <w:szCs w:val="28"/>
+          <w:highlight w:val="red"/>
+        </w:rPr>
+        <w:t xml:space="preserve">, </w:t>
+      </w:r>
+      <w:proofErr w:type="spellStart"/>
+      <w:r>
+        <w:rPr>
+          <w:rFonts w:ascii="Arial" w:eastAsia="Arial" w:hAnsi="Arial" w:cs="Arial"/>
+          <w:sz w:val="28"/>
+          <w:szCs w:val="28"/>
+          <w:highlight w:val="red"/>
+        </w:rPr>
+        <w:t>HName</w:t>
+      </w:r>
+      <w:proofErr w:type="spellEnd"/>
+      <w:r>
+        <w:rPr>
+          <w:rFonts w:ascii="Arial" w:eastAsia="Arial" w:hAnsi="Arial" w:cs="Arial"/>
+          <w:sz w:val="28"/>
+          <w:szCs w:val="28"/>
+          <w:highlight w:val="red"/>
+        </w:rPr>
+        <w:t>, Address) in tabular form on browser.</w:t>
       </w:r>
       <w:r>
         <w:rPr>
@@ -5538,7 +6408,7 @@
           <w:rFonts w:ascii="Arial" w:eastAsia="Arial" w:hAnsi="Arial" w:cs="Arial"/>
           <w:sz w:val="28"/>
           <w:szCs w:val="28"/>
-          <w:highlight w:val="red"/>
+          <w:highlight w:val="yellow"/>
         </w:rPr>
         <w:t>Write a Socket program in java in which client accept a number, send it to the server, server calculates its factorial and sends result to the client.</w:t>
       </w:r>
@@ -5591,25 +6461,176 @@
           <w:sz w:val="28"/>
           <w:szCs w:val="28"/>
         </w:rPr>
-        <w:t>Q10c. Write ASP program to percentage from the user and print his/her class obtained                                                                               (15)</w:t>
-      </w:r>
-    </w:p>
-    <w:p>
-      <w:pPr>
-        <w:rPr>
-          <w:rFonts w:ascii="Arial" w:eastAsia="Arial" w:hAnsi="Arial" w:cs="Arial"/>
-          <w:sz w:val="28"/>
-          <w:szCs w:val="28"/>
-        </w:rPr>
-      </w:pPr>
-      <w:r>
-        <w:rPr>
-          <w:rFonts w:ascii="Arial" w:eastAsia="Arial" w:hAnsi="Arial" w:cs="Arial"/>
-          <w:sz w:val="28"/>
-          <w:szCs w:val="28"/>
-          <w:highlight w:val="yellow"/>
-        </w:rPr>
-        <w:t>Q10d. Create a class Employee(eid, ename, sal). Derive a class Manager(hra, ta) from Employee. Override the getSalary() method.</w:t>
+        <w:t xml:space="preserve">Q10c. Write ASP program to percentage from the user and print his/her class obtained                                                                            </w:t>
+      </w:r>
+      <w:proofErr w:type="gramStart"/>
+      <w:r>
+        <w:rPr>
+          <w:rFonts w:ascii="Arial" w:eastAsia="Arial" w:hAnsi="Arial" w:cs="Arial"/>
+          <w:sz w:val="28"/>
+          <w:szCs w:val="28"/>
+        </w:rPr>
+        <w:t xml:space="preserve">   (</w:t>
+      </w:r>
+      <w:proofErr w:type="gramEnd"/>
+      <w:r>
+        <w:rPr>
+          <w:rFonts w:ascii="Arial" w:eastAsia="Arial" w:hAnsi="Arial" w:cs="Arial"/>
+          <w:sz w:val="28"/>
+          <w:szCs w:val="28"/>
+        </w:rPr>
+        <w:t>15)</w:t>
+      </w:r>
+    </w:p>
+    <w:p>
+      <w:pPr>
+        <w:rPr>
+          <w:rFonts w:ascii="Arial" w:eastAsia="Arial" w:hAnsi="Arial" w:cs="Arial"/>
+          <w:sz w:val="28"/>
+          <w:szCs w:val="28"/>
+        </w:rPr>
+      </w:pPr>
+      <w:r>
+        <w:rPr>
+          <w:rFonts w:ascii="Arial" w:eastAsia="Arial" w:hAnsi="Arial" w:cs="Arial"/>
+          <w:sz w:val="28"/>
+          <w:szCs w:val="28"/>
+          <w:highlight w:val="yellow"/>
+        </w:rPr>
+        <w:t xml:space="preserve">Q10d. Create a class </w:t>
+      </w:r>
+      <w:proofErr w:type="gramStart"/>
+      <w:r>
+        <w:rPr>
+          <w:rFonts w:ascii="Arial" w:eastAsia="Arial" w:hAnsi="Arial" w:cs="Arial"/>
+          <w:sz w:val="28"/>
+          <w:szCs w:val="28"/>
+          <w:highlight w:val="yellow"/>
+        </w:rPr>
+        <w:t>Employee(</w:t>
+      </w:r>
+      <w:proofErr w:type="spellStart"/>
+      <w:proofErr w:type="gramEnd"/>
+      <w:r>
+        <w:rPr>
+          <w:rFonts w:ascii="Arial" w:eastAsia="Arial" w:hAnsi="Arial" w:cs="Arial"/>
+          <w:sz w:val="28"/>
+          <w:szCs w:val="28"/>
+          <w:highlight w:val="yellow"/>
+        </w:rPr>
+        <w:t>eid</w:t>
+      </w:r>
+      <w:proofErr w:type="spellEnd"/>
+      <w:r>
+        <w:rPr>
+          <w:rFonts w:ascii="Arial" w:eastAsia="Arial" w:hAnsi="Arial" w:cs="Arial"/>
+          <w:sz w:val="28"/>
+          <w:szCs w:val="28"/>
+          <w:highlight w:val="yellow"/>
+        </w:rPr>
+        <w:t xml:space="preserve">, </w:t>
+      </w:r>
+      <w:proofErr w:type="spellStart"/>
+      <w:r>
+        <w:rPr>
+          <w:rFonts w:ascii="Arial" w:eastAsia="Arial" w:hAnsi="Arial" w:cs="Arial"/>
+          <w:sz w:val="28"/>
+          <w:szCs w:val="28"/>
+          <w:highlight w:val="yellow"/>
+        </w:rPr>
+        <w:t>ename</w:t>
+      </w:r>
+      <w:proofErr w:type="spellEnd"/>
+      <w:r>
+        <w:rPr>
+          <w:rFonts w:ascii="Arial" w:eastAsia="Arial" w:hAnsi="Arial" w:cs="Arial"/>
+          <w:sz w:val="28"/>
+          <w:szCs w:val="28"/>
+          <w:highlight w:val="yellow"/>
+        </w:rPr>
+        <w:t xml:space="preserve">, </w:t>
+      </w:r>
+      <w:proofErr w:type="spellStart"/>
+      <w:r>
+        <w:rPr>
+          <w:rFonts w:ascii="Arial" w:eastAsia="Arial" w:hAnsi="Arial" w:cs="Arial"/>
+          <w:sz w:val="28"/>
+          <w:szCs w:val="28"/>
+          <w:highlight w:val="yellow"/>
+        </w:rPr>
+        <w:t>sal</w:t>
+      </w:r>
+      <w:proofErr w:type="spellEnd"/>
+      <w:r>
+        <w:rPr>
+          <w:rFonts w:ascii="Arial" w:eastAsia="Arial" w:hAnsi="Arial" w:cs="Arial"/>
+          <w:sz w:val="28"/>
+          <w:szCs w:val="28"/>
+          <w:highlight w:val="yellow"/>
+        </w:rPr>
+        <w:t xml:space="preserve">). Derive a class </w:t>
+      </w:r>
+      <w:proofErr w:type="gramStart"/>
+      <w:r>
+        <w:rPr>
+          <w:rFonts w:ascii="Arial" w:eastAsia="Arial" w:hAnsi="Arial" w:cs="Arial"/>
+          <w:sz w:val="28"/>
+          <w:szCs w:val="28"/>
+          <w:highlight w:val="yellow"/>
+        </w:rPr>
+        <w:t>Manager(</w:t>
+      </w:r>
+      <w:proofErr w:type="spellStart"/>
+      <w:proofErr w:type="gramEnd"/>
+      <w:r>
+        <w:rPr>
+          <w:rFonts w:ascii="Arial" w:eastAsia="Arial" w:hAnsi="Arial" w:cs="Arial"/>
+          <w:sz w:val="28"/>
+          <w:szCs w:val="28"/>
+          <w:highlight w:val="yellow"/>
+        </w:rPr>
+        <w:t>hra</w:t>
+      </w:r>
+      <w:proofErr w:type="spellEnd"/>
+      <w:r>
+        <w:rPr>
+          <w:rFonts w:ascii="Arial" w:eastAsia="Arial" w:hAnsi="Arial" w:cs="Arial"/>
+          <w:sz w:val="28"/>
+          <w:szCs w:val="28"/>
+          <w:highlight w:val="yellow"/>
+        </w:rPr>
+        <w:t xml:space="preserve">, ta) from Employee. Override the </w:t>
+      </w:r>
+      <w:proofErr w:type="spellStart"/>
+      <w:proofErr w:type="gramStart"/>
+      <w:r>
+        <w:rPr>
+          <w:rFonts w:ascii="Arial" w:eastAsia="Arial" w:hAnsi="Arial" w:cs="Arial"/>
+          <w:sz w:val="28"/>
+          <w:szCs w:val="28"/>
+          <w:highlight w:val="yellow"/>
+        </w:rPr>
+        <w:t>getSalary</w:t>
+      </w:r>
+      <w:proofErr w:type="spellEnd"/>
+      <w:r>
+        <w:rPr>
+          <w:rFonts w:ascii="Arial" w:eastAsia="Arial" w:hAnsi="Arial" w:cs="Arial"/>
+          <w:sz w:val="28"/>
+          <w:szCs w:val="28"/>
+          <w:highlight w:val="yellow"/>
+        </w:rPr>
+        <w:t>(</w:t>
+      </w:r>
+      <w:proofErr w:type="gramEnd"/>
+      <w:r>
+        <w:rPr>
+          <w:rFonts w:ascii="Arial" w:eastAsia="Arial" w:hAnsi="Arial" w:cs="Arial"/>
+          <w:sz w:val="28"/>
+          <w:szCs w:val="28"/>
+          <w:highlight w:val="yellow"/>
+        </w:rPr>
+        <w:t>) method.</w:t>
       </w:r>
       <w:r>
         <w:rPr>
@@ -6255,7 +7276,47 @@
           <w:szCs w:val="28"/>
           <w:highlight w:val="yellow"/>
         </w:rPr>
-        <w:t>Write a JSP script to accept username, store it into the session, compare it with password in another jsp file, if username matches with password then display appropriate message in html file.</w:t>
+        <w:t xml:space="preserve">Write a JSP script to accept username, store it into the session, compare it with password in another </w:t>
+      </w:r>
+      <w:proofErr w:type="spellStart"/>
+      <w:r>
+        <w:rPr>
+          <w:rFonts w:ascii="Arial" w:hAnsi="Arial" w:cs="Arial"/>
+          <w:sz w:val="28"/>
+          <w:szCs w:val="28"/>
+          <w:highlight w:val="yellow"/>
+        </w:rPr>
+        <w:t>jsp</w:t>
+      </w:r>
+      <w:proofErr w:type="spellEnd"/>
+      <w:r>
+        <w:rPr>
+          <w:rFonts w:ascii="Arial" w:hAnsi="Arial" w:cs="Arial"/>
+          <w:sz w:val="28"/>
+          <w:szCs w:val="28"/>
+          <w:highlight w:val="yellow"/>
+        </w:rPr>
+        <w:t xml:space="preserve"> file, if username matches with </w:t>
+      </w:r>
+      <w:proofErr w:type="gramStart"/>
+      <w:r>
+        <w:rPr>
+          <w:rFonts w:ascii="Arial" w:hAnsi="Arial" w:cs="Arial"/>
+          <w:sz w:val="28"/>
+          <w:szCs w:val="28"/>
+          <w:highlight w:val="yellow"/>
+        </w:rPr>
+        <w:t>password</w:t>
+      </w:r>
+      <w:proofErr w:type="gramEnd"/>
+      <w:r>
+        <w:rPr>
+          <w:rFonts w:ascii="Arial" w:hAnsi="Arial" w:cs="Arial"/>
+          <w:sz w:val="28"/>
+          <w:szCs w:val="28"/>
+          <w:highlight w:val="yellow"/>
+        </w:rPr>
+        <w:t xml:space="preserve"> then display appropriate message in html file.</w:t>
       </w:r>
       <w:r>
         <w:rPr>
@@ -6430,7 +7491,25 @@
           <w:sz w:val="28"/>
           <w:szCs w:val="28"/>
         </w:rPr>
-        <w:t>Home       About Us        Contact Us       My Account                         (15)</w:t>
+        <w:t xml:space="preserve">Home       About Us        Contact Us       My Account                      </w:t>
+      </w:r>
+      <w:proofErr w:type="gramStart"/>
+      <w:r>
+        <w:rPr>
+          <w:rFonts w:ascii="Arial" w:eastAsia="Arial" w:hAnsi="Arial" w:cs="Arial"/>
+          <w:sz w:val="28"/>
+          <w:szCs w:val="28"/>
+        </w:rPr>
+        <w:t xml:space="preserve">   (</w:t>
+      </w:r>
+      <w:proofErr w:type="gramEnd"/>
+      <w:r>
+        <w:rPr>
+          <w:rFonts w:ascii="Arial" w:eastAsia="Arial" w:hAnsi="Arial" w:cs="Arial"/>
+          <w:sz w:val="28"/>
+          <w:szCs w:val="28"/>
+        </w:rPr>
+        <w:t>15)</w:t>
       </w:r>
     </w:p>
     <w:p>
@@ -6536,25 +7615,61 @@
           <w:szCs w:val="28"/>
         </w:rPr>
         <w:tab/>
-        <w:t>144                Sayali            85</w:t>
-      </w:r>
-    </w:p>
-    <w:p>
-      <w:pPr>
-        <w:rPr>
-          <w:rFonts w:ascii="Arial" w:eastAsia="Arial" w:hAnsi="Arial" w:cs="Arial"/>
-          <w:sz w:val="28"/>
-          <w:szCs w:val="28"/>
-        </w:rPr>
-      </w:pPr>
-      <w:r>
-        <w:rPr>
-          <w:rFonts w:ascii="Arial" w:eastAsia="Arial" w:hAnsi="Arial" w:cs="Arial"/>
-          <w:sz w:val="28"/>
-          <w:szCs w:val="28"/>
-        </w:rPr>
-        <w:tab/>
-        <w:t>145                Shyam           77</w:t>
+        <w:t xml:space="preserve">144                </w:t>
+      </w:r>
+      <w:proofErr w:type="spellStart"/>
+      <w:r>
+        <w:rPr>
+          <w:rFonts w:ascii="Arial" w:eastAsia="Arial" w:hAnsi="Arial" w:cs="Arial"/>
+          <w:sz w:val="28"/>
+          <w:szCs w:val="28"/>
+        </w:rPr>
+        <w:t>Sayali</w:t>
+      </w:r>
+      <w:proofErr w:type="spellEnd"/>
+      <w:r>
+        <w:rPr>
+          <w:rFonts w:ascii="Arial" w:eastAsia="Arial" w:hAnsi="Arial" w:cs="Arial"/>
+          <w:sz w:val="28"/>
+          <w:szCs w:val="28"/>
+        </w:rPr>
+        <w:t xml:space="preserve">            85</w:t>
+      </w:r>
+    </w:p>
+    <w:p>
+      <w:pPr>
+        <w:rPr>
+          <w:rFonts w:ascii="Arial" w:eastAsia="Arial" w:hAnsi="Arial" w:cs="Arial"/>
+          <w:sz w:val="28"/>
+          <w:szCs w:val="28"/>
+        </w:rPr>
+      </w:pPr>
+      <w:r>
+        <w:rPr>
+          <w:rFonts w:ascii="Arial" w:eastAsia="Arial" w:hAnsi="Arial" w:cs="Arial"/>
+          <w:sz w:val="28"/>
+          <w:szCs w:val="28"/>
+        </w:rPr>
+        <w:tab/>
+        <w:t xml:space="preserve">145                </w:t>
+      </w:r>
+      <w:proofErr w:type="spellStart"/>
+      <w:r>
+        <w:rPr>
+          <w:rFonts w:ascii="Arial" w:eastAsia="Arial" w:hAnsi="Arial" w:cs="Arial"/>
+          <w:sz w:val="28"/>
+          <w:szCs w:val="28"/>
+        </w:rPr>
+        <w:t>Shyam</w:t>
+      </w:r>
+      <w:proofErr w:type="spellEnd"/>
+      <w:r>
+        <w:rPr>
+          <w:rFonts w:ascii="Arial" w:eastAsia="Arial" w:hAnsi="Arial" w:cs="Arial"/>
+          <w:sz w:val="28"/>
+          <w:szCs w:val="28"/>
+        </w:rPr>
+        <w:t xml:space="preserve">           77</w:t>
       </w:r>
     </w:p>
     <w:p>
@@ -6957,7 +8072,27 @@
           <w:szCs w:val="28"/>
           <w:highlight w:val="yellow"/>
         </w:rPr>
-        <w:t>(TNo.</w:t>
+        <w:t>(</w:t>
+      </w:r>
+      <w:proofErr w:type="spellStart"/>
+      <w:r>
+        <w:rPr>
+          <w:rFonts w:ascii="Arial" w:hAnsi="Arial" w:cs="Arial"/>
+          <w:sz w:val="28"/>
+          <w:szCs w:val="28"/>
+          <w:highlight w:val="yellow"/>
+        </w:rPr>
+        <w:t>TNo</w:t>
+      </w:r>
+      <w:proofErr w:type="spellEnd"/>
+      <w:r>
+        <w:rPr>
+          <w:rFonts w:ascii="Arial" w:hAnsi="Arial" w:cs="Arial"/>
+          <w:sz w:val="28"/>
+          <w:szCs w:val="28"/>
+          <w:highlight w:val="yellow"/>
+        </w:rPr>
+        <w:t>.</w:t>
       </w:r>
       <w:r>
         <w:rPr>
@@ -6968,14 +8103,45 @@
         </w:rPr>
         <w:t xml:space="preserve"> </w:t>
       </w:r>
-      <w:r>
-        <w:rPr>
-          <w:rFonts w:ascii="Arial" w:hAnsi="Arial" w:cs="Arial"/>
-          <w:sz w:val="28"/>
-          <w:szCs w:val="28"/>
-          <w:highlight w:val="yellow"/>
-        </w:rPr>
-        <w:t>TName, Sal, Desg) and insert a record in it.</w:t>
+      <w:proofErr w:type="spellStart"/>
+      <w:r>
+        <w:rPr>
+          <w:rFonts w:ascii="Arial" w:hAnsi="Arial" w:cs="Arial"/>
+          <w:sz w:val="28"/>
+          <w:szCs w:val="28"/>
+          <w:highlight w:val="yellow"/>
+        </w:rPr>
+        <w:t>TName</w:t>
+      </w:r>
+      <w:proofErr w:type="spellEnd"/>
+      <w:r>
+        <w:rPr>
+          <w:rFonts w:ascii="Arial" w:hAnsi="Arial" w:cs="Arial"/>
+          <w:sz w:val="28"/>
+          <w:szCs w:val="28"/>
+          <w:highlight w:val="yellow"/>
+        </w:rPr>
+        <w:t xml:space="preserve">, Sal, </w:t>
+      </w:r>
+      <w:proofErr w:type="spellStart"/>
+      <w:r>
+        <w:rPr>
+          <w:rFonts w:ascii="Arial" w:hAnsi="Arial" w:cs="Arial"/>
+          <w:sz w:val="28"/>
+          <w:szCs w:val="28"/>
+          <w:highlight w:val="yellow"/>
+        </w:rPr>
+        <w:t>Desg</w:t>
+      </w:r>
+      <w:proofErr w:type="spellEnd"/>
+      <w:r>
+        <w:rPr>
+          <w:rFonts w:ascii="Arial" w:hAnsi="Arial" w:cs="Arial"/>
+          <w:sz w:val="28"/>
+          <w:szCs w:val="28"/>
+          <w:highlight w:val="yellow"/>
+        </w:rPr>
+        <w:t>) and insert a record in it.</w:t>
       </w:r>
       <w:r>
         <w:rPr>
@@ -10415,7 +11581,51 @@
           <w:szCs w:val="28"/>
           <w:shd w:val="clear" w:color="auto" w:fill="FFFFFF"/>
         </w:rPr>
-        <w:t>Write a JDBC program for implementation absolute() and relative() methods of ResultSet. Consider Emp table (15)</w:t>
+        <w:t xml:space="preserve">Write a JDBC program for implementation </w:t>
+      </w:r>
+      <w:proofErr w:type="gramStart"/>
+      <w:r>
+        <w:rPr>
+          <w:rFonts w:ascii="Arial" w:hAnsi="Arial" w:cs="Arial"/>
+          <w:color w:val="000000"/>
+          <w:sz w:val="28"/>
+          <w:szCs w:val="28"/>
+          <w:shd w:val="clear" w:color="auto" w:fill="FFFFFF"/>
+        </w:rPr>
+        <w:t>absolute(</w:t>
+      </w:r>
+      <w:proofErr w:type="gramEnd"/>
+      <w:r>
+        <w:rPr>
+          <w:rFonts w:ascii="Arial" w:hAnsi="Arial" w:cs="Arial"/>
+          <w:color w:val="000000"/>
+          <w:sz w:val="28"/>
+          <w:szCs w:val="28"/>
+          <w:shd w:val="clear" w:color="auto" w:fill="FFFFFF"/>
+        </w:rPr>
+        <w:t xml:space="preserve">) and relative() methods of </w:t>
+      </w:r>
+      <w:proofErr w:type="spellStart"/>
+      <w:r>
+        <w:rPr>
+          <w:rFonts w:ascii="Arial" w:hAnsi="Arial" w:cs="Arial"/>
+          <w:color w:val="000000"/>
+          <w:sz w:val="28"/>
+          <w:szCs w:val="28"/>
+          <w:shd w:val="clear" w:color="auto" w:fill="FFFFFF"/>
+        </w:rPr>
+        <w:t>ResultSet</w:t>
+      </w:r>
+      <w:proofErr w:type="spellEnd"/>
+      <w:r>
+        <w:rPr>
+          <w:rFonts w:ascii="Arial" w:hAnsi="Arial" w:cs="Arial"/>
+          <w:color w:val="000000"/>
+          <w:sz w:val="28"/>
+          <w:szCs w:val="28"/>
+          <w:shd w:val="clear" w:color="auto" w:fill="FFFFFF"/>
+        </w:rPr>
+        <w:t>. Consider Emp table (15)</w:t>
       </w:r>
     </w:p>
     <w:p>
@@ -10438,7 +11648,47 @@
           <w:szCs w:val="28"/>
           <w:highlight w:val="yellow"/>
         </w:rPr>
-        <w:t>Q.16b. Write a JDBC program to remove “percentage” column from student (rno, sname, percentage) table.</w:t>
+        <w:t>Q.16b. Write a JDBC program to remove “percentage” column from student (</w:t>
+      </w:r>
+      <w:proofErr w:type="spellStart"/>
+      <w:r>
+        <w:rPr>
+          <w:rFonts w:ascii="Arial" w:eastAsia="Arial" w:hAnsi="Arial" w:cs="Arial"/>
+          <w:sz w:val="28"/>
+          <w:szCs w:val="28"/>
+          <w:highlight w:val="yellow"/>
+        </w:rPr>
+        <w:t>rno</w:t>
+      </w:r>
+      <w:proofErr w:type="spellEnd"/>
+      <w:r>
+        <w:rPr>
+          <w:rFonts w:ascii="Arial" w:eastAsia="Arial" w:hAnsi="Arial" w:cs="Arial"/>
+          <w:sz w:val="28"/>
+          <w:szCs w:val="28"/>
+          <w:highlight w:val="yellow"/>
+        </w:rPr>
+        <w:t xml:space="preserve">, </w:t>
+      </w:r>
+      <w:proofErr w:type="spellStart"/>
+      <w:r>
+        <w:rPr>
+          <w:rFonts w:ascii="Arial" w:eastAsia="Arial" w:hAnsi="Arial" w:cs="Arial"/>
+          <w:sz w:val="28"/>
+          <w:szCs w:val="28"/>
+          <w:highlight w:val="yellow"/>
+        </w:rPr>
+        <w:t>sname</w:t>
+      </w:r>
+      <w:proofErr w:type="spellEnd"/>
+      <w:r>
+        <w:rPr>
+          <w:rFonts w:ascii="Arial" w:eastAsia="Arial" w:hAnsi="Arial" w:cs="Arial"/>
+          <w:sz w:val="28"/>
+          <w:szCs w:val="28"/>
+          <w:highlight w:val="yellow"/>
+        </w:rPr>
+        <w:t>, percentage) table.</w:t>
       </w:r>
       <w:r>
         <w:rPr>
@@ -10538,7 +11788,97 @@
           <w:sz w:val="28"/>
           <w:szCs w:val="28"/>
         </w:rPr>
-        <w:t>. Write C# program to connect with MySQL database called sampledb in WAMP server. Display the data from the table itemlist that has itemid, itemname and itemprice as its fields.                         (15)</w:t>
+        <w:t xml:space="preserve">. Write C# program to connect with MySQL database called </w:t>
+      </w:r>
+      <w:proofErr w:type="spellStart"/>
+      <w:r>
+        <w:rPr>
+          <w:rFonts w:ascii="Arial" w:eastAsia="Arial" w:hAnsi="Arial" w:cs="Arial"/>
+          <w:sz w:val="28"/>
+          <w:szCs w:val="28"/>
+        </w:rPr>
+        <w:t>sampledb</w:t>
+      </w:r>
+      <w:proofErr w:type="spellEnd"/>
+      <w:r>
+        <w:rPr>
+          <w:rFonts w:ascii="Arial" w:eastAsia="Arial" w:hAnsi="Arial" w:cs="Arial"/>
+          <w:sz w:val="28"/>
+          <w:szCs w:val="28"/>
+        </w:rPr>
+        <w:t xml:space="preserve"> in WAMP server. Display the data from the table </w:t>
+      </w:r>
+      <w:proofErr w:type="spellStart"/>
+      <w:r>
+        <w:rPr>
+          <w:rFonts w:ascii="Arial" w:eastAsia="Arial" w:hAnsi="Arial" w:cs="Arial"/>
+          <w:sz w:val="28"/>
+          <w:szCs w:val="28"/>
+        </w:rPr>
+        <w:t>itemlist</w:t>
+      </w:r>
+      <w:proofErr w:type="spellEnd"/>
+      <w:r>
+        <w:rPr>
+          <w:rFonts w:ascii="Arial" w:eastAsia="Arial" w:hAnsi="Arial" w:cs="Arial"/>
+          <w:sz w:val="28"/>
+          <w:szCs w:val="28"/>
+        </w:rPr>
+        <w:t xml:space="preserve"> that has </w:t>
+      </w:r>
+      <w:proofErr w:type="spellStart"/>
+      <w:r>
+        <w:rPr>
+          <w:rFonts w:ascii="Arial" w:eastAsia="Arial" w:hAnsi="Arial" w:cs="Arial"/>
+          <w:sz w:val="28"/>
+          <w:szCs w:val="28"/>
+        </w:rPr>
+        <w:t>itemid</w:t>
+      </w:r>
+      <w:proofErr w:type="spellEnd"/>
+      <w:r>
+        <w:rPr>
+          <w:rFonts w:ascii="Arial" w:eastAsia="Arial" w:hAnsi="Arial" w:cs="Arial"/>
+          <w:sz w:val="28"/>
+          <w:szCs w:val="28"/>
+        </w:rPr>
+        <w:t xml:space="preserve">, </w:t>
+      </w:r>
+      <w:proofErr w:type="spellStart"/>
+      <w:r>
+        <w:rPr>
+          <w:rFonts w:ascii="Arial" w:eastAsia="Arial" w:hAnsi="Arial" w:cs="Arial"/>
+          <w:sz w:val="28"/>
+          <w:szCs w:val="28"/>
+        </w:rPr>
+        <w:t>itemname</w:t>
+      </w:r>
+      <w:proofErr w:type="spellEnd"/>
+      <w:r>
+        <w:rPr>
+          <w:rFonts w:ascii="Arial" w:eastAsia="Arial" w:hAnsi="Arial" w:cs="Arial"/>
+          <w:sz w:val="28"/>
+          <w:szCs w:val="28"/>
+        </w:rPr>
+        <w:t xml:space="preserve"> and </w:t>
+      </w:r>
+      <w:proofErr w:type="spellStart"/>
+      <w:r>
+        <w:rPr>
+          <w:rFonts w:ascii="Arial" w:eastAsia="Arial" w:hAnsi="Arial" w:cs="Arial"/>
+          <w:sz w:val="28"/>
+          <w:szCs w:val="28"/>
+        </w:rPr>
+        <w:t>itemprice</w:t>
+      </w:r>
+      <w:proofErr w:type="spellEnd"/>
+      <w:r>
+        <w:rPr>
+          <w:rFonts w:ascii="Arial" w:eastAsia="Arial" w:hAnsi="Arial" w:cs="Arial"/>
+          <w:sz w:val="28"/>
+          <w:szCs w:val="28"/>
+        </w:rPr>
+        <w:t xml:space="preserve"> as its fields.                         (15)</w:t>
       </w:r>
     </w:p>
     <w:p>
@@ -11270,7 +12610,38 @@
           <w:szCs w:val="28"/>
           <w:highlight w:val="yellow"/>
         </w:rPr>
-        <w:t xml:space="preserve"> Write a method called FindMax() in C# that accepts two integers as parameters and return the maximum of the two numbers.</w:t>
+        <w:t xml:space="preserve"> Write a method called </w:t>
+      </w:r>
+      <w:proofErr w:type="spellStart"/>
+      <w:proofErr w:type="gramStart"/>
+      <w:r>
+        <w:rPr>
+          <w:rFonts w:ascii="Arial" w:eastAsia="Arial" w:hAnsi="Arial" w:cs="Arial"/>
+          <w:sz w:val="28"/>
+          <w:szCs w:val="28"/>
+          <w:highlight w:val="yellow"/>
+        </w:rPr>
+        <w:t>FindMax</w:t>
+      </w:r>
+      <w:proofErr w:type="spellEnd"/>
+      <w:r>
+        <w:rPr>
+          <w:rFonts w:ascii="Arial" w:eastAsia="Arial" w:hAnsi="Arial" w:cs="Arial"/>
+          <w:sz w:val="28"/>
+          <w:szCs w:val="28"/>
+          <w:highlight w:val="yellow"/>
+        </w:rPr>
+        <w:t>(</w:t>
+      </w:r>
+      <w:proofErr w:type="gramEnd"/>
+      <w:r>
+        <w:rPr>
+          <w:rFonts w:ascii="Arial" w:eastAsia="Arial" w:hAnsi="Arial" w:cs="Arial"/>
+          <w:sz w:val="28"/>
+          <w:szCs w:val="28"/>
+          <w:highlight w:val="yellow"/>
+        </w:rPr>
+        <w:t>) in C# that accepts two integers as parameters and return the maximum of the two numbers.</w:t>
       </w:r>
       <w:r>
         <w:rPr>
@@ -11311,7 +12682,25 @@
           <w:sz w:val="28"/>
           <w:szCs w:val="28"/>
         </w:rPr>
-        <w:t xml:space="preserve">. Create an XML file containing advertisements. Write ASP program to display these advertisements using adrotator web control.            </w:t>
+        <w:t xml:space="preserve">. Create an XML file containing advertisements. Write ASP program to display these advertisements using </w:t>
+      </w:r>
+      <w:proofErr w:type="spellStart"/>
+      <w:r>
+        <w:rPr>
+          <w:rFonts w:ascii="Arial" w:eastAsia="Arial" w:hAnsi="Arial" w:cs="Arial"/>
+          <w:sz w:val="28"/>
+          <w:szCs w:val="28"/>
+        </w:rPr>
+        <w:t>adrotator</w:t>
+      </w:r>
+      <w:proofErr w:type="spellEnd"/>
+      <w:r>
+        <w:rPr>
+          <w:rFonts w:ascii="Arial" w:eastAsia="Arial" w:hAnsi="Arial" w:cs="Arial"/>
+          <w:sz w:val="28"/>
+          <w:szCs w:val="28"/>
+        </w:rPr>
+        <w:t xml:space="preserve"> web control.            </w:t>
       </w:r>
       <w:r>
         <w:rPr>
@@ -11631,6 +13020,33 @@
         <w:tab/>
         <w:t>(10)</w:t>
       </w:r>
+    </w:p>
+    <w:p>
+      <w:pPr>
+        <w:rPr>
+          <w:rFonts w:ascii="Arial" w:eastAsia="Arial" w:hAnsi="Arial" w:cs="Arial"/>
+          <w:sz w:val="28"/>
+          <w:szCs w:val="28"/>
+        </w:rPr>
+      </w:pPr>
+    </w:p>
+    <w:p>
+      <w:pPr>
+        <w:rPr>
+          <w:rFonts w:ascii="Arial" w:eastAsia="Arial" w:hAnsi="Arial" w:cs="Arial"/>
+          <w:sz w:val="28"/>
+          <w:szCs w:val="28"/>
+        </w:rPr>
+      </w:pPr>
+    </w:p>
+    <w:p>
+      <w:pPr>
+        <w:rPr>
+          <w:rFonts w:ascii="Arial" w:eastAsia="Arial" w:hAnsi="Arial" w:cs="Arial"/>
+          <w:sz w:val="28"/>
+          <w:szCs w:val="28"/>
+        </w:rPr>
+      </w:pPr>
     </w:p>
     <w:p>
       <w:pPr>
@@ -11749,6 +13165,7 @@
           <w:szCs w:val="28"/>
           <w:highlight w:val="yellow"/>
         </w:rPr>
+        <w:lastRenderedPageBreak/>
         <w:t xml:space="preserve">Q.18a. </w:t>
       </w:r>
       <w:r>
@@ -11825,7 +13242,17 @@
           <w:highlight w:val="yellow"/>
         </w:rPr>
         <w:tab/>
-        <w:t xml:space="preserve">        </w:t>
+        <w:t xml:space="preserve">     </w:t>
+      </w:r>
+      <w:proofErr w:type="gramStart"/>
+      <w:r>
+        <w:rPr>
+          <w:rFonts w:ascii="Arial" w:hAnsi="Arial" w:cs="Arial"/>
+          <w:sz w:val="28"/>
+          <w:szCs w:val="28"/>
+          <w:highlight w:val="yellow"/>
+        </w:rPr>
+        <w:t xml:space="preserve">   </w:t>
       </w:r>
       <w:r>
         <w:rPr>
@@ -11836,6 +13263,7 @@
         </w:rPr>
         <w:t>(</w:t>
       </w:r>
+      <w:proofErr w:type="gramEnd"/>
       <w:r>
         <w:rPr>
           <w:rFonts w:ascii="Arial" w:hAnsi="Arial" w:cs="Arial"/>
@@ -11885,7 +13313,6 @@
           <w:szCs w:val="28"/>
           <w:highlight w:val="yellow"/>
         </w:rPr>
-        <w:lastRenderedPageBreak/>
         <w:t xml:space="preserve">Q.18b. </w:t>
       </w:r>
       <w:r>
@@ -11895,7 +13322,47 @@
           <w:szCs w:val="28"/>
           <w:highlight w:val="yellow"/>
         </w:rPr>
-        <w:t>Write a java program to create a student table with field’s rno, name and per. Insert values in the table. Display all the details of the student on screen. (Use PreparedStatement Interface)</w:t>
+        <w:t xml:space="preserve">Write a java program to create a student table with field’s </w:t>
+      </w:r>
+      <w:proofErr w:type="spellStart"/>
+      <w:r>
+        <w:rPr>
+          <w:rFonts w:ascii="Arial" w:hAnsi="Arial" w:cs="Arial"/>
+          <w:sz w:val="28"/>
+          <w:szCs w:val="28"/>
+          <w:highlight w:val="yellow"/>
+        </w:rPr>
+        <w:t>rno</w:t>
+      </w:r>
+      <w:proofErr w:type="spellEnd"/>
+      <w:r>
+        <w:rPr>
+          <w:rFonts w:ascii="Arial" w:hAnsi="Arial" w:cs="Arial"/>
+          <w:sz w:val="28"/>
+          <w:szCs w:val="28"/>
+          <w:highlight w:val="yellow"/>
+        </w:rPr>
+        <w:t xml:space="preserve">, name and per. Insert values in the table. Display all the details of the student on screen. (Use </w:t>
+      </w:r>
+      <w:proofErr w:type="spellStart"/>
+      <w:r>
+        <w:rPr>
+          <w:rFonts w:ascii="Arial" w:hAnsi="Arial" w:cs="Arial"/>
+          <w:sz w:val="28"/>
+          <w:szCs w:val="28"/>
+          <w:highlight w:val="yellow"/>
+        </w:rPr>
+        <w:t>PreparedStatement</w:t>
+      </w:r>
+      <w:proofErr w:type="spellEnd"/>
+      <w:r>
+        <w:rPr>
+          <w:rFonts w:ascii="Arial" w:hAnsi="Arial" w:cs="Arial"/>
+          <w:sz w:val="28"/>
+          <w:szCs w:val="28"/>
+          <w:highlight w:val="yellow"/>
+        </w:rPr>
+        <w:t xml:space="preserve"> Interface)</w:t>
       </w:r>
       <w:r>
         <w:rPr>
@@ -11998,7 +13465,7 @@
         </w:rPr>
         <w:t xml:space="preserve"> Write C# program </w:t>
       </w:r>
-      <w:commentRangeStart w:id="2"/>
+      <w:commentRangeStart w:id="3"/>
       <w:r>
         <w:rPr>
           <w:rFonts w:ascii="Arial" w:eastAsia="Arial" w:hAnsi="Arial" w:cs="Arial"/>
@@ -12008,12 +13475,12 @@
         </w:rPr>
         <w:t>to</w:t>
       </w:r>
-      <w:commentRangeEnd w:id="2"/>
+      <w:commentRangeEnd w:id="3"/>
       <w:r>
         <w:rPr>
           <w:rStyle w:val="CommentReference"/>
         </w:rPr>
-        <w:commentReference w:id="2"/>
+        <w:commentReference w:id="3"/>
       </w:r>
       <w:r>
         <w:rPr>
@@ -12508,7 +13975,6 @@
           <w:sz w:val="28"/>
           <w:szCs w:val="28"/>
         </w:rPr>
-        <w:lastRenderedPageBreak/>
         <w:t xml:space="preserve">Q.19b. </w:t>
       </w:r>
       <w:r>
@@ -12518,7 +13984,47 @@
           <w:szCs w:val="28"/>
           <w:highlight w:val="red"/>
         </w:rPr>
-        <w:t>Write a JSP program to accept the details of Account (ANo, Type, Bal) and store it into database and display it in tabular form. (Use PreparedStatement interface)</w:t>
+        <w:t>Write a JSP program to accept the details of Account (</w:t>
+      </w:r>
+      <w:proofErr w:type="spellStart"/>
+      <w:r>
+        <w:rPr>
+          <w:rFonts w:ascii="Arial" w:hAnsi="Arial" w:cs="Arial"/>
+          <w:sz w:val="28"/>
+          <w:szCs w:val="28"/>
+          <w:highlight w:val="red"/>
+        </w:rPr>
+        <w:t>ANo</w:t>
+      </w:r>
+      <w:proofErr w:type="spellEnd"/>
+      <w:r>
+        <w:rPr>
+          <w:rFonts w:ascii="Arial" w:hAnsi="Arial" w:cs="Arial"/>
+          <w:sz w:val="28"/>
+          <w:szCs w:val="28"/>
+          <w:highlight w:val="red"/>
+        </w:rPr>
+        <w:t xml:space="preserve">, Type, Bal) and store it into database and display it in tabular form. (Use </w:t>
+      </w:r>
+      <w:proofErr w:type="spellStart"/>
+      <w:r>
+        <w:rPr>
+          <w:rFonts w:ascii="Arial" w:hAnsi="Arial" w:cs="Arial"/>
+          <w:sz w:val="28"/>
+          <w:szCs w:val="28"/>
+          <w:highlight w:val="red"/>
+        </w:rPr>
+        <w:t>PreparedStatement</w:t>
+      </w:r>
+      <w:proofErr w:type="spellEnd"/>
+      <w:r>
+        <w:rPr>
+          <w:rFonts w:ascii="Arial" w:hAnsi="Arial" w:cs="Arial"/>
+          <w:sz w:val="28"/>
+          <w:szCs w:val="28"/>
+          <w:highlight w:val="red"/>
+        </w:rPr>
+        <w:t xml:space="preserve"> interface)</w:t>
       </w:r>
       <w:r>
         <w:rPr>
@@ -13287,7 +14793,17 @@
           <w:highlight w:val="yellow"/>
         </w:rPr>
         <w:tab/>
-        <w:t xml:space="preserve">            </w:t>
+        <w:t xml:space="preserve">         </w:t>
+      </w:r>
+      <w:proofErr w:type="gramStart"/>
+      <w:r>
+        <w:rPr>
+          <w:rFonts w:ascii="Arial" w:hAnsi="Arial" w:cs="Arial"/>
+          <w:sz w:val="28"/>
+          <w:szCs w:val="28"/>
+          <w:highlight w:val="yellow"/>
+        </w:rPr>
+        <w:t xml:space="preserve">   </w:t>
       </w:r>
       <w:r>
         <w:rPr>
@@ -13298,6 +14814,7 @@
         </w:rPr>
         <w:t>(</w:t>
       </w:r>
+      <w:proofErr w:type="gramEnd"/>
       <w:r>
         <w:rPr>
           <w:rFonts w:ascii="Arial" w:hAnsi="Arial" w:cs="Arial"/>
@@ -13362,7 +14879,27 @@
           <w:szCs w:val="28"/>
           <w:highlight w:val="yellow"/>
         </w:rPr>
-        <w:t>Write a Multithreading program in java for bouncing ball. For each bounce change the color of ball randomly.</w:t>
+        <w:t xml:space="preserve">Write a Multithreading program in java for bouncing ball. For each bounce change the </w:t>
+      </w:r>
+      <w:proofErr w:type="spellStart"/>
+      <w:r>
+        <w:rPr>
+          <w:rFonts w:ascii="Arial" w:hAnsi="Arial" w:cs="Arial"/>
+          <w:sz w:val="28"/>
+          <w:szCs w:val="28"/>
+          <w:highlight w:val="yellow"/>
+        </w:rPr>
+        <w:t>color</w:t>
+      </w:r>
+      <w:proofErr w:type="spellEnd"/>
+      <w:r>
+        <w:rPr>
+          <w:rFonts w:ascii="Arial" w:hAnsi="Arial" w:cs="Arial"/>
+          <w:sz w:val="28"/>
+          <w:szCs w:val="28"/>
+          <w:highlight w:val="yellow"/>
+        </w:rPr>
+        <w:t xml:space="preserve"> of ball randomly.</w:t>
       </w:r>
       <w:r>
         <w:rPr>
@@ -13476,7 +15013,43 @@
           <w:sz w:val="28"/>
           <w:szCs w:val="28"/>
         </w:rPr>
-        <w:t xml:space="preserve"> Write C# program to connect with MySQL database booksdb from WAMP server and search for a book titled ‘ASP dot NET’ from the table books that has bookname as the field to compare the book name to. (15)</w:t>
+        <w:t xml:space="preserve"> Write C# program to connect with MySQL database </w:t>
+      </w:r>
+      <w:proofErr w:type="spellStart"/>
+      <w:r>
+        <w:rPr>
+          <w:rFonts w:ascii="Arial" w:eastAsia="Arial" w:hAnsi="Arial" w:cs="Arial"/>
+          <w:sz w:val="28"/>
+          <w:szCs w:val="28"/>
+        </w:rPr>
+        <w:t>booksdb</w:t>
+      </w:r>
+      <w:proofErr w:type="spellEnd"/>
+      <w:r>
+        <w:rPr>
+          <w:rFonts w:ascii="Arial" w:eastAsia="Arial" w:hAnsi="Arial" w:cs="Arial"/>
+          <w:sz w:val="28"/>
+          <w:szCs w:val="28"/>
+        </w:rPr>
+        <w:t xml:space="preserve"> from WAMP server and search for a book titled ‘ASP dot NET’ from the table books that has </w:t>
+      </w:r>
+      <w:proofErr w:type="spellStart"/>
+      <w:r>
+        <w:rPr>
+          <w:rFonts w:ascii="Arial" w:eastAsia="Arial" w:hAnsi="Arial" w:cs="Arial"/>
+          <w:sz w:val="28"/>
+          <w:szCs w:val="28"/>
+        </w:rPr>
+        <w:t>bookname</w:t>
+      </w:r>
+      <w:proofErr w:type="spellEnd"/>
+      <w:r>
+        <w:rPr>
+          <w:rFonts w:ascii="Arial" w:eastAsia="Arial" w:hAnsi="Arial" w:cs="Arial"/>
+          <w:sz w:val="28"/>
+          <w:szCs w:val="28"/>
+        </w:rPr>
+        <w:t xml:space="preserve"> as the field to compare the book name to. (15)</w:t>
       </w:r>
     </w:p>
     <w:p>
@@ -13744,8 +15317,8 @@
       </w:pPr>
     </w:p>
     <w:sectPr>
-      <w:headerReference w:type="default" r:id="rId14"/>
-      <w:footerReference w:type="default" r:id="rId15"/>
+      <w:headerReference w:type="default" r:id="rId15"/>
+      <w:footerReference w:type="default" r:id="rId16"/>
       <w:pgSz w:w="11906" w:h="16838"/>
       <w:pgMar w:top="1440" w:right="1440" w:bottom="1440" w:left="1440" w:header="708" w:footer="708" w:gutter="0"/>
       <w:pgNumType w:start="1"/>
@@ -13757,7 +15330,23 @@
 
 <file path=word/comments.xml><?xml version="1.0" encoding="utf-8"?>
 <w:comments xmlns:wpc="http://schemas.microsoft.com/office/word/2010/wordprocessingCanvas" xmlns:cx="http://schemas.microsoft.com/office/drawing/2014/chartex" xmlns:cx1="http://schemas.microsoft.com/office/drawing/2015/9/8/chartex" xmlns:cx2="http://schemas.microsoft.com/office/drawing/2015/10/21/chartex" xmlns:cx3="http://schemas.microsoft.com/office/drawing/2016/5/9/chartex" xmlns:cx4="http://schemas.microsoft.com/office/drawing/2016/5/10/chartex" xmlns:cx5="http://schemas.microsoft.com/office/drawing/2016/5/11/chartex" xmlns:cx6="http://schemas.microsoft.com/office/drawing/2016/5/12/chartex" xmlns:cx7="http://schemas.microsoft.com/office/drawing/2016/5/13/chartex" xmlns:cx8="http://schemas.microsoft.com/office/drawing/2016/5/14/chartex" xmlns:mc="http://schemas.openxmlformats.org/markup-compatibility/2006" xmlns:aink="http://schemas.microsoft.com/office/drawing/2016/ink" xmlns:am3d="http://schemas.microsoft.com/office/drawing/2017/model3d" xmlns:o="urn:schemas-microsoft-com:office:office" xmlns:oel="http://schemas.microsoft.com/office/2019/extlst" xmlns:r="http://schemas.openxmlformats.org/officeDocument/2006/relationships" xmlns:m="http://schemas.openxmlformats.org/officeDocument/2006/math" xmlns:v="urn:schemas-microsoft-com:vml" xmlns:wp14="http://schemas.microsoft.com/office/word/2010/wordprocessingDrawing" xmlns:wp="http://schemas.openxmlformats.org/drawingml/2006/wordprocessingDrawing" xmlns:w10="urn:schemas-microsoft-com:office:word" xmlns:w="http://schemas.openxmlformats.org/wordprocessingml/2006/main" xmlns:w14="http://schemas.microsoft.com/office/word/2010/wordml" xmlns:w15="http://schemas.microsoft.com/office/word/2012/wordml" xmlns:w16cex="http://schemas.microsoft.com/office/word/2018/wordml/cex" xmlns:w16cid="http://schemas.microsoft.com/office/word/2016/wordml/cid" xmlns:w16="http://schemas.microsoft.com/office/word/2018/wordml" xmlns:w16sdtdh="http://schemas.microsoft.com/office/word/2020/wordml/sdtdatahash" xmlns:w16se="http://schemas.microsoft.com/office/word/2015/wordml/symex" xmlns:wpg="http://schemas.microsoft.com/office/word/2010/wordprocessingGroup" xmlns:wpi="http://schemas.microsoft.com/office/word/2010/wordprocessingInk" xmlns:wne="http://schemas.microsoft.com/office/word/2006/wordml" xmlns:wps="http://schemas.microsoft.com/office/word/2010/wordprocessingShape" mc:Ignorable="w14 w15 w16se w16cid w16 w16cex w16sdtdh wp14">
-  <w:comment w:id="2" w:author="ATHARVA SHAH  (Student)" w:date="2022-10-04T21:05:00Z" w:initials="AS(">
+  <w:comment w:id="2" w:author="ATHARVA SHAH  (Student)" w:date="2022-10-06T21:15:00Z" w:initials="AS(">
+    <w:p>
+      <w:pPr>
+        <w:pStyle w:val="CommentText"/>
+      </w:pPr>
+      <w:r>
+        <w:rPr>
+          <w:rStyle w:val="CommentReference"/>
+        </w:rPr>
+        <w:annotationRef/>
+      </w:r>
+      <w:r>
+        <w:t>Use two terminals to chat</w:t>
+      </w:r>
+    </w:p>
+  </w:comment>
+  <w:comment w:id="3" w:author="ATHARVA SHAH  (Student)" w:date="2022-10-04T21:05:00Z" w:initials="AS(">
     <w:p>
       <w:pPr>
         <w:pStyle w:val="CommentText"/>
@@ -13778,18 +15367,21 @@
 
 <file path=word/commentsExtended.xml><?xml version="1.0" encoding="utf-8"?>
 <w15:commentsEx xmlns:wpc="http://schemas.microsoft.com/office/word/2010/wordprocessingCanvas" xmlns:cx="http://schemas.microsoft.com/office/drawing/2014/chartex" xmlns:cx1="http://schemas.microsoft.com/office/drawing/2015/9/8/chartex" xmlns:cx2="http://schemas.microsoft.com/office/drawing/2015/10/21/chartex" xmlns:cx3="http://schemas.microsoft.com/office/drawing/2016/5/9/chartex" xmlns:cx4="http://schemas.microsoft.com/office/drawing/2016/5/10/chartex" xmlns:cx5="http://schemas.microsoft.com/office/drawing/2016/5/11/chartex" xmlns:cx6="http://schemas.microsoft.com/office/drawing/2016/5/12/chartex" xmlns:cx7="http://schemas.microsoft.com/office/drawing/2016/5/13/chartex" xmlns:cx8="http://schemas.microsoft.com/office/drawing/2016/5/14/chartex" xmlns:mc="http://schemas.openxmlformats.org/markup-compatibility/2006" xmlns:aink="http://schemas.microsoft.com/office/drawing/2016/ink" xmlns:am3d="http://schemas.microsoft.com/office/drawing/2017/model3d" xmlns:o="urn:schemas-microsoft-com:office:office" xmlns:oel="http://schemas.microsoft.com/office/2019/extlst" xmlns:r="http://schemas.openxmlformats.org/officeDocument/2006/relationships" xmlns:m="http://schemas.openxmlformats.org/officeDocument/2006/math" xmlns:v="urn:schemas-microsoft-com:vml" xmlns:wp14="http://schemas.microsoft.com/office/word/2010/wordprocessingDrawing" xmlns:wp="http://schemas.openxmlformats.org/drawingml/2006/wordprocessingDrawing" xmlns:w10="urn:schemas-microsoft-com:office:word" xmlns:w="http://schemas.openxmlformats.org/wordprocessingml/2006/main" xmlns:w14="http://schemas.microsoft.com/office/word/2010/wordml" xmlns:w15="http://schemas.microsoft.com/office/word/2012/wordml" xmlns:w16cex="http://schemas.microsoft.com/office/word/2018/wordml/cex" xmlns:w16cid="http://schemas.microsoft.com/office/word/2016/wordml/cid" xmlns:w16="http://schemas.microsoft.com/office/word/2018/wordml" xmlns:w16sdtdh="http://schemas.microsoft.com/office/word/2020/wordml/sdtdatahash" xmlns:w16se="http://schemas.microsoft.com/office/word/2015/wordml/symex" xmlns:wpg="http://schemas.microsoft.com/office/word/2010/wordprocessingGroup" xmlns:wpi="http://schemas.microsoft.com/office/word/2010/wordprocessingInk" xmlns:wne="http://schemas.microsoft.com/office/word/2006/wordml" xmlns:wps="http://schemas.microsoft.com/office/word/2010/wordprocessingShape" mc:Ignorable="w14 w15 w16se w16cid w16 w16cex w16sdtdh wp14">
+  <w15:commentEx w15:paraId="71E6F168" w15:done="1"/>
   <w15:commentEx w15:paraId="02744A29" w15:done="0"/>
 </w15:commentsEx>
 </file>
 
 <file path=word/commentsExtensible.xml><?xml version="1.0" encoding="utf-8"?>
 <w16cex:commentsExtensible xmlns:wpc="http://schemas.microsoft.com/office/word/2010/wordprocessingCanvas" xmlns:cx="http://schemas.microsoft.com/office/drawing/2014/chartex" xmlns:cx1="http://schemas.microsoft.com/office/drawing/2015/9/8/chartex" xmlns:cx2="http://schemas.microsoft.com/office/drawing/2015/10/21/chartex" xmlns:cx3="http://schemas.microsoft.com/office/drawing/2016/5/9/chartex" xmlns:cx4="http://schemas.microsoft.com/office/drawing/2016/5/10/chartex" xmlns:cx5="http://schemas.microsoft.com/office/drawing/2016/5/11/chartex" xmlns:cx6="http://schemas.microsoft.com/office/drawing/2016/5/12/chartex" xmlns:cx7="http://schemas.microsoft.com/office/drawing/2016/5/13/chartex" xmlns:cx8="http://schemas.microsoft.com/office/drawing/2016/5/14/chartex" xmlns:mc="http://schemas.openxmlformats.org/markup-compatibility/2006" xmlns:aink="http://schemas.microsoft.com/office/drawing/2016/ink" xmlns:am3d="http://schemas.microsoft.com/office/drawing/2017/model3d" xmlns:o="urn:schemas-microsoft-com:office:office" xmlns:oel="http://schemas.microsoft.com/office/2019/extlst" xmlns:r="http://schemas.openxmlformats.org/officeDocument/2006/relationships" xmlns:m="http://schemas.openxmlformats.org/officeDocument/2006/math" xmlns:v="urn:schemas-microsoft-com:vml" xmlns:wp14="http://schemas.microsoft.com/office/word/2010/wordprocessingDrawing" xmlns:wp="http://schemas.openxmlformats.org/drawingml/2006/wordprocessingDrawing" xmlns:w10="urn:schemas-microsoft-com:office:word" xmlns:w="http://schemas.openxmlformats.org/wordprocessingml/2006/main" xmlns:w14="http://schemas.microsoft.com/office/word/2010/wordml" xmlns:w15="http://schemas.microsoft.com/office/word/2012/wordml" xmlns:w16cex="http://schemas.microsoft.com/office/word/2018/wordml/cex" xmlns:w16cid="http://schemas.microsoft.com/office/word/2016/wordml/cid" xmlns:w16="http://schemas.microsoft.com/office/word/2018/wordml" xmlns:w16sdtdh="http://schemas.microsoft.com/office/word/2020/wordml/sdtdatahash" xmlns:w16se="http://schemas.microsoft.com/office/word/2015/wordml/symex" xmlns:wpg="http://schemas.microsoft.com/office/word/2010/wordprocessingGroup" xmlns:wpi="http://schemas.microsoft.com/office/word/2010/wordprocessingInk" xmlns:wne="http://schemas.microsoft.com/office/word/2006/wordml" xmlns:wps="http://schemas.microsoft.com/office/word/2010/wordprocessingShape" mc:Ignorable="w14 w15 w16se w16cid w16 w16cex w16sdtdh wp14">
+  <w16cex:commentExtensible w16cex:durableId="26E9C3EA" w16cex:dateUtc="2022-10-06T15:45:00Z"/>
   <w16cex:commentExtensible w16cex:durableId="26E71E9D" w16cex:dateUtc="2022-10-04T15:35:00Z"/>
 </w16cex:commentsExtensible>
 </file>
 
 <file path=word/commentsIds.xml><?xml version="1.0" encoding="utf-8"?>
 <w16cid:commentsIds xmlns:wpc="http://schemas.microsoft.com/office/word/2010/wordprocessingCanvas" xmlns:cx="http://schemas.microsoft.com/office/drawing/2014/chartex" xmlns:cx1="http://schemas.microsoft.com/office/drawing/2015/9/8/chartex" xmlns:cx2="http://schemas.microsoft.com/office/drawing/2015/10/21/chartex" xmlns:cx3="http://schemas.microsoft.com/office/drawing/2016/5/9/chartex" xmlns:cx4="http://schemas.microsoft.com/office/drawing/2016/5/10/chartex" xmlns:cx5="http://schemas.microsoft.com/office/drawing/2016/5/11/chartex" xmlns:cx6="http://schemas.microsoft.com/office/drawing/2016/5/12/chartex" xmlns:cx7="http://schemas.microsoft.com/office/drawing/2016/5/13/chartex" xmlns:cx8="http://schemas.microsoft.com/office/drawing/2016/5/14/chartex" xmlns:mc="http://schemas.openxmlformats.org/markup-compatibility/2006" xmlns:aink="http://schemas.microsoft.com/office/drawing/2016/ink" xmlns:am3d="http://schemas.microsoft.com/office/drawing/2017/model3d" xmlns:o="urn:schemas-microsoft-com:office:office" xmlns:oel="http://schemas.microsoft.com/office/2019/extlst" xmlns:r="http://schemas.openxmlformats.org/officeDocument/2006/relationships" xmlns:m="http://schemas.openxmlformats.org/officeDocument/2006/math" xmlns:v="urn:schemas-microsoft-com:vml" xmlns:wp14="http://schemas.microsoft.com/office/word/2010/wordprocessingDrawing" xmlns:wp="http://schemas.openxmlformats.org/drawingml/2006/wordprocessingDrawing" xmlns:w10="urn:schemas-microsoft-com:office:word" xmlns:w="http://schemas.openxmlformats.org/wordprocessingml/2006/main" xmlns:w14="http://schemas.microsoft.com/office/word/2010/wordml" xmlns:w15="http://schemas.microsoft.com/office/word/2012/wordml" xmlns:w16cex="http://schemas.microsoft.com/office/word/2018/wordml/cex" xmlns:w16cid="http://schemas.microsoft.com/office/word/2016/wordml/cid" xmlns:w16="http://schemas.microsoft.com/office/word/2018/wordml" xmlns:w16sdtdh="http://schemas.microsoft.com/office/word/2020/wordml/sdtdatahash" xmlns:w16se="http://schemas.microsoft.com/office/word/2015/wordml/symex" xmlns:wpg="http://schemas.microsoft.com/office/word/2010/wordprocessingGroup" xmlns:wpi="http://schemas.microsoft.com/office/word/2010/wordprocessingInk" xmlns:wne="http://schemas.microsoft.com/office/word/2006/wordml" xmlns:wps="http://schemas.microsoft.com/office/word/2010/wordprocessingShape" mc:Ignorable="w14 w15 w16se w16cid w16 w16cex w16sdtdh wp14">
+  <w16cid:commentId w16cid:paraId="71E6F168" w16cid:durableId="26E9C3EA"/>
   <w16cid:commentId w16cid:paraId="02744A29" w16cid:durableId="26E71E9D"/>
 </w16cid:commentsIds>
 </file>
@@ -13978,6 +15570,7 @@
         <w:szCs w:val="32"/>
       </w:rPr>
     </w:pPr>
+    <w:proofErr w:type="spellStart"/>
     <w:r>
       <w:rPr>
         <w:rFonts w:ascii="Times New Roman" w:eastAsia="Times New Roman" w:hAnsi="Times New Roman" w:cs="Times New Roman"/>
@@ -13986,7 +15579,18 @@
         <w:sz w:val="32"/>
         <w:szCs w:val="32"/>
       </w:rPr>
-      <w:t xml:space="preserve">Brihan Maharashtra College of Commerce (AUTONOMOUS) </w:t>
+      <w:t>Brihan</w:t>
+    </w:r>
+    <w:proofErr w:type="spellEnd"/>
+    <w:r>
+      <w:rPr>
+        <w:rFonts w:ascii="Times New Roman" w:eastAsia="Times New Roman" w:hAnsi="Times New Roman" w:cs="Times New Roman"/>
+        <w:b/>
+        <w:color w:val="000000"/>
+        <w:sz w:val="32"/>
+        <w:szCs w:val="32"/>
+      </w:rPr>
+      <w:t xml:space="preserve"> Maharashtra College of Commerce (AUTONOMOUS) </w:t>
     </w:r>
   </w:p>
   <w:p>
@@ -14030,7 +15634,29 @@
         <w:sz w:val="28"/>
         <w:szCs w:val="28"/>
       </w:rPr>
-      <w:t>YBBA(CA) ( Sem-V) Practical Examination Oct 2019</w:t>
+      <w:t xml:space="preserve">YBBA(CA) </w:t>
+    </w:r>
+    <w:proofErr w:type="gramStart"/>
+    <w:r>
+      <w:rPr>
+        <w:rFonts w:ascii="Times New Roman" w:eastAsia="Times New Roman" w:hAnsi="Times New Roman" w:cs="Times New Roman"/>
+        <w:b/>
+        <w:color w:val="000000"/>
+        <w:sz w:val="28"/>
+        <w:szCs w:val="28"/>
+      </w:rPr>
+      <w:t>( Sem</w:t>
+    </w:r>
+    <w:proofErr w:type="gramEnd"/>
+    <w:r>
+      <w:rPr>
+        <w:rFonts w:ascii="Times New Roman" w:eastAsia="Times New Roman" w:hAnsi="Times New Roman" w:cs="Times New Roman"/>
+        <w:b/>
+        <w:color w:val="000000"/>
+        <w:sz w:val="28"/>
+        <w:szCs w:val="28"/>
+      </w:rPr>
+      <w:t>-V) Practical Examination Oct 2019</w:t>
     </w:r>
   </w:p>
   <w:p>
@@ -14091,7 +15717,21 @@
       <w:rPr>
         <w:color w:val="000000"/>
       </w:rPr>
-      <w:t>[Time : 3 Hrs]</w:t>
+      <w:t>[</w:t>
+    </w:r>
+    <w:proofErr w:type="gramStart"/>
+    <w:r>
+      <w:rPr>
+        <w:color w:val="000000"/>
+      </w:rPr>
+      <w:t>Time :</w:t>
+    </w:r>
+    <w:proofErr w:type="gramEnd"/>
+    <w:r>
+      <w:rPr>
+        <w:color w:val="000000"/>
+      </w:rPr>
+      <w:t xml:space="preserve"> 3 Hrs]</w:t>
     </w:r>
     <w:r>
       <w:rPr>
@@ -15431,6 +17071,15 @@
 </file>
 
 <file path=customXml/item1.xml><?xml version="1.0" encoding="utf-8"?>
+<?mso-contentType ?>
+<FormTemplates xmlns="http://schemas.microsoft.com/sharepoint/v3/contenttype/forms">
+  <Display>DocumentLibraryForm</Display>
+  <Edit>DocumentLibraryForm</Edit>
+  <New>DocumentLibraryForm</New>
+</FormTemplates>
+</file>
+
+<file path=customXml/item2.xml><?xml version="1.0" encoding="utf-8"?>
 <ct:contentTypeSchema xmlns:ct="http://schemas.microsoft.com/office/2006/metadata/contentType" xmlns:ma="http://schemas.microsoft.com/office/2006/metadata/properties/metaAttributes" ct:_="" ma:_="" ma:contentTypeName="Document" ma:contentTypeID="0x010100213D482AC1F6CA40BDFA4AB2C086B453" ma:contentTypeVersion="2" ma:contentTypeDescription="Create a new document." ma:contentTypeScope="" ma:versionID="9f3441468dcab8ad1022955e6ca23f05">
   <xsd:schema xmlns:xsd="http://www.w3.org/2001/XMLSchema" xmlns:xs="http://www.w3.org/2001/XMLSchema" xmlns:p="http://schemas.microsoft.com/office/2006/metadata/properties" xmlns:ns2="4091f386-5ef5-4100-854f-b7503d71594e" targetNamespace="http://schemas.microsoft.com/office/2006/metadata/properties" ma:root="true" ma:fieldsID="0ea18e4ca1ce6b6cd0240b187249a9a3" ns2:_="">
     <xsd:import namespace="4091f386-5ef5-4100-854f-b7503d71594e"/>
@@ -15562,22 +17211,25 @@
 </ct:contentTypeSchema>
 </file>
 
-<file path=customXml/item2.xml><?xml version="1.0" encoding="utf-8"?>
-<?mso-contentType ?>
-<FormTemplates xmlns="http://schemas.microsoft.com/sharepoint/v3/contenttype/forms">
-  <Display>DocumentLibraryForm</Display>
-  <Edit>DocumentLibraryForm</Edit>
-  <New>DocumentLibraryForm</New>
-</FormTemplates>
-</file>
-
 <file path=customXml/item3.xml><?xml version="1.0" encoding="utf-8"?>
 <p:properties xmlns:p="http://schemas.microsoft.com/office/2006/metadata/properties" xmlns:xsi="http://www.w3.org/2001/XMLSchema-instance" xmlns:pc="http://schemas.microsoft.com/office/infopath/2007/PartnerControls">
   <documentManagement/>
 </p:properties>
 </file>
 
+<file path=customXml/item4.xml><?xml version="1.0" encoding="utf-8"?>
+<b:Sources xmlns:b="http://schemas.openxmlformats.org/officeDocument/2006/bibliography" xmlns="http://schemas.openxmlformats.org/officeDocument/2006/bibliography" SelectedStyle="\APASixthEditionOfficeOnline.xsl" StyleName="APA" Version="6"/>
+</file>
+
 <file path=customXml/itemProps1.xml><?xml version="1.0" encoding="utf-8"?>
+<ds:datastoreItem xmlns:ds="http://schemas.openxmlformats.org/officeDocument/2006/customXml" ds:itemID="{226D8190-C912-4923-A880-1DCCC43AB9BC}">
+  <ds:schemaRefs>
+    <ds:schemaRef ds:uri="http://schemas.microsoft.com/sharepoint/v3/contenttype/forms"/>
+  </ds:schemaRefs>
+</ds:datastoreItem>
+</file>
+
+<file path=customXml/itemProps2.xml><?xml version="1.0" encoding="utf-8"?>
 <ds:datastoreItem xmlns:ds="http://schemas.openxmlformats.org/officeDocument/2006/customXml" ds:itemID="{52091363-3DCF-4DD9-B0AB-C67016C61351}">
   <ds:schemaRefs>
     <ds:schemaRef ds:uri="http://schemas.microsoft.com/office/2006/metadata/contentType"/>
@@ -15595,14 +17247,6 @@
 </ds:datastoreItem>
 </file>
 
-<file path=customXml/itemProps2.xml><?xml version="1.0" encoding="utf-8"?>
-<ds:datastoreItem xmlns:ds="http://schemas.openxmlformats.org/officeDocument/2006/customXml" ds:itemID="{226D8190-C912-4923-A880-1DCCC43AB9BC}">
-  <ds:schemaRefs>
-    <ds:schemaRef ds:uri="http://schemas.microsoft.com/sharepoint/v3/contenttype/forms"/>
-  </ds:schemaRefs>
-</ds:datastoreItem>
-</file>
-
 <file path=customXml/itemProps3.xml><?xml version="1.0" encoding="utf-8"?>
 <ds:datastoreItem xmlns:ds="http://schemas.openxmlformats.org/officeDocument/2006/customXml" ds:itemID="{1166DE38-C3BA-4169-98B8-D5E2BC09135B}">
   <ds:schemaRefs>
@@ -15610,4 +17254,12 @@
     <ds:schemaRef ds:uri="http://schemas.microsoft.com/office/infopath/2007/PartnerControls"/>
   </ds:schemaRefs>
 </ds:datastoreItem>
+</file>
+
+<file path=customXml/itemProps4.xml><?xml version="1.0" encoding="utf-8"?>
+<ds:datastoreItem xmlns:ds="http://schemas.openxmlformats.org/officeDocument/2006/customXml" ds:itemID="{3925B44D-5B55-40BB-9CC5-D782A8A055C3}">
+  <ds:schemaRefs>
+    <ds:schemaRef ds:uri="http://schemas.openxmlformats.org/officeDocument/2006/bibliography"/>
+  </ds:schemaRefs>
+</ds:datastoreItem>
 </file>
</xml_diff>

<commit_message>
more slip solutions added
</commit_message>
<xml_diff>
--- a/Revised Adv. Java ASP Practical slips.docx
+++ b/Revised Adv. Java ASP Practical slips.docx
@@ -128,17 +128,77 @@
           <w:szCs w:val="28"/>
           <w:highlight w:val="yellow"/>
         </w:rPr>
-        <w:t>Q1b. Write a Multithreading program in java to display the number’s between 1 to 100 continuously in a TextField by clicking on button.</w:t>
-      </w:r>
-      <w:r>
-        <w:rPr>
-          <w:rFonts w:ascii="Arial" w:eastAsia="Arial" w:hAnsi="Arial" w:cs="Arial"/>
-          <w:sz w:val="28"/>
-          <w:szCs w:val="28"/>
-          <w:highlight w:val="yellow"/>
-        </w:rPr>
-        <w:tab/>
-        <w:t>(use Runnable Interface)</w:t>
+        <w:t xml:space="preserve">Q1b. Write a Multithreading program in java to display the </w:t>
+      </w:r>
+      <w:proofErr w:type="gramStart"/>
+      <w:r>
+        <w:rPr>
+          <w:rFonts w:ascii="Arial" w:eastAsia="Arial" w:hAnsi="Arial" w:cs="Arial"/>
+          <w:sz w:val="28"/>
+          <w:szCs w:val="28"/>
+          <w:highlight w:val="yellow"/>
+        </w:rPr>
+        <w:t>number’s</w:t>
+      </w:r>
+      <w:proofErr w:type="gramEnd"/>
+      <w:r>
+        <w:rPr>
+          <w:rFonts w:ascii="Arial" w:eastAsia="Arial" w:hAnsi="Arial" w:cs="Arial"/>
+          <w:sz w:val="28"/>
+          <w:szCs w:val="28"/>
+          <w:highlight w:val="yellow"/>
+        </w:rPr>
+        <w:t xml:space="preserve"> between 1 to 100 continuously in a </w:t>
+      </w:r>
+      <w:proofErr w:type="spellStart"/>
+      <w:r>
+        <w:rPr>
+          <w:rFonts w:ascii="Arial" w:eastAsia="Arial" w:hAnsi="Arial" w:cs="Arial"/>
+          <w:sz w:val="28"/>
+          <w:szCs w:val="28"/>
+          <w:highlight w:val="yellow"/>
+        </w:rPr>
+        <w:t>TextField</w:t>
+      </w:r>
+      <w:proofErr w:type="spellEnd"/>
+      <w:r>
+        <w:rPr>
+          <w:rFonts w:ascii="Arial" w:eastAsia="Arial" w:hAnsi="Arial" w:cs="Arial"/>
+          <w:sz w:val="28"/>
+          <w:szCs w:val="28"/>
+          <w:highlight w:val="yellow"/>
+        </w:rPr>
+        <w:t xml:space="preserve"> by clicking on button.</w:t>
+      </w:r>
+      <w:r>
+        <w:rPr>
+          <w:rFonts w:ascii="Arial" w:eastAsia="Arial" w:hAnsi="Arial" w:cs="Arial"/>
+          <w:sz w:val="28"/>
+          <w:szCs w:val="28"/>
+          <w:highlight w:val="yellow"/>
+        </w:rPr>
+        <w:tab/>
+        <w:t>(</w:t>
+      </w:r>
+      <w:proofErr w:type="gramStart"/>
+      <w:r>
+        <w:rPr>
+          <w:rFonts w:ascii="Arial" w:eastAsia="Arial" w:hAnsi="Arial" w:cs="Arial"/>
+          <w:sz w:val="28"/>
+          <w:szCs w:val="28"/>
+          <w:highlight w:val="yellow"/>
+        </w:rPr>
+        <w:t>use</w:t>
+      </w:r>
+      <w:proofErr w:type="gramEnd"/>
+      <w:r>
+        <w:rPr>
+          <w:rFonts w:ascii="Arial" w:eastAsia="Arial" w:hAnsi="Arial" w:cs="Arial"/>
+          <w:sz w:val="28"/>
+          <w:szCs w:val="28"/>
+          <w:highlight w:val="yellow"/>
+        </w:rPr>
+        <w:t xml:space="preserve"> Runnable Interface)</w:t>
       </w:r>
       <w:r>
         <w:rPr>
@@ -232,26 +292,66 @@
           <w:szCs w:val="28"/>
           <w:highlight w:val="yellow"/>
         </w:rPr>
-        <w:t>Q1c. Write ASP.NET program to accept a number and check if its a prime number.                                                                     (15)</w:t>
-      </w:r>
-    </w:p>
-    <w:p>
-      <w:pPr>
-        <w:rPr>
-          <w:rFonts w:ascii="Arial" w:eastAsia="Arial" w:hAnsi="Arial" w:cs="Arial"/>
-          <w:sz w:val="28"/>
-          <w:szCs w:val="28"/>
-          <w:highlight w:val="yellow"/>
-        </w:rPr>
-      </w:pPr>
-      <w:r>
-        <w:rPr>
-          <w:rFonts w:ascii="Arial" w:eastAsia="Arial" w:hAnsi="Arial" w:cs="Arial"/>
-          <w:sz w:val="28"/>
-          <w:szCs w:val="28"/>
-          <w:highlight w:val="yellow"/>
-        </w:rPr>
-        <w:t>Q1d. Define a class Student with attributes roll no and name. Define default and parameterized constructor. Keep the count of Objects created. Create objects using parameterized constructor and Display the object count after each object is created.                            (25)</w:t>
+        <w:t xml:space="preserve">Q1c. Write ASP.NET program to accept a number and check if </w:t>
+      </w:r>
+      <w:proofErr w:type="spellStart"/>
+      <w:r>
+        <w:rPr>
+          <w:rFonts w:ascii="Arial" w:eastAsia="Arial" w:hAnsi="Arial" w:cs="Arial"/>
+          <w:sz w:val="28"/>
+          <w:szCs w:val="28"/>
+          <w:highlight w:val="yellow"/>
+        </w:rPr>
+        <w:t>its</w:t>
+      </w:r>
+      <w:proofErr w:type="spellEnd"/>
+      <w:r>
+        <w:rPr>
+          <w:rFonts w:ascii="Arial" w:eastAsia="Arial" w:hAnsi="Arial" w:cs="Arial"/>
+          <w:sz w:val="28"/>
+          <w:szCs w:val="28"/>
+          <w:highlight w:val="yellow"/>
+        </w:rPr>
+        <w:t xml:space="preserve"> a prime number.                                                                     (15)</w:t>
+      </w:r>
+    </w:p>
+    <w:p>
+      <w:pPr>
+        <w:rPr>
+          <w:rFonts w:ascii="Arial" w:eastAsia="Arial" w:hAnsi="Arial" w:cs="Arial"/>
+          <w:sz w:val="28"/>
+          <w:szCs w:val="28"/>
+          <w:highlight w:val="yellow"/>
+        </w:rPr>
+      </w:pPr>
+      <w:r>
+        <w:rPr>
+          <w:rFonts w:ascii="Arial" w:eastAsia="Arial" w:hAnsi="Arial" w:cs="Arial"/>
+          <w:sz w:val="28"/>
+          <w:szCs w:val="28"/>
+          <w:highlight w:val="yellow"/>
+        </w:rPr>
+        <w:t xml:space="preserve">Q1d. Define a class Student with attributes roll no and name. Define default and parameterized constructor. Keep the count of Objects created. Create objects using parameterized constructor and </w:t>
+      </w:r>
+      <w:proofErr w:type="gramStart"/>
+      <w:r>
+        <w:rPr>
+          <w:rFonts w:ascii="Arial" w:eastAsia="Arial" w:hAnsi="Arial" w:cs="Arial"/>
+          <w:sz w:val="28"/>
+          <w:szCs w:val="28"/>
+          <w:highlight w:val="yellow"/>
+        </w:rPr>
+        <w:t>Display</w:t>
+      </w:r>
+      <w:proofErr w:type="gramEnd"/>
+      <w:r>
+        <w:rPr>
+          <w:rFonts w:ascii="Arial" w:eastAsia="Arial" w:hAnsi="Arial" w:cs="Arial"/>
+          <w:sz w:val="28"/>
+          <w:szCs w:val="28"/>
+          <w:highlight w:val="yellow"/>
+        </w:rPr>
+        <w:t xml:space="preserve"> the object count after each object is created.                            (25)</w:t>
       </w:r>
     </w:p>
     <w:p>
@@ -771,7 +871,27 @@
           <w:szCs w:val="28"/>
           <w:highlight w:val="yellow"/>
         </w:rPr>
-        <w:t>Q2c. Write ASP.NET program to accept a number and check if its a perfect number.                                                                            (15)</w:t>
+        <w:t xml:space="preserve">Q2c. Write ASP.NET program to accept a number and check if </w:t>
+      </w:r>
+      <w:proofErr w:type="spellStart"/>
+      <w:r>
+        <w:rPr>
+          <w:rFonts w:ascii="Arial" w:eastAsia="Arial" w:hAnsi="Arial" w:cs="Arial"/>
+          <w:sz w:val="28"/>
+          <w:szCs w:val="28"/>
+          <w:highlight w:val="yellow"/>
+        </w:rPr>
+        <w:t>its</w:t>
+      </w:r>
+      <w:proofErr w:type="spellEnd"/>
+      <w:r>
+        <w:rPr>
+          <w:rFonts w:ascii="Arial" w:eastAsia="Arial" w:hAnsi="Arial" w:cs="Arial"/>
+          <w:sz w:val="28"/>
+          <w:szCs w:val="28"/>
+          <w:highlight w:val="yellow"/>
+        </w:rPr>
+        <w:t xml:space="preserve"> a perfect number.                                                                            (15)</w:t>
       </w:r>
     </w:p>
     <w:p>
@@ -1200,7 +1320,67 @@
           <w:szCs w:val="28"/>
           <w:highlight w:val="yellow"/>
         </w:rPr>
-        <w:t>Q.3b. Write a JDBC program to display the details of employees (eno, ename, department, sal) whose department is “Computer Science”.  (25)</w:t>
+        <w:t>Q.3b. Write a JDBC program to display the details of employees (</w:t>
+      </w:r>
+      <w:proofErr w:type="spellStart"/>
+      <w:r>
+        <w:rPr>
+          <w:rFonts w:ascii="Arial" w:eastAsia="Arial" w:hAnsi="Arial" w:cs="Arial"/>
+          <w:sz w:val="28"/>
+          <w:szCs w:val="28"/>
+          <w:highlight w:val="yellow"/>
+        </w:rPr>
+        <w:t>eno</w:t>
+      </w:r>
+      <w:proofErr w:type="spellEnd"/>
+      <w:r>
+        <w:rPr>
+          <w:rFonts w:ascii="Arial" w:eastAsia="Arial" w:hAnsi="Arial" w:cs="Arial"/>
+          <w:sz w:val="28"/>
+          <w:szCs w:val="28"/>
+          <w:highlight w:val="yellow"/>
+        </w:rPr>
+        <w:t xml:space="preserve">, </w:t>
+      </w:r>
+      <w:proofErr w:type="spellStart"/>
+      <w:r>
+        <w:rPr>
+          <w:rFonts w:ascii="Arial" w:eastAsia="Arial" w:hAnsi="Arial" w:cs="Arial"/>
+          <w:sz w:val="28"/>
+          <w:szCs w:val="28"/>
+          <w:highlight w:val="yellow"/>
+        </w:rPr>
+        <w:t>ename</w:t>
+      </w:r>
+      <w:proofErr w:type="spellEnd"/>
+      <w:r>
+        <w:rPr>
+          <w:rFonts w:ascii="Arial" w:eastAsia="Arial" w:hAnsi="Arial" w:cs="Arial"/>
+          <w:sz w:val="28"/>
+          <w:szCs w:val="28"/>
+          <w:highlight w:val="yellow"/>
+        </w:rPr>
+        <w:t xml:space="preserve">, department, </w:t>
+      </w:r>
+      <w:proofErr w:type="spellStart"/>
+      <w:r>
+        <w:rPr>
+          <w:rFonts w:ascii="Arial" w:eastAsia="Arial" w:hAnsi="Arial" w:cs="Arial"/>
+          <w:sz w:val="28"/>
+          <w:szCs w:val="28"/>
+          <w:highlight w:val="yellow"/>
+        </w:rPr>
+        <w:t>sal</w:t>
+      </w:r>
+      <w:proofErr w:type="spellEnd"/>
+      <w:r>
+        <w:rPr>
+          <w:rFonts w:ascii="Arial" w:eastAsia="Arial" w:hAnsi="Arial" w:cs="Arial"/>
+          <w:sz w:val="28"/>
+          <w:szCs w:val="28"/>
+          <w:highlight w:val="yellow"/>
+        </w:rPr>
+        <w:t>) whose department is “Computer Science”.  (25)</w:t>
       </w:r>
     </w:p>
     <w:p>
@@ -1760,7 +1940,67 @@
           <w:szCs w:val="28"/>
           <w:highlight w:val="yellow"/>
         </w:rPr>
-        <w:t>Q.4.b. Write a JDBC program to accept the details of customer (CID, CName, Address, Ph_No) and store it into the database (Use PreparedStatement interface</w:t>
+        <w:t xml:space="preserve">Q.4.b. Write a JDBC program to accept the details of customer (CID, </w:t>
+      </w:r>
+      <w:proofErr w:type="spellStart"/>
+      <w:r>
+        <w:rPr>
+          <w:rFonts w:ascii="Arial" w:eastAsia="Arial" w:hAnsi="Arial" w:cs="Arial"/>
+          <w:sz w:val="28"/>
+          <w:szCs w:val="28"/>
+          <w:highlight w:val="yellow"/>
+        </w:rPr>
+        <w:t>CName</w:t>
+      </w:r>
+      <w:proofErr w:type="spellEnd"/>
+      <w:r>
+        <w:rPr>
+          <w:rFonts w:ascii="Arial" w:eastAsia="Arial" w:hAnsi="Arial" w:cs="Arial"/>
+          <w:sz w:val="28"/>
+          <w:szCs w:val="28"/>
+          <w:highlight w:val="yellow"/>
+        </w:rPr>
+        <w:t xml:space="preserve">, Address, </w:t>
+      </w:r>
+      <w:proofErr w:type="spellStart"/>
+      <w:r>
+        <w:rPr>
+          <w:rFonts w:ascii="Arial" w:eastAsia="Arial" w:hAnsi="Arial" w:cs="Arial"/>
+          <w:sz w:val="28"/>
+          <w:szCs w:val="28"/>
+          <w:highlight w:val="yellow"/>
+        </w:rPr>
+        <w:t>Ph_No</w:t>
+      </w:r>
+      <w:proofErr w:type="spellEnd"/>
+      <w:r>
+        <w:rPr>
+          <w:rFonts w:ascii="Arial" w:eastAsia="Arial" w:hAnsi="Arial" w:cs="Arial"/>
+          <w:sz w:val="28"/>
+          <w:szCs w:val="28"/>
+          <w:highlight w:val="yellow"/>
+        </w:rPr>
+        <w:t xml:space="preserve">) and store it into the database (Use </w:t>
+      </w:r>
+      <w:proofErr w:type="spellStart"/>
+      <w:r>
+        <w:rPr>
+          <w:rFonts w:ascii="Arial" w:eastAsia="Arial" w:hAnsi="Arial" w:cs="Arial"/>
+          <w:sz w:val="28"/>
+          <w:szCs w:val="28"/>
+          <w:highlight w:val="yellow"/>
+        </w:rPr>
+        <w:t>PreparedStatement</w:t>
+      </w:r>
+      <w:proofErr w:type="spellEnd"/>
+      <w:r>
+        <w:rPr>
+          <w:rFonts w:ascii="Arial" w:eastAsia="Arial" w:hAnsi="Arial" w:cs="Arial"/>
+          <w:sz w:val="28"/>
+          <w:szCs w:val="28"/>
+          <w:highlight w:val="yellow"/>
+        </w:rPr>
+        <w:t xml:space="preserve"> interface</w:t>
       </w:r>
       <w:r>
         <w:rPr>
@@ -2258,7 +2498,87 @@
           <w:highlight w:val="yellow"/>
         </w:rPr>
         <w:lastRenderedPageBreak/>
-        <w:t xml:space="preserve">Q.5a. Write a java program for implementation scrollable ResultSet. Consider Emp table (eno ename, sal) </w:t>
+        <w:t xml:space="preserve">Q.5a. Write a java program for implementation scrollable </w:t>
+      </w:r>
+      <w:proofErr w:type="spellStart"/>
+      <w:r>
+        <w:rPr>
+          <w:rFonts w:ascii="Arial" w:eastAsia="Arial" w:hAnsi="Arial" w:cs="Arial"/>
+          <w:sz w:val="28"/>
+          <w:szCs w:val="28"/>
+          <w:highlight w:val="yellow"/>
+        </w:rPr>
+        <w:t>ResultSet</w:t>
+      </w:r>
+      <w:proofErr w:type="spellEnd"/>
+      <w:r>
+        <w:rPr>
+          <w:rFonts w:ascii="Arial" w:eastAsia="Arial" w:hAnsi="Arial" w:cs="Arial"/>
+          <w:sz w:val="28"/>
+          <w:szCs w:val="28"/>
+          <w:highlight w:val="yellow"/>
+        </w:rPr>
+        <w:t>. Consider Emp table (</w:t>
+      </w:r>
+      <w:proofErr w:type="spellStart"/>
+      <w:r>
+        <w:rPr>
+          <w:rFonts w:ascii="Arial" w:eastAsia="Arial" w:hAnsi="Arial" w:cs="Arial"/>
+          <w:sz w:val="28"/>
+          <w:szCs w:val="28"/>
+          <w:highlight w:val="yellow"/>
+        </w:rPr>
+        <w:t>eno</w:t>
+      </w:r>
+      <w:proofErr w:type="spellEnd"/>
+      <w:r>
+        <w:rPr>
+          <w:rFonts w:ascii="Arial" w:eastAsia="Arial" w:hAnsi="Arial" w:cs="Arial"/>
+          <w:sz w:val="28"/>
+          <w:szCs w:val="28"/>
+          <w:highlight w:val="yellow"/>
+        </w:rPr>
+        <w:t xml:space="preserve"> </w:t>
+      </w:r>
+      <w:proofErr w:type="spellStart"/>
+      <w:r>
+        <w:rPr>
+          <w:rFonts w:ascii="Arial" w:eastAsia="Arial" w:hAnsi="Arial" w:cs="Arial"/>
+          <w:sz w:val="28"/>
+          <w:szCs w:val="28"/>
+          <w:highlight w:val="yellow"/>
+        </w:rPr>
+        <w:t>ename</w:t>
+      </w:r>
+      <w:proofErr w:type="spellEnd"/>
+      <w:r>
+        <w:rPr>
+          <w:rFonts w:ascii="Arial" w:eastAsia="Arial" w:hAnsi="Arial" w:cs="Arial"/>
+          <w:sz w:val="28"/>
+          <w:szCs w:val="28"/>
+          <w:highlight w:val="yellow"/>
+        </w:rPr>
+        <w:t xml:space="preserve">, </w:t>
+      </w:r>
+      <w:proofErr w:type="spellStart"/>
+      <w:r>
+        <w:rPr>
+          <w:rFonts w:ascii="Arial" w:eastAsia="Arial" w:hAnsi="Arial" w:cs="Arial"/>
+          <w:sz w:val="28"/>
+          <w:szCs w:val="28"/>
+          <w:highlight w:val="yellow"/>
+        </w:rPr>
+        <w:t>sal</w:t>
+      </w:r>
+      <w:proofErr w:type="spellEnd"/>
+      <w:r>
+        <w:rPr>
+          <w:rFonts w:ascii="Arial" w:eastAsia="Arial" w:hAnsi="Arial" w:cs="Arial"/>
+          <w:sz w:val="28"/>
+          <w:szCs w:val="28"/>
+          <w:highlight w:val="yellow"/>
+        </w:rPr>
+        <w:t xml:space="preserve">) </w:t>
       </w:r>
       <w:r>
         <w:rPr>
@@ -2334,8 +2654,18 @@
           <w:highlight w:val="yellow"/>
         </w:rPr>
         <w:tab/>
+      </w:r>
+      <w:proofErr w:type="spellStart"/>
+      <w:r>
+        <w:rPr>
+          <w:rFonts w:ascii="Arial" w:eastAsia="Arial" w:hAnsi="Arial" w:cs="Arial"/>
+          <w:sz w:val="28"/>
+          <w:szCs w:val="28"/>
+          <w:highlight w:val="yellow"/>
+        </w:rPr>
         <w:t>moveFirst</w:t>
       </w:r>
+      <w:proofErr w:type="spellEnd"/>
     </w:p>
     <w:p>
       <w:pPr>
@@ -2364,8 +2694,18 @@
           <w:highlight w:val="yellow"/>
         </w:rPr>
         <w:tab/>
+      </w:r>
+      <w:proofErr w:type="spellStart"/>
+      <w:r>
+        <w:rPr>
+          <w:rFonts w:ascii="Arial" w:eastAsia="Arial" w:hAnsi="Arial" w:cs="Arial"/>
+          <w:sz w:val="28"/>
+          <w:szCs w:val="28"/>
+          <w:highlight w:val="yellow"/>
+        </w:rPr>
         <w:t>moveNext</w:t>
       </w:r>
+      <w:proofErr w:type="spellEnd"/>
     </w:p>
     <w:p>
       <w:pPr>
@@ -2394,8 +2734,18 @@
           <w:highlight w:val="yellow"/>
         </w:rPr>
         <w:tab/>
+      </w:r>
+      <w:proofErr w:type="spellStart"/>
+      <w:r>
+        <w:rPr>
+          <w:rFonts w:ascii="Arial" w:eastAsia="Arial" w:hAnsi="Arial" w:cs="Arial"/>
+          <w:sz w:val="28"/>
+          <w:szCs w:val="28"/>
+          <w:highlight w:val="yellow"/>
+        </w:rPr>
         <w:t>movePrevious</w:t>
       </w:r>
+      <w:proofErr w:type="spellEnd"/>
     </w:p>
     <w:p>
       <w:pPr>
@@ -2422,8 +2772,18 @@
           <w:highlight w:val="yellow"/>
         </w:rPr>
         <w:tab/>
+      </w:r>
+      <w:proofErr w:type="spellStart"/>
+      <w:r>
+        <w:rPr>
+          <w:rFonts w:ascii="Arial" w:eastAsia="Arial" w:hAnsi="Arial" w:cs="Arial"/>
+          <w:sz w:val="28"/>
+          <w:szCs w:val="28"/>
+          <w:highlight w:val="yellow"/>
+        </w:rPr>
         <w:t>moveLast</w:t>
       </w:r>
+      <w:proofErr w:type="spellEnd"/>
       <w:r>
         <w:rPr>
           <w:rFonts w:ascii="Arial" w:eastAsia="Arial" w:hAnsi="Arial" w:cs="Arial"/>
@@ -2464,7 +2824,43 @@
           <w:sz w:val="28"/>
           <w:szCs w:val="28"/>
         </w:rPr>
-        <w:t>Q.5b. Write a SERVLET program to display the details of Product (ProdCode, PName, Price) on the browser in tabular format. (Use database)</w:t>
+        <w:t>Q.5b. Write a SERVLET program to display the details of Product (</w:t>
+      </w:r>
+      <w:proofErr w:type="spellStart"/>
+      <w:r>
+        <w:rPr>
+          <w:rFonts w:ascii="Arial" w:eastAsia="Arial" w:hAnsi="Arial" w:cs="Arial"/>
+          <w:sz w:val="28"/>
+          <w:szCs w:val="28"/>
+        </w:rPr>
+        <w:t>ProdCode</w:t>
+      </w:r>
+      <w:proofErr w:type="spellEnd"/>
+      <w:r>
+        <w:rPr>
+          <w:rFonts w:ascii="Arial" w:eastAsia="Arial" w:hAnsi="Arial" w:cs="Arial"/>
+          <w:sz w:val="28"/>
+          <w:szCs w:val="28"/>
+        </w:rPr>
+        <w:t xml:space="preserve">, </w:t>
+      </w:r>
+      <w:proofErr w:type="spellStart"/>
+      <w:r>
+        <w:rPr>
+          <w:rFonts w:ascii="Arial" w:eastAsia="Arial" w:hAnsi="Arial" w:cs="Arial"/>
+          <w:sz w:val="28"/>
+          <w:szCs w:val="28"/>
+        </w:rPr>
+        <w:t>PName</w:t>
+      </w:r>
+      <w:proofErr w:type="spellEnd"/>
+      <w:r>
+        <w:rPr>
+          <w:rFonts w:ascii="Arial" w:eastAsia="Arial" w:hAnsi="Arial" w:cs="Arial"/>
+          <w:sz w:val="28"/>
+          <w:szCs w:val="28"/>
+        </w:rPr>
+        <w:t>, Price) on the browser in tabular format. (Use database)</w:t>
       </w:r>
       <w:r>
         <w:rPr>
@@ -2623,7 +3019,27 @@
           <w:szCs w:val="28"/>
           <w:highlight w:val="yellow"/>
         </w:rPr>
-        <w:t>* operator to subtract 2 objects</w:t>
+        <w:t xml:space="preserve">* </w:t>
+      </w:r>
+      <w:proofErr w:type="gramStart"/>
+      <w:r>
+        <w:rPr>
+          <w:rFonts w:ascii="Arial" w:eastAsia="Arial" w:hAnsi="Arial" w:cs="Arial"/>
+          <w:sz w:val="28"/>
+          <w:szCs w:val="28"/>
+          <w:highlight w:val="yellow"/>
+        </w:rPr>
+        <w:t>operator</w:t>
+      </w:r>
+      <w:proofErr w:type="gramEnd"/>
+      <w:r>
+        <w:rPr>
+          <w:rFonts w:ascii="Arial" w:eastAsia="Arial" w:hAnsi="Arial" w:cs="Arial"/>
+          <w:sz w:val="28"/>
+          <w:szCs w:val="28"/>
+          <w:highlight w:val="yellow"/>
+        </w:rPr>
+        <w:t xml:space="preserve"> to subtract 2 objects</w:t>
       </w:r>
     </w:p>
     <w:p>
@@ -2947,7 +3363,27 @@
           <w:szCs w:val="28"/>
           <w:highlight w:val="yellow"/>
         </w:rPr>
-        <w:t>. Write a java program which will display name and priority of current thread. Change name of Thread to MyThread and priority to 2. Display the details of Thread.</w:t>
+        <w:t xml:space="preserve">. Write a java program which will display name and priority of current thread. Change name of Thread to </w:t>
+      </w:r>
+      <w:proofErr w:type="spellStart"/>
+      <w:r>
+        <w:rPr>
+          <w:rFonts w:ascii="Arial" w:eastAsia="Arial" w:hAnsi="Arial" w:cs="Arial"/>
+          <w:sz w:val="28"/>
+          <w:szCs w:val="28"/>
+          <w:highlight w:val="yellow"/>
+        </w:rPr>
+        <w:t>MyThread</w:t>
+      </w:r>
+      <w:proofErr w:type="spellEnd"/>
+      <w:r>
+        <w:rPr>
+          <w:rFonts w:ascii="Arial" w:eastAsia="Arial" w:hAnsi="Arial" w:cs="Arial"/>
+          <w:sz w:val="28"/>
+          <w:szCs w:val="28"/>
+          <w:highlight w:val="yellow"/>
+        </w:rPr>
+        <w:t xml:space="preserve"> and priority to 2. Display the details of Thread.</w:t>
       </w:r>
       <w:r>
         <w:rPr>
@@ -3024,7 +3460,29 @@
           <w:szCs w:val="28"/>
           <w:highlight w:val="yellow"/>
         </w:rPr>
-        <w:t>Q.6b. Write a Socket program in java for simple stand alone chatting application</w:t>
+        <w:t xml:space="preserve">Q.6b. Write a Socket program in java for simple </w:t>
+      </w:r>
+      <w:proofErr w:type="spellStart"/>
+      <w:proofErr w:type="gramStart"/>
+      <w:r>
+        <w:rPr>
+          <w:rFonts w:ascii="Arial" w:eastAsia="Arial" w:hAnsi="Arial" w:cs="Arial"/>
+          <w:sz w:val="28"/>
+          <w:szCs w:val="28"/>
+          <w:highlight w:val="yellow"/>
+        </w:rPr>
+        <w:t>stand alone</w:t>
+      </w:r>
+      <w:proofErr w:type="spellEnd"/>
+      <w:proofErr w:type="gramEnd"/>
+      <w:r>
+        <w:rPr>
+          <w:rFonts w:ascii="Arial" w:eastAsia="Arial" w:hAnsi="Arial" w:cs="Arial"/>
+          <w:sz w:val="28"/>
+          <w:szCs w:val="28"/>
+          <w:highlight w:val="yellow"/>
+        </w:rPr>
+        <w:t xml:space="preserve"> chatting application</w:t>
       </w:r>
       <w:r>
         <w:rPr>
@@ -3256,7 +3714,140 @@
           <w:szCs w:val="28"/>
           <w:highlight w:val="yellow"/>
         </w:rPr>
-        <w:t>Create a class Employee(eid, ename, sal). Derive a class Manager(hra, ta) from Employee. Override the getSalary() method.</w:t>
+        <w:t xml:space="preserve">Create a class </w:t>
+      </w:r>
+      <w:proofErr w:type="gramStart"/>
+      <w:r>
+        <w:rPr>
+          <w:rFonts w:ascii="Arial" w:eastAsia="Arial" w:hAnsi="Arial" w:cs="Arial"/>
+          <w:sz w:val="28"/>
+          <w:szCs w:val="28"/>
+          <w:highlight w:val="yellow"/>
+        </w:rPr>
+        <w:t>Employee(</w:t>
+      </w:r>
+      <w:proofErr w:type="spellStart"/>
+      <w:proofErr w:type="gramEnd"/>
+      <w:r>
+        <w:rPr>
+          <w:rFonts w:ascii="Arial" w:eastAsia="Arial" w:hAnsi="Arial" w:cs="Arial"/>
+          <w:sz w:val="28"/>
+          <w:szCs w:val="28"/>
+          <w:highlight w:val="yellow"/>
+        </w:rPr>
+        <w:t>eid</w:t>
+      </w:r>
+      <w:proofErr w:type="spellEnd"/>
+      <w:r>
+        <w:rPr>
+          <w:rFonts w:ascii="Arial" w:eastAsia="Arial" w:hAnsi="Arial" w:cs="Arial"/>
+          <w:sz w:val="28"/>
+          <w:szCs w:val="28"/>
+          <w:highlight w:val="yellow"/>
+        </w:rPr>
+        <w:t xml:space="preserve">, </w:t>
+      </w:r>
+      <w:proofErr w:type="spellStart"/>
+      <w:r>
+        <w:rPr>
+          <w:rFonts w:ascii="Arial" w:eastAsia="Arial" w:hAnsi="Arial" w:cs="Arial"/>
+          <w:sz w:val="28"/>
+          <w:szCs w:val="28"/>
+          <w:highlight w:val="yellow"/>
+        </w:rPr>
+        <w:t>ename</w:t>
+      </w:r>
+      <w:proofErr w:type="spellEnd"/>
+      <w:r>
+        <w:rPr>
+          <w:rFonts w:ascii="Arial" w:eastAsia="Arial" w:hAnsi="Arial" w:cs="Arial"/>
+          <w:sz w:val="28"/>
+          <w:szCs w:val="28"/>
+          <w:highlight w:val="yellow"/>
+        </w:rPr>
+        <w:t xml:space="preserve">, </w:t>
+      </w:r>
+      <w:proofErr w:type="spellStart"/>
+      <w:r>
+        <w:rPr>
+          <w:rFonts w:ascii="Arial" w:eastAsia="Arial" w:hAnsi="Arial" w:cs="Arial"/>
+          <w:sz w:val="28"/>
+          <w:szCs w:val="28"/>
+          <w:highlight w:val="yellow"/>
+        </w:rPr>
+        <w:t>sal</w:t>
+      </w:r>
+      <w:proofErr w:type="spellEnd"/>
+      <w:r>
+        <w:rPr>
+          <w:rFonts w:ascii="Arial" w:eastAsia="Arial" w:hAnsi="Arial" w:cs="Arial"/>
+          <w:sz w:val="28"/>
+          <w:szCs w:val="28"/>
+          <w:highlight w:val="yellow"/>
+        </w:rPr>
+        <w:t xml:space="preserve">). Derive a class </w:t>
+      </w:r>
+      <w:proofErr w:type="gramStart"/>
+      <w:r>
+        <w:rPr>
+          <w:rFonts w:ascii="Arial" w:eastAsia="Arial" w:hAnsi="Arial" w:cs="Arial"/>
+          <w:sz w:val="28"/>
+          <w:szCs w:val="28"/>
+          <w:highlight w:val="yellow"/>
+        </w:rPr>
+        <w:t>Manager(</w:t>
+      </w:r>
+      <w:proofErr w:type="spellStart"/>
+      <w:proofErr w:type="gramEnd"/>
+      <w:r>
+        <w:rPr>
+          <w:rFonts w:ascii="Arial" w:eastAsia="Arial" w:hAnsi="Arial" w:cs="Arial"/>
+          <w:sz w:val="28"/>
+          <w:szCs w:val="28"/>
+          <w:highlight w:val="yellow"/>
+        </w:rPr>
+        <w:t>hra</w:t>
+      </w:r>
+      <w:proofErr w:type="spellEnd"/>
+      <w:r>
+        <w:rPr>
+          <w:rFonts w:ascii="Arial" w:eastAsia="Arial" w:hAnsi="Arial" w:cs="Arial"/>
+          <w:sz w:val="28"/>
+          <w:szCs w:val="28"/>
+          <w:highlight w:val="yellow"/>
+        </w:rPr>
+        <w:t xml:space="preserve">, ta) from Employee. Override the </w:t>
+      </w:r>
+      <w:proofErr w:type="spellStart"/>
+      <w:proofErr w:type="gramStart"/>
+      <w:r>
+        <w:rPr>
+          <w:rFonts w:ascii="Arial" w:eastAsia="Arial" w:hAnsi="Arial" w:cs="Arial"/>
+          <w:sz w:val="28"/>
+          <w:szCs w:val="28"/>
+          <w:highlight w:val="yellow"/>
+        </w:rPr>
+        <w:t>getSalary</w:t>
+      </w:r>
+      <w:proofErr w:type="spellEnd"/>
+      <w:r>
+        <w:rPr>
+          <w:rFonts w:ascii="Arial" w:eastAsia="Arial" w:hAnsi="Arial" w:cs="Arial"/>
+          <w:sz w:val="28"/>
+          <w:szCs w:val="28"/>
+          <w:highlight w:val="yellow"/>
+        </w:rPr>
+        <w:t>(</w:t>
+      </w:r>
+      <w:proofErr w:type="gramEnd"/>
+      <w:r>
+        <w:rPr>
+          <w:rFonts w:ascii="Arial" w:eastAsia="Arial" w:hAnsi="Arial" w:cs="Arial"/>
+          <w:sz w:val="28"/>
+          <w:szCs w:val="28"/>
+          <w:highlight w:val="yellow"/>
+        </w:rPr>
+        <w:t>) method.</w:t>
       </w:r>
       <w:r>
         <w:rPr>
@@ -3700,7 +4291,27 @@
           <w:szCs w:val="28"/>
           <w:highlight w:val="yellow"/>
         </w:rPr>
-        <w:t>Write a JSP page, which accepts user name in a text box and greets the user according to the time on server machine.</w:t>
+        <w:t xml:space="preserve">Write a JSP page, which accepts </w:t>
+      </w:r>
+      <w:proofErr w:type="gramStart"/>
+      <w:r>
+        <w:rPr>
+          <w:rFonts w:ascii="Arial" w:eastAsia="Arial" w:hAnsi="Arial" w:cs="Arial"/>
+          <w:sz w:val="28"/>
+          <w:szCs w:val="28"/>
+          <w:highlight w:val="yellow"/>
+        </w:rPr>
+        <w:t>user name</w:t>
+      </w:r>
+      <w:proofErr w:type="gramEnd"/>
+      <w:r>
+        <w:rPr>
+          <w:rFonts w:ascii="Arial" w:eastAsia="Arial" w:hAnsi="Arial" w:cs="Arial"/>
+          <w:sz w:val="28"/>
+          <w:szCs w:val="28"/>
+          <w:highlight w:val="yellow"/>
+        </w:rPr>
+        <w:t xml:space="preserve"> in a text box and greets the user according to the time on server machine.</w:t>
       </w:r>
       <w:r>
         <w:rPr>
@@ -3751,7 +4362,61 @@
           <w:sz w:val="28"/>
           <w:szCs w:val="28"/>
         </w:rPr>
-        <w:t>Q.7b. Write a SERVLET program in java to accept details of student (SeatNo, Stud_Name, Class, Total_Marks). Calculate percentage and grade obtained and display details on page.</w:t>
+        <w:t>Q.7b. Write a SERVLET program in java to accept details of student (</w:t>
+      </w:r>
+      <w:proofErr w:type="spellStart"/>
+      <w:r>
+        <w:rPr>
+          <w:rFonts w:ascii="Arial" w:eastAsia="Arial" w:hAnsi="Arial" w:cs="Arial"/>
+          <w:sz w:val="28"/>
+          <w:szCs w:val="28"/>
+        </w:rPr>
+        <w:t>SeatNo</w:t>
+      </w:r>
+      <w:proofErr w:type="spellEnd"/>
+      <w:r>
+        <w:rPr>
+          <w:rFonts w:ascii="Arial" w:eastAsia="Arial" w:hAnsi="Arial" w:cs="Arial"/>
+          <w:sz w:val="28"/>
+          <w:szCs w:val="28"/>
+        </w:rPr>
+        <w:t xml:space="preserve">, </w:t>
+      </w:r>
+      <w:proofErr w:type="spellStart"/>
+      <w:r>
+        <w:rPr>
+          <w:rFonts w:ascii="Arial" w:eastAsia="Arial" w:hAnsi="Arial" w:cs="Arial"/>
+          <w:sz w:val="28"/>
+          <w:szCs w:val="28"/>
+        </w:rPr>
+        <w:t>Stud_Name</w:t>
+      </w:r>
+      <w:proofErr w:type="spellEnd"/>
+      <w:r>
+        <w:rPr>
+          <w:rFonts w:ascii="Arial" w:eastAsia="Arial" w:hAnsi="Arial" w:cs="Arial"/>
+          <w:sz w:val="28"/>
+          <w:szCs w:val="28"/>
+        </w:rPr>
+        <w:t xml:space="preserve">, Class, </w:t>
+      </w:r>
+      <w:proofErr w:type="spellStart"/>
+      <w:r>
+        <w:rPr>
+          <w:rFonts w:ascii="Arial" w:eastAsia="Arial" w:hAnsi="Arial" w:cs="Arial"/>
+          <w:sz w:val="28"/>
+          <w:szCs w:val="28"/>
+        </w:rPr>
+        <w:t>Total_Marks</w:t>
+      </w:r>
+      <w:proofErr w:type="spellEnd"/>
+      <w:r>
+        <w:rPr>
+          <w:rFonts w:ascii="Arial" w:eastAsia="Arial" w:hAnsi="Arial" w:cs="Arial"/>
+          <w:sz w:val="28"/>
+          <w:szCs w:val="28"/>
+        </w:rPr>
+        <w:t>). Calculate percentage and grade obtained and display details on page.</w:t>
       </w:r>
       <w:r>
         <w:rPr>
@@ -3811,15 +4476,44 @@
           <w:szCs w:val="28"/>
           <w:highlight w:val="yellow"/>
         </w:rPr>
-        <w:t>Q7c. Write ASP program to accept temperature in Celsius and convert it to Farenheit</w:t>
-      </w:r>
-      <w:r>
-        <w:rPr>
-          <w:rFonts w:ascii="Arial" w:eastAsia="Arial" w:hAnsi="Arial" w:cs="Arial"/>
-          <w:sz w:val="28"/>
-          <w:szCs w:val="28"/>
-        </w:rPr>
-        <w:t xml:space="preserve">                                                                                     (15)</w:t>
+        <w:t xml:space="preserve">Q7c. Write ASP program to accept temperature in Celsius and convert it to </w:t>
+      </w:r>
+      <w:proofErr w:type="spellStart"/>
+      <w:r>
+        <w:rPr>
+          <w:rFonts w:ascii="Arial" w:eastAsia="Arial" w:hAnsi="Arial" w:cs="Arial"/>
+          <w:sz w:val="28"/>
+          <w:szCs w:val="28"/>
+          <w:highlight w:val="yellow"/>
+        </w:rPr>
+        <w:t>Farenheit</w:t>
+      </w:r>
+      <w:proofErr w:type="spellEnd"/>
+      <w:r>
+        <w:rPr>
+          <w:rFonts w:ascii="Arial" w:eastAsia="Arial" w:hAnsi="Arial" w:cs="Arial"/>
+          <w:sz w:val="28"/>
+          <w:szCs w:val="28"/>
+        </w:rPr>
+        <w:t xml:space="preserve">                                                                                  </w:t>
+      </w:r>
+      <w:proofErr w:type="gramStart"/>
+      <w:r>
+        <w:rPr>
+          <w:rFonts w:ascii="Arial" w:eastAsia="Arial" w:hAnsi="Arial" w:cs="Arial"/>
+          <w:sz w:val="28"/>
+          <w:szCs w:val="28"/>
+        </w:rPr>
+        <w:t xml:space="preserve">   (</w:t>
+      </w:r>
+      <w:proofErr w:type="gramEnd"/>
+      <w:r>
+        <w:rPr>
+          <w:rFonts w:ascii="Arial" w:eastAsia="Arial" w:hAnsi="Arial" w:cs="Arial"/>
+          <w:sz w:val="28"/>
+          <w:szCs w:val="28"/>
+        </w:rPr>
+        <w:t>15)</w:t>
       </w:r>
     </w:p>
     <w:p>
@@ -3843,9 +4537,29 @@
           <w:rFonts w:ascii="Arial" w:eastAsia="Arial" w:hAnsi="Arial" w:cs="Arial"/>
           <w:sz w:val="28"/>
           <w:szCs w:val="28"/>
-          <w:highlight w:val="red"/>
-        </w:rPr>
-        <w:t>Write a C# demo program for hierarchical inheritance.  Program must contain accept(), display() methods.</w:t>
+          <w:highlight w:val="yellow"/>
+        </w:rPr>
+        <w:t xml:space="preserve">Write a C# demo program for hierarchical inheritance.  Program must contain </w:t>
+      </w:r>
+      <w:proofErr w:type="gramStart"/>
+      <w:r>
+        <w:rPr>
+          <w:rFonts w:ascii="Arial" w:eastAsia="Arial" w:hAnsi="Arial" w:cs="Arial"/>
+          <w:sz w:val="28"/>
+          <w:szCs w:val="28"/>
+          <w:highlight w:val="yellow"/>
+        </w:rPr>
+        <w:t>accept(</w:t>
+      </w:r>
+      <w:proofErr w:type="gramEnd"/>
+      <w:r>
+        <w:rPr>
+          <w:rFonts w:ascii="Arial" w:eastAsia="Arial" w:hAnsi="Arial" w:cs="Arial"/>
+          <w:sz w:val="28"/>
+          <w:szCs w:val="28"/>
+          <w:highlight w:val="yellow"/>
+        </w:rPr>
+        <w:t>), display() methods.</w:t>
       </w:r>
       <w:r>
         <w:rPr>
@@ -4194,7 +4908,27 @@
           <w:highlight w:val="yellow"/>
         </w:rPr>
         <w:lastRenderedPageBreak/>
-        <w:t xml:space="preserve">Q.8a. Write a JSP program to calculate sum of first and last digit of a given number. Display sum in Red Color with font size 18.  </w:t>
+        <w:t xml:space="preserve">Q.8a. Write a JSP program to calculate sum of first and last digit of a given number. Display sum in Red </w:t>
+      </w:r>
+      <w:proofErr w:type="spellStart"/>
+      <w:r>
+        <w:rPr>
+          <w:rFonts w:ascii="Arial" w:eastAsia="Arial" w:hAnsi="Arial" w:cs="Arial"/>
+          <w:sz w:val="28"/>
+          <w:szCs w:val="28"/>
+          <w:highlight w:val="yellow"/>
+        </w:rPr>
+        <w:t>Color</w:t>
+      </w:r>
+      <w:proofErr w:type="spellEnd"/>
+      <w:r>
+        <w:rPr>
+          <w:rFonts w:ascii="Arial" w:eastAsia="Arial" w:hAnsi="Arial" w:cs="Arial"/>
+          <w:sz w:val="28"/>
+          <w:szCs w:val="28"/>
+          <w:highlight w:val="yellow"/>
+        </w:rPr>
+        <w:t xml:space="preserve"> with font size 18.  </w:t>
       </w:r>
       <w:r>
         <w:rPr>
@@ -4451,15 +5185,34 @@
           <w:szCs w:val="28"/>
           <w:highlight w:val="yellow"/>
         </w:rPr>
-        <w:t>Q8c. Write ASP program to accept currency amount in INR and convert it to USD and vice versa. (1 USD = 70 INR)</w:t>
-      </w:r>
-      <w:r>
-        <w:rPr>
-          <w:rFonts w:ascii="Arial" w:eastAsia="Arial" w:hAnsi="Arial" w:cs="Arial"/>
-          <w:sz w:val="28"/>
-          <w:szCs w:val="28"/>
-        </w:rPr>
-        <w:t xml:space="preserve">                                                     </w:t>
+        <w:t xml:space="preserve">Q8c. Write ASP program to accept currency amount in INR and convert it to USD and vice versa. (1 USD = 70 </w:t>
+      </w:r>
+      <w:proofErr w:type="gramStart"/>
+      <w:r>
+        <w:rPr>
+          <w:rFonts w:ascii="Arial" w:eastAsia="Arial" w:hAnsi="Arial" w:cs="Arial"/>
+          <w:sz w:val="28"/>
+          <w:szCs w:val="28"/>
+          <w:highlight w:val="yellow"/>
+        </w:rPr>
+        <w:t>INR)</w:t>
+      </w:r>
+      <w:r>
+        <w:rPr>
+          <w:rFonts w:ascii="Arial" w:eastAsia="Arial" w:hAnsi="Arial" w:cs="Arial"/>
+          <w:sz w:val="28"/>
+          <w:szCs w:val="28"/>
+        </w:rPr>
+        <w:t xml:space="preserve">   </w:t>
+      </w:r>
+      <w:proofErr w:type="gramEnd"/>
+      <w:r>
+        <w:rPr>
+          <w:rFonts w:ascii="Arial" w:eastAsia="Arial" w:hAnsi="Arial" w:cs="Arial"/>
+          <w:sz w:val="28"/>
+          <w:szCs w:val="28"/>
+        </w:rPr>
+        <w:t xml:space="preserve">                                                  </w:t>
       </w:r>
       <w:r>
         <w:rPr>
@@ -4582,7 +5335,27 @@
           <w:szCs w:val="28"/>
           <w:highlight w:val="yellow"/>
         </w:rPr>
-        <w:t>Create a class Point(x, y). Overload the following operators.</w:t>
+        <w:t xml:space="preserve">Create a class </w:t>
+      </w:r>
+      <w:proofErr w:type="gramStart"/>
+      <w:r>
+        <w:rPr>
+          <w:rFonts w:ascii="Arial" w:eastAsia="Arial" w:hAnsi="Arial" w:cs="Arial"/>
+          <w:sz w:val="28"/>
+          <w:szCs w:val="28"/>
+          <w:highlight w:val="yellow"/>
+        </w:rPr>
+        <w:t>Point(</w:t>
+      </w:r>
+      <w:proofErr w:type="gramEnd"/>
+      <w:r>
+        <w:rPr>
+          <w:rFonts w:ascii="Arial" w:eastAsia="Arial" w:hAnsi="Arial" w:cs="Arial"/>
+          <w:sz w:val="28"/>
+          <w:szCs w:val="28"/>
+          <w:highlight w:val="yellow"/>
+        </w:rPr>
+        <w:t>x, y). Overload the following operators.</w:t>
       </w:r>
     </w:p>
     <w:p>
@@ -4606,7 +5379,27 @@
           <w:szCs w:val="28"/>
           <w:highlight w:val="yellow"/>
         </w:rPr>
-        <w:t>+ operator to add 2 point objects</w:t>
+        <w:t xml:space="preserve">+ operator to add </w:t>
+      </w:r>
+      <w:proofErr w:type="gramStart"/>
+      <w:r>
+        <w:rPr>
+          <w:rFonts w:ascii="Arial" w:eastAsia="Arial" w:hAnsi="Arial" w:cs="Arial"/>
+          <w:sz w:val="28"/>
+          <w:szCs w:val="28"/>
+          <w:highlight w:val="yellow"/>
+        </w:rPr>
+        <w:t>2 point</w:t>
+      </w:r>
+      <w:proofErr w:type="gramEnd"/>
+      <w:r>
+        <w:rPr>
+          <w:rFonts w:ascii="Arial" w:eastAsia="Arial" w:hAnsi="Arial" w:cs="Arial"/>
+          <w:sz w:val="28"/>
+          <w:szCs w:val="28"/>
+          <w:highlight w:val="yellow"/>
+        </w:rPr>
+        <w:t xml:space="preserve"> objects</w:t>
       </w:r>
     </w:p>
     <w:p>
@@ -4628,7 +5421,27 @@
           <w:szCs w:val="28"/>
           <w:highlight w:val="yellow"/>
         </w:rPr>
-        <w:t>- operator to subtract 2 point objects.</w:t>
+        <w:t xml:space="preserve">- operator to subtract </w:t>
+      </w:r>
+      <w:proofErr w:type="gramStart"/>
+      <w:r>
+        <w:rPr>
+          <w:rFonts w:ascii="Arial" w:eastAsia="Arial" w:hAnsi="Arial" w:cs="Arial"/>
+          <w:sz w:val="28"/>
+          <w:szCs w:val="28"/>
+          <w:highlight w:val="yellow"/>
+        </w:rPr>
+        <w:t>2 point</w:t>
+      </w:r>
+      <w:proofErr w:type="gramEnd"/>
+      <w:r>
+        <w:rPr>
+          <w:rFonts w:ascii="Arial" w:eastAsia="Arial" w:hAnsi="Arial" w:cs="Arial"/>
+          <w:sz w:val="28"/>
+          <w:szCs w:val="28"/>
+          <w:highlight w:val="yellow"/>
+        </w:rPr>
+        <w:t xml:space="preserve"> objects.</w:t>
       </w:r>
       <w:r>
         <w:rPr>
@@ -4939,7 +5752,73 @@
           <w:szCs w:val="28"/>
           <w:highlight w:val="red"/>
         </w:rPr>
-        <w:t>9a. Write a JSP program to display the details of Hospital (HNo, HName, Address) in tabular form on browser.</w:t>
+        <w:t>9a. Write a JSP program to display the details of Hospital (</w:t>
+      </w:r>
+      <w:proofErr w:type="spellStart"/>
+      <w:r>
+        <w:rPr>
+          <w:rFonts w:ascii="Arial" w:eastAsia="Arial" w:hAnsi="Arial" w:cs="Arial"/>
+          <w:sz w:val="28"/>
+          <w:szCs w:val="28"/>
+          <w:highlight w:val="red"/>
+        </w:rPr>
+        <w:t>HNo</w:t>
+      </w:r>
+      <w:proofErr w:type="spellEnd"/>
+      <w:r>
+        <w:rPr>
+          <w:rFonts w:ascii="Arial" w:eastAsia="Arial" w:hAnsi="Arial" w:cs="Arial"/>
+          <w:sz w:val="28"/>
+          <w:szCs w:val="28"/>
+          <w:highlight w:val="red"/>
+        </w:rPr>
+        <w:t xml:space="preserve">, </w:t>
+      </w:r>
+      <w:proofErr w:type="spellStart"/>
+      <w:r>
+        <w:rPr>
+          <w:rFonts w:ascii="Arial" w:eastAsia="Arial" w:hAnsi="Arial" w:cs="Arial"/>
+          <w:sz w:val="28"/>
+          <w:szCs w:val="28"/>
+          <w:highlight w:val="red"/>
+        </w:rPr>
+        <w:t>HName</w:t>
+      </w:r>
+      <w:proofErr w:type="spellEnd"/>
+      <w:r>
+        <w:rPr>
+          <w:rFonts w:ascii="Arial" w:eastAsia="Arial" w:hAnsi="Arial" w:cs="Arial"/>
+          <w:sz w:val="28"/>
+          <w:szCs w:val="28"/>
+          <w:highlight w:val="red"/>
+        </w:rPr>
+        <w:t xml:space="preserve">, Address) in tabular form on </w:t>
+      </w:r>
+      <w:commentRangeStart w:id="3"/>
+      <w:r>
+        <w:rPr>
+          <w:rFonts w:ascii="Arial" w:eastAsia="Arial" w:hAnsi="Arial" w:cs="Arial"/>
+          <w:sz w:val="28"/>
+          <w:szCs w:val="28"/>
+          <w:highlight w:val="red"/>
+        </w:rPr>
+        <w:t>browser</w:t>
+      </w:r>
+      <w:commentRangeEnd w:id="3"/>
+      <w:r>
+        <w:rPr>
+          <w:rStyle w:val="CommentReference"/>
+        </w:rPr>
+        <w:commentReference w:id="3"/>
+      </w:r>
+      <w:r>
+        <w:rPr>
+          <w:rFonts w:ascii="Arial" w:eastAsia="Arial" w:hAnsi="Arial" w:cs="Arial"/>
+          <w:sz w:val="28"/>
+          <w:szCs w:val="28"/>
+          <w:highlight w:val="red"/>
+        </w:rPr>
+        <w:t>.</w:t>
       </w:r>
       <w:r>
         <w:rPr>
@@ -5066,7 +5945,24 @@
           <w:sz w:val="28"/>
           <w:szCs w:val="28"/>
         </w:rPr>
-        <w:t xml:space="preserve">Q9c. Write ASP program to accept mobile number and name from the user and validate it.                                                    </w:t>
+        <w:t xml:space="preserve">Q9c. </w:t>
+      </w:r>
+      <w:r>
+        <w:rPr>
+          <w:rFonts w:ascii="Arial" w:eastAsia="Arial" w:hAnsi="Arial" w:cs="Arial"/>
+          <w:sz w:val="28"/>
+          <w:szCs w:val="28"/>
+          <w:highlight w:val="yellow"/>
+        </w:rPr>
+        <w:t>Write ASP program to accept mobile number and name from the user and validate it.</w:t>
+      </w:r>
+      <w:r>
+        <w:rPr>
+          <w:rFonts w:ascii="Arial" w:eastAsia="Arial" w:hAnsi="Arial" w:cs="Arial"/>
+          <w:sz w:val="28"/>
+          <w:szCs w:val="28"/>
+        </w:rPr>
+        <w:t xml:space="preserve">                                                    </w:t>
       </w:r>
       <w:r>
         <w:rPr>
@@ -5629,25 +6525,218 @@
           <w:sz w:val="28"/>
           <w:szCs w:val="28"/>
         </w:rPr>
-        <w:t>Q10c. Write ASP program to percentage from the user and print his/her class obtained                                                                               (15)</w:t>
-      </w:r>
-    </w:p>
-    <w:p>
-      <w:pPr>
-        <w:rPr>
-          <w:rFonts w:ascii="Arial" w:eastAsia="Arial" w:hAnsi="Arial" w:cs="Arial"/>
-          <w:sz w:val="28"/>
-          <w:szCs w:val="28"/>
-        </w:rPr>
-      </w:pPr>
-      <w:r>
-        <w:rPr>
-          <w:rFonts w:ascii="Arial" w:eastAsia="Arial" w:hAnsi="Arial" w:cs="Arial"/>
-          <w:sz w:val="28"/>
-          <w:szCs w:val="28"/>
-          <w:highlight w:val="yellow"/>
-        </w:rPr>
-        <w:t>Q10d. Create a class Employee(eid, ename, sal). Derive a class Manager(hra, ta) from Employee. Override the getSalary() method.</w:t>
+        <w:t xml:space="preserve">Q10c. </w:t>
+      </w:r>
+      <w:r>
+        <w:rPr>
+          <w:rFonts w:ascii="Arial" w:eastAsia="Arial" w:hAnsi="Arial" w:cs="Arial"/>
+          <w:sz w:val="28"/>
+          <w:szCs w:val="28"/>
+          <w:highlight w:val="yellow"/>
+        </w:rPr>
+        <w:t>Write ASP program to percentage from the user and print his/her class o</w:t>
+      </w:r>
+      <w:commentRangeStart w:id="4"/>
+      <w:r>
+        <w:rPr>
+          <w:rFonts w:ascii="Arial" w:eastAsia="Arial" w:hAnsi="Arial" w:cs="Arial"/>
+          <w:sz w:val="28"/>
+          <w:szCs w:val="28"/>
+          <w:highlight w:val="yellow"/>
+        </w:rPr>
+        <w:t>btained</w:t>
+      </w:r>
+      <w:r>
+        <w:rPr>
+          <w:rFonts w:ascii="Arial" w:eastAsia="Arial" w:hAnsi="Arial" w:cs="Arial"/>
+          <w:sz w:val="28"/>
+          <w:szCs w:val="28"/>
+        </w:rPr>
+        <w:t xml:space="preserve">   </w:t>
+      </w:r>
+      <w:commentRangeEnd w:id="4"/>
+      <w:r>
+        <w:rPr>
+          <w:rStyle w:val="CommentReference"/>
+        </w:rPr>
+        <w:commentReference w:id="4"/>
+      </w:r>
+      <w:r>
+        <w:rPr>
+          <w:rFonts w:ascii="Arial" w:eastAsia="Arial" w:hAnsi="Arial" w:cs="Arial"/>
+          <w:sz w:val="28"/>
+          <w:szCs w:val="28"/>
+        </w:rPr>
+        <w:t xml:space="preserve">                                                                         </w:t>
+      </w:r>
+      <w:proofErr w:type="gramStart"/>
+      <w:r>
+        <w:rPr>
+          <w:rFonts w:ascii="Arial" w:eastAsia="Arial" w:hAnsi="Arial" w:cs="Arial"/>
+          <w:sz w:val="28"/>
+          <w:szCs w:val="28"/>
+        </w:rPr>
+        <w:t xml:space="preserve">   (</w:t>
+      </w:r>
+      <w:proofErr w:type="gramEnd"/>
+      <w:r>
+        <w:rPr>
+          <w:rFonts w:ascii="Arial" w:eastAsia="Arial" w:hAnsi="Arial" w:cs="Arial"/>
+          <w:sz w:val="28"/>
+          <w:szCs w:val="28"/>
+        </w:rPr>
+        <w:t>15)</w:t>
+      </w:r>
+    </w:p>
+    <w:p>
+      <w:pPr>
+        <w:rPr>
+          <w:rFonts w:ascii="Arial" w:eastAsia="Arial" w:hAnsi="Arial" w:cs="Arial"/>
+          <w:sz w:val="28"/>
+          <w:szCs w:val="28"/>
+        </w:rPr>
+      </w:pPr>
+      <w:r>
+        <w:rPr>
+          <w:rFonts w:ascii="Arial" w:eastAsia="Arial" w:hAnsi="Arial" w:cs="Arial"/>
+          <w:sz w:val="28"/>
+          <w:szCs w:val="28"/>
+          <w:highlight w:val="yellow"/>
+        </w:rPr>
+        <w:t xml:space="preserve">Q10d. Create a class </w:t>
+      </w:r>
+      <w:proofErr w:type="gramStart"/>
+      <w:r>
+        <w:rPr>
+          <w:rFonts w:ascii="Arial" w:eastAsia="Arial" w:hAnsi="Arial" w:cs="Arial"/>
+          <w:sz w:val="28"/>
+          <w:szCs w:val="28"/>
+          <w:highlight w:val="yellow"/>
+        </w:rPr>
+        <w:t>Employee(</w:t>
+      </w:r>
+      <w:proofErr w:type="spellStart"/>
+      <w:proofErr w:type="gramEnd"/>
+      <w:r>
+        <w:rPr>
+          <w:rFonts w:ascii="Arial" w:eastAsia="Arial" w:hAnsi="Arial" w:cs="Arial"/>
+          <w:sz w:val="28"/>
+          <w:szCs w:val="28"/>
+          <w:highlight w:val="yellow"/>
+        </w:rPr>
+        <w:t>eid</w:t>
+      </w:r>
+      <w:proofErr w:type="spellEnd"/>
+      <w:r>
+        <w:rPr>
+          <w:rFonts w:ascii="Arial" w:eastAsia="Arial" w:hAnsi="Arial" w:cs="Arial"/>
+          <w:sz w:val="28"/>
+          <w:szCs w:val="28"/>
+          <w:highlight w:val="yellow"/>
+        </w:rPr>
+        <w:t xml:space="preserve">, </w:t>
+      </w:r>
+      <w:proofErr w:type="spellStart"/>
+      <w:r>
+        <w:rPr>
+          <w:rFonts w:ascii="Arial" w:eastAsia="Arial" w:hAnsi="Arial" w:cs="Arial"/>
+          <w:sz w:val="28"/>
+          <w:szCs w:val="28"/>
+          <w:highlight w:val="yellow"/>
+        </w:rPr>
+        <w:t>ename</w:t>
+      </w:r>
+      <w:proofErr w:type="spellEnd"/>
+      <w:r>
+        <w:rPr>
+          <w:rFonts w:ascii="Arial" w:eastAsia="Arial" w:hAnsi="Arial" w:cs="Arial"/>
+          <w:sz w:val="28"/>
+          <w:szCs w:val="28"/>
+          <w:highlight w:val="yellow"/>
+        </w:rPr>
+        <w:t xml:space="preserve">, </w:t>
+      </w:r>
+      <w:proofErr w:type="spellStart"/>
+      <w:r>
+        <w:rPr>
+          <w:rFonts w:ascii="Arial" w:eastAsia="Arial" w:hAnsi="Arial" w:cs="Arial"/>
+          <w:sz w:val="28"/>
+          <w:szCs w:val="28"/>
+          <w:highlight w:val="yellow"/>
+        </w:rPr>
+        <w:t>sal</w:t>
+      </w:r>
+      <w:proofErr w:type="spellEnd"/>
+      <w:r>
+        <w:rPr>
+          <w:rFonts w:ascii="Arial" w:eastAsia="Arial" w:hAnsi="Arial" w:cs="Arial"/>
+          <w:sz w:val="28"/>
+          <w:szCs w:val="28"/>
+          <w:highlight w:val="yellow"/>
+        </w:rPr>
+        <w:t xml:space="preserve">). Derive a class </w:t>
+      </w:r>
+      <w:proofErr w:type="gramStart"/>
+      <w:r>
+        <w:rPr>
+          <w:rFonts w:ascii="Arial" w:eastAsia="Arial" w:hAnsi="Arial" w:cs="Arial"/>
+          <w:sz w:val="28"/>
+          <w:szCs w:val="28"/>
+          <w:highlight w:val="yellow"/>
+        </w:rPr>
+        <w:t>Manager(</w:t>
+      </w:r>
+      <w:proofErr w:type="spellStart"/>
+      <w:proofErr w:type="gramEnd"/>
+      <w:r>
+        <w:rPr>
+          <w:rFonts w:ascii="Arial" w:eastAsia="Arial" w:hAnsi="Arial" w:cs="Arial"/>
+          <w:sz w:val="28"/>
+          <w:szCs w:val="28"/>
+          <w:highlight w:val="yellow"/>
+        </w:rPr>
+        <w:t>hra</w:t>
+      </w:r>
+      <w:proofErr w:type="spellEnd"/>
+      <w:r>
+        <w:rPr>
+          <w:rFonts w:ascii="Arial" w:eastAsia="Arial" w:hAnsi="Arial" w:cs="Arial"/>
+          <w:sz w:val="28"/>
+          <w:szCs w:val="28"/>
+          <w:highlight w:val="yellow"/>
+        </w:rPr>
+        <w:t xml:space="preserve">, ta) from Employee. Override the </w:t>
+      </w:r>
+      <w:proofErr w:type="spellStart"/>
+      <w:proofErr w:type="gramStart"/>
+      <w:r>
+        <w:rPr>
+          <w:rFonts w:ascii="Arial" w:eastAsia="Arial" w:hAnsi="Arial" w:cs="Arial"/>
+          <w:sz w:val="28"/>
+          <w:szCs w:val="28"/>
+          <w:highlight w:val="yellow"/>
+        </w:rPr>
+        <w:t>getSalary</w:t>
+      </w:r>
+      <w:proofErr w:type="spellEnd"/>
+      <w:r>
+        <w:rPr>
+          <w:rFonts w:ascii="Arial" w:eastAsia="Arial" w:hAnsi="Arial" w:cs="Arial"/>
+          <w:sz w:val="28"/>
+          <w:szCs w:val="28"/>
+          <w:highlight w:val="yellow"/>
+        </w:rPr>
+        <w:t>(</w:t>
+      </w:r>
+      <w:proofErr w:type="gramEnd"/>
+      <w:r>
+        <w:rPr>
+          <w:rFonts w:ascii="Arial" w:eastAsia="Arial" w:hAnsi="Arial" w:cs="Arial"/>
+          <w:sz w:val="28"/>
+          <w:szCs w:val="28"/>
+          <w:highlight w:val="yellow"/>
+        </w:rPr>
+        <w:t>) method.</w:t>
       </w:r>
       <w:r>
         <w:rPr>
@@ -6293,7 +7382,47 @@
           <w:szCs w:val="28"/>
           <w:highlight w:val="yellow"/>
         </w:rPr>
-        <w:t>Write a JSP script to accept username, store it into the session, compare it with password in another jsp file, if username matches with password then display appropriate message in html file.</w:t>
+        <w:t xml:space="preserve">Write a JSP script to accept username, store it into the session, compare it with password in another </w:t>
+      </w:r>
+      <w:proofErr w:type="spellStart"/>
+      <w:r>
+        <w:rPr>
+          <w:rFonts w:ascii="Arial" w:hAnsi="Arial" w:cs="Arial"/>
+          <w:sz w:val="28"/>
+          <w:szCs w:val="28"/>
+          <w:highlight w:val="yellow"/>
+        </w:rPr>
+        <w:t>jsp</w:t>
+      </w:r>
+      <w:proofErr w:type="spellEnd"/>
+      <w:r>
+        <w:rPr>
+          <w:rFonts w:ascii="Arial" w:hAnsi="Arial" w:cs="Arial"/>
+          <w:sz w:val="28"/>
+          <w:szCs w:val="28"/>
+          <w:highlight w:val="yellow"/>
+        </w:rPr>
+        <w:t xml:space="preserve"> file, if username matches with </w:t>
+      </w:r>
+      <w:proofErr w:type="gramStart"/>
+      <w:r>
+        <w:rPr>
+          <w:rFonts w:ascii="Arial" w:hAnsi="Arial" w:cs="Arial"/>
+          <w:sz w:val="28"/>
+          <w:szCs w:val="28"/>
+          <w:highlight w:val="yellow"/>
+        </w:rPr>
+        <w:t>password</w:t>
+      </w:r>
+      <w:proofErr w:type="gramEnd"/>
+      <w:r>
+        <w:rPr>
+          <w:rFonts w:ascii="Arial" w:hAnsi="Arial" w:cs="Arial"/>
+          <w:sz w:val="28"/>
+          <w:szCs w:val="28"/>
+          <w:highlight w:val="yellow"/>
+        </w:rPr>
+        <w:t xml:space="preserve"> then display appropriate message in html file.</w:t>
       </w:r>
       <w:r>
         <w:rPr>
@@ -6468,7 +7597,25 @@
           <w:sz w:val="28"/>
           <w:szCs w:val="28"/>
         </w:rPr>
-        <w:t>Home       About Us        Contact Us       My Account                         (15)</w:t>
+        <w:t xml:space="preserve">Home       About Us        Contact Us       My Account                      </w:t>
+      </w:r>
+      <w:proofErr w:type="gramStart"/>
+      <w:r>
+        <w:rPr>
+          <w:rFonts w:ascii="Arial" w:eastAsia="Arial" w:hAnsi="Arial" w:cs="Arial"/>
+          <w:sz w:val="28"/>
+          <w:szCs w:val="28"/>
+        </w:rPr>
+        <w:t xml:space="preserve">   (</w:t>
+      </w:r>
+      <w:proofErr w:type="gramEnd"/>
+      <w:r>
+        <w:rPr>
+          <w:rFonts w:ascii="Arial" w:eastAsia="Arial" w:hAnsi="Arial" w:cs="Arial"/>
+          <w:sz w:val="28"/>
+          <w:szCs w:val="28"/>
+        </w:rPr>
+        <w:t>15)</w:t>
       </w:r>
     </w:p>
     <w:p>
@@ -6586,26 +7733,66 @@
           <w:highlight w:val="yellow"/>
         </w:rPr>
         <w:tab/>
-        <w:t>144                Sayali            85</w:t>
-      </w:r>
-    </w:p>
-    <w:p>
-      <w:pPr>
-        <w:rPr>
-          <w:rFonts w:ascii="Arial" w:eastAsia="Arial" w:hAnsi="Arial" w:cs="Arial"/>
-          <w:sz w:val="28"/>
-          <w:szCs w:val="28"/>
-        </w:rPr>
-      </w:pPr>
-      <w:r>
-        <w:rPr>
-          <w:rFonts w:ascii="Arial" w:eastAsia="Arial" w:hAnsi="Arial" w:cs="Arial"/>
-          <w:sz w:val="28"/>
-          <w:szCs w:val="28"/>
-          <w:highlight w:val="yellow"/>
-        </w:rPr>
-        <w:tab/>
-        <w:t>145                Shyam           77</w:t>
+        <w:t xml:space="preserve">144                </w:t>
+      </w:r>
+      <w:proofErr w:type="spellStart"/>
+      <w:r>
+        <w:rPr>
+          <w:rFonts w:ascii="Arial" w:eastAsia="Arial" w:hAnsi="Arial" w:cs="Arial"/>
+          <w:sz w:val="28"/>
+          <w:szCs w:val="28"/>
+          <w:highlight w:val="yellow"/>
+        </w:rPr>
+        <w:t>Sayali</w:t>
+      </w:r>
+      <w:proofErr w:type="spellEnd"/>
+      <w:r>
+        <w:rPr>
+          <w:rFonts w:ascii="Arial" w:eastAsia="Arial" w:hAnsi="Arial" w:cs="Arial"/>
+          <w:sz w:val="28"/>
+          <w:szCs w:val="28"/>
+          <w:highlight w:val="yellow"/>
+        </w:rPr>
+        <w:t xml:space="preserve">            85</w:t>
+      </w:r>
+    </w:p>
+    <w:p>
+      <w:pPr>
+        <w:rPr>
+          <w:rFonts w:ascii="Arial" w:eastAsia="Arial" w:hAnsi="Arial" w:cs="Arial"/>
+          <w:sz w:val="28"/>
+          <w:szCs w:val="28"/>
+        </w:rPr>
+      </w:pPr>
+      <w:r>
+        <w:rPr>
+          <w:rFonts w:ascii="Arial" w:eastAsia="Arial" w:hAnsi="Arial" w:cs="Arial"/>
+          <w:sz w:val="28"/>
+          <w:szCs w:val="28"/>
+          <w:highlight w:val="yellow"/>
+        </w:rPr>
+        <w:tab/>
+        <w:t xml:space="preserve">145                </w:t>
+      </w:r>
+      <w:proofErr w:type="spellStart"/>
+      <w:r>
+        <w:rPr>
+          <w:rFonts w:ascii="Arial" w:eastAsia="Arial" w:hAnsi="Arial" w:cs="Arial"/>
+          <w:sz w:val="28"/>
+          <w:szCs w:val="28"/>
+          <w:highlight w:val="yellow"/>
+        </w:rPr>
+        <w:t>Shyam</w:t>
+      </w:r>
+      <w:proofErr w:type="spellEnd"/>
+      <w:r>
+        <w:rPr>
+          <w:rFonts w:ascii="Arial" w:eastAsia="Arial" w:hAnsi="Arial" w:cs="Arial"/>
+          <w:sz w:val="28"/>
+          <w:szCs w:val="28"/>
+          <w:highlight w:val="yellow"/>
+        </w:rPr>
+        <w:t xml:space="preserve">           77</w:t>
       </w:r>
     </w:p>
     <w:p>
@@ -7008,7 +8195,27 @@
           <w:szCs w:val="28"/>
           <w:highlight w:val="yellow"/>
         </w:rPr>
-        <w:t>(TNo.</w:t>
+        <w:t>(</w:t>
+      </w:r>
+      <w:proofErr w:type="spellStart"/>
+      <w:r>
+        <w:rPr>
+          <w:rFonts w:ascii="Arial" w:hAnsi="Arial" w:cs="Arial"/>
+          <w:sz w:val="28"/>
+          <w:szCs w:val="28"/>
+          <w:highlight w:val="yellow"/>
+        </w:rPr>
+        <w:t>TNo</w:t>
+      </w:r>
+      <w:proofErr w:type="spellEnd"/>
+      <w:r>
+        <w:rPr>
+          <w:rFonts w:ascii="Arial" w:hAnsi="Arial" w:cs="Arial"/>
+          <w:sz w:val="28"/>
+          <w:szCs w:val="28"/>
+          <w:highlight w:val="yellow"/>
+        </w:rPr>
+        <w:t>.</w:t>
       </w:r>
       <w:r>
         <w:rPr>
@@ -7019,14 +8226,45 @@
         </w:rPr>
         <w:t xml:space="preserve"> </w:t>
       </w:r>
-      <w:r>
-        <w:rPr>
-          <w:rFonts w:ascii="Arial" w:hAnsi="Arial" w:cs="Arial"/>
-          <w:sz w:val="28"/>
-          <w:szCs w:val="28"/>
-          <w:highlight w:val="yellow"/>
-        </w:rPr>
-        <w:t>TName, Sal, Desg) and insert a record in it.</w:t>
+      <w:proofErr w:type="spellStart"/>
+      <w:r>
+        <w:rPr>
+          <w:rFonts w:ascii="Arial" w:hAnsi="Arial" w:cs="Arial"/>
+          <w:sz w:val="28"/>
+          <w:szCs w:val="28"/>
+          <w:highlight w:val="yellow"/>
+        </w:rPr>
+        <w:t>TName</w:t>
+      </w:r>
+      <w:proofErr w:type="spellEnd"/>
+      <w:r>
+        <w:rPr>
+          <w:rFonts w:ascii="Arial" w:hAnsi="Arial" w:cs="Arial"/>
+          <w:sz w:val="28"/>
+          <w:szCs w:val="28"/>
+          <w:highlight w:val="yellow"/>
+        </w:rPr>
+        <w:t xml:space="preserve">, Sal, </w:t>
+      </w:r>
+      <w:proofErr w:type="spellStart"/>
+      <w:r>
+        <w:rPr>
+          <w:rFonts w:ascii="Arial" w:hAnsi="Arial" w:cs="Arial"/>
+          <w:sz w:val="28"/>
+          <w:szCs w:val="28"/>
+          <w:highlight w:val="yellow"/>
+        </w:rPr>
+        <w:t>Desg</w:t>
+      </w:r>
+      <w:proofErr w:type="spellEnd"/>
+      <w:r>
+        <w:rPr>
+          <w:rFonts w:ascii="Arial" w:hAnsi="Arial" w:cs="Arial"/>
+          <w:sz w:val="28"/>
+          <w:szCs w:val="28"/>
+          <w:highlight w:val="yellow"/>
+        </w:rPr>
+        <w:t>) and insert a record in it.</w:t>
       </w:r>
       <w:r>
         <w:rPr>
@@ -10155,6 +11393,7 @@
           <w:rFonts w:ascii="Arial" w:eastAsia="Arial" w:hAnsi="Arial" w:cs="Arial"/>
           <w:sz w:val="28"/>
           <w:szCs w:val="28"/>
+          <w:highlight w:val="yellow"/>
         </w:rPr>
         <w:t>Q15</w:t>
       </w:r>
@@ -10163,6 +11402,7 @@
           <w:rFonts w:ascii="Arial" w:eastAsia="Arial" w:hAnsi="Arial" w:cs="Arial"/>
           <w:sz w:val="28"/>
           <w:szCs w:val="28"/>
+          <w:highlight w:val="yellow"/>
         </w:rPr>
         <w:t>d</w:t>
       </w:r>
@@ -10171,6 +11411,7 @@
           <w:rFonts w:ascii="Arial" w:eastAsia="Arial" w:hAnsi="Arial" w:cs="Arial"/>
           <w:sz w:val="28"/>
           <w:szCs w:val="28"/>
+          <w:highlight w:val="yellow"/>
         </w:rPr>
         <w:t>.</w:t>
       </w:r>
@@ -10179,8 +11420,17 @@
           <w:rFonts w:ascii="Arial" w:eastAsia="Arial" w:hAnsi="Arial" w:cs="Arial"/>
           <w:sz w:val="28"/>
           <w:szCs w:val="28"/>
-        </w:rPr>
-        <w:t xml:space="preserve"> Write ASP program to create a web form to accept username and password and compare the username with “admin” and password with “abcd1234”. If the input is correct display the message “valid user” otherwise “invalid user”.                                                                      (25)</w:t>
+          <w:highlight w:val="yellow"/>
+        </w:rPr>
+        <w:t xml:space="preserve"> Write ASP program to create a web form to accept username and password and compare the username with “admin” and password with “abcd1234”. If the input is correct display the message “valid user” otherwise “invalid user”.</w:t>
+      </w:r>
+      <w:r>
+        <w:rPr>
+          <w:rFonts w:ascii="Arial" w:eastAsia="Arial" w:hAnsi="Arial" w:cs="Arial"/>
+          <w:sz w:val="28"/>
+          <w:szCs w:val="28"/>
+        </w:rPr>
+        <w:t xml:space="preserve">                                                                      (25)</w:t>
       </w:r>
     </w:p>
     <w:p>
@@ -10466,7 +11716,51 @@
           <w:szCs w:val="28"/>
           <w:shd w:val="clear" w:color="auto" w:fill="FFFFFF"/>
         </w:rPr>
-        <w:t>Write a JDBC program for implementation absolute() and relative() methods of ResultSet. Consider Emp table (15)</w:t>
+        <w:t xml:space="preserve">Write a JDBC program for implementation </w:t>
+      </w:r>
+      <w:proofErr w:type="gramStart"/>
+      <w:r>
+        <w:rPr>
+          <w:rFonts w:ascii="Arial" w:hAnsi="Arial" w:cs="Arial"/>
+          <w:color w:val="000000"/>
+          <w:sz w:val="28"/>
+          <w:szCs w:val="28"/>
+          <w:shd w:val="clear" w:color="auto" w:fill="FFFFFF"/>
+        </w:rPr>
+        <w:t>absolute(</w:t>
+      </w:r>
+      <w:proofErr w:type="gramEnd"/>
+      <w:r>
+        <w:rPr>
+          <w:rFonts w:ascii="Arial" w:hAnsi="Arial" w:cs="Arial"/>
+          <w:color w:val="000000"/>
+          <w:sz w:val="28"/>
+          <w:szCs w:val="28"/>
+          <w:shd w:val="clear" w:color="auto" w:fill="FFFFFF"/>
+        </w:rPr>
+        <w:t xml:space="preserve">) and relative() methods of </w:t>
+      </w:r>
+      <w:proofErr w:type="spellStart"/>
+      <w:r>
+        <w:rPr>
+          <w:rFonts w:ascii="Arial" w:hAnsi="Arial" w:cs="Arial"/>
+          <w:color w:val="000000"/>
+          <w:sz w:val="28"/>
+          <w:szCs w:val="28"/>
+          <w:shd w:val="clear" w:color="auto" w:fill="FFFFFF"/>
+        </w:rPr>
+        <w:t>ResultSet</w:t>
+      </w:r>
+      <w:proofErr w:type="spellEnd"/>
+      <w:r>
+        <w:rPr>
+          <w:rFonts w:ascii="Arial" w:hAnsi="Arial" w:cs="Arial"/>
+          <w:color w:val="000000"/>
+          <w:sz w:val="28"/>
+          <w:szCs w:val="28"/>
+          <w:shd w:val="clear" w:color="auto" w:fill="FFFFFF"/>
+        </w:rPr>
+        <w:t>. Consider Emp table (15)</w:t>
       </w:r>
     </w:p>
     <w:p>
@@ -10489,7 +11783,47 @@
           <w:szCs w:val="28"/>
           <w:highlight w:val="yellow"/>
         </w:rPr>
-        <w:t>Q.16b. Write a JDBC program to remove “percentage” column from student (rno, sname, percentage) table.</w:t>
+        <w:t>Q.16b. Write a JDBC program to remove “percentage” column from student (</w:t>
+      </w:r>
+      <w:proofErr w:type="spellStart"/>
+      <w:r>
+        <w:rPr>
+          <w:rFonts w:ascii="Arial" w:eastAsia="Arial" w:hAnsi="Arial" w:cs="Arial"/>
+          <w:sz w:val="28"/>
+          <w:szCs w:val="28"/>
+          <w:highlight w:val="yellow"/>
+        </w:rPr>
+        <w:t>rno</w:t>
+      </w:r>
+      <w:proofErr w:type="spellEnd"/>
+      <w:r>
+        <w:rPr>
+          <w:rFonts w:ascii="Arial" w:eastAsia="Arial" w:hAnsi="Arial" w:cs="Arial"/>
+          <w:sz w:val="28"/>
+          <w:szCs w:val="28"/>
+          <w:highlight w:val="yellow"/>
+        </w:rPr>
+        <w:t xml:space="preserve">, </w:t>
+      </w:r>
+      <w:proofErr w:type="spellStart"/>
+      <w:r>
+        <w:rPr>
+          <w:rFonts w:ascii="Arial" w:eastAsia="Arial" w:hAnsi="Arial" w:cs="Arial"/>
+          <w:sz w:val="28"/>
+          <w:szCs w:val="28"/>
+          <w:highlight w:val="yellow"/>
+        </w:rPr>
+        <w:t>sname</w:t>
+      </w:r>
+      <w:proofErr w:type="spellEnd"/>
+      <w:r>
+        <w:rPr>
+          <w:rFonts w:ascii="Arial" w:eastAsia="Arial" w:hAnsi="Arial" w:cs="Arial"/>
+          <w:sz w:val="28"/>
+          <w:szCs w:val="28"/>
+          <w:highlight w:val="yellow"/>
+        </w:rPr>
+        <w:t>, percentage) table.</w:t>
       </w:r>
       <w:r>
         <w:rPr>
@@ -10589,22 +11923,113 @@
           <w:sz w:val="28"/>
           <w:szCs w:val="28"/>
         </w:rPr>
-        <w:t>. Write C# program to connect with MySQL database called sampledb in WAMP server. Display the data from the table itemlist that has itemid, itemname and itemprice as its fields.                         (15)</w:t>
-      </w:r>
-    </w:p>
-    <w:p>
-      <w:pPr>
-        <w:rPr>
-          <w:rFonts w:ascii="Arial" w:eastAsia="Arial" w:hAnsi="Arial" w:cs="Arial"/>
-          <w:sz w:val="28"/>
-          <w:szCs w:val="28"/>
-        </w:rPr>
-      </w:pPr>
-      <w:r>
-        <w:rPr>
-          <w:rFonts w:ascii="Arial" w:eastAsia="Arial" w:hAnsi="Arial" w:cs="Arial"/>
-          <w:sz w:val="28"/>
-          <w:szCs w:val="28"/>
+        <w:t xml:space="preserve">. Write C# program to connect with MySQL database called </w:t>
+      </w:r>
+      <w:proofErr w:type="spellStart"/>
+      <w:r>
+        <w:rPr>
+          <w:rFonts w:ascii="Arial" w:eastAsia="Arial" w:hAnsi="Arial" w:cs="Arial"/>
+          <w:sz w:val="28"/>
+          <w:szCs w:val="28"/>
+        </w:rPr>
+        <w:t>sampledb</w:t>
+      </w:r>
+      <w:proofErr w:type="spellEnd"/>
+      <w:r>
+        <w:rPr>
+          <w:rFonts w:ascii="Arial" w:eastAsia="Arial" w:hAnsi="Arial" w:cs="Arial"/>
+          <w:sz w:val="28"/>
+          <w:szCs w:val="28"/>
+        </w:rPr>
+        <w:t xml:space="preserve"> in WAMP server. Display the data from the table </w:t>
+      </w:r>
+      <w:proofErr w:type="spellStart"/>
+      <w:r>
+        <w:rPr>
+          <w:rFonts w:ascii="Arial" w:eastAsia="Arial" w:hAnsi="Arial" w:cs="Arial"/>
+          <w:sz w:val="28"/>
+          <w:szCs w:val="28"/>
+        </w:rPr>
+        <w:t>itemlist</w:t>
+      </w:r>
+      <w:proofErr w:type="spellEnd"/>
+      <w:r>
+        <w:rPr>
+          <w:rFonts w:ascii="Arial" w:eastAsia="Arial" w:hAnsi="Arial" w:cs="Arial"/>
+          <w:sz w:val="28"/>
+          <w:szCs w:val="28"/>
+        </w:rPr>
+        <w:t xml:space="preserve"> that has </w:t>
+      </w:r>
+      <w:proofErr w:type="spellStart"/>
+      <w:r>
+        <w:rPr>
+          <w:rFonts w:ascii="Arial" w:eastAsia="Arial" w:hAnsi="Arial" w:cs="Arial"/>
+          <w:sz w:val="28"/>
+          <w:szCs w:val="28"/>
+        </w:rPr>
+        <w:t>itemid</w:t>
+      </w:r>
+      <w:proofErr w:type="spellEnd"/>
+      <w:r>
+        <w:rPr>
+          <w:rFonts w:ascii="Arial" w:eastAsia="Arial" w:hAnsi="Arial" w:cs="Arial"/>
+          <w:sz w:val="28"/>
+          <w:szCs w:val="28"/>
+        </w:rPr>
+        <w:t xml:space="preserve">, </w:t>
+      </w:r>
+      <w:proofErr w:type="spellStart"/>
+      <w:r>
+        <w:rPr>
+          <w:rFonts w:ascii="Arial" w:eastAsia="Arial" w:hAnsi="Arial" w:cs="Arial"/>
+          <w:sz w:val="28"/>
+          <w:szCs w:val="28"/>
+        </w:rPr>
+        <w:t>itemname</w:t>
+      </w:r>
+      <w:proofErr w:type="spellEnd"/>
+      <w:r>
+        <w:rPr>
+          <w:rFonts w:ascii="Arial" w:eastAsia="Arial" w:hAnsi="Arial" w:cs="Arial"/>
+          <w:sz w:val="28"/>
+          <w:szCs w:val="28"/>
+        </w:rPr>
+        <w:t xml:space="preserve"> and </w:t>
+      </w:r>
+      <w:proofErr w:type="spellStart"/>
+      <w:r>
+        <w:rPr>
+          <w:rFonts w:ascii="Arial" w:eastAsia="Arial" w:hAnsi="Arial" w:cs="Arial"/>
+          <w:sz w:val="28"/>
+          <w:szCs w:val="28"/>
+        </w:rPr>
+        <w:t>itemprice</w:t>
+      </w:r>
+      <w:proofErr w:type="spellEnd"/>
+      <w:r>
+        <w:rPr>
+          <w:rFonts w:ascii="Arial" w:eastAsia="Arial" w:hAnsi="Arial" w:cs="Arial"/>
+          <w:sz w:val="28"/>
+          <w:szCs w:val="28"/>
+        </w:rPr>
+        <w:t xml:space="preserve"> as its fields.                         (15)</w:t>
+      </w:r>
+    </w:p>
+    <w:p>
+      <w:pPr>
+        <w:rPr>
+          <w:rFonts w:ascii="Arial" w:eastAsia="Arial" w:hAnsi="Arial" w:cs="Arial"/>
+          <w:sz w:val="28"/>
+          <w:szCs w:val="28"/>
+        </w:rPr>
+      </w:pPr>
+      <w:r>
+        <w:rPr>
+          <w:rFonts w:ascii="Arial" w:eastAsia="Arial" w:hAnsi="Arial" w:cs="Arial"/>
+          <w:sz w:val="28"/>
+          <w:szCs w:val="28"/>
+          <w:highlight w:val="yellow"/>
         </w:rPr>
         <w:t>Q16</w:t>
       </w:r>
@@ -10613,6 +12038,7 @@
           <w:rFonts w:ascii="Arial" w:eastAsia="Arial" w:hAnsi="Arial" w:cs="Arial"/>
           <w:sz w:val="28"/>
           <w:szCs w:val="28"/>
+          <w:highlight w:val="yellow"/>
         </w:rPr>
         <w:t>d</w:t>
       </w:r>
@@ -10621,6 +12047,7 @@
           <w:rFonts w:ascii="Arial" w:eastAsia="Arial" w:hAnsi="Arial" w:cs="Arial"/>
           <w:sz w:val="28"/>
           <w:szCs w:val="28"/>
+          <w:highlight w:val="yellow"/>
         </w:rPr>
         <w:t>.</w:t>
       </w:r>
@@ -10629,6 +12056,7 @@
           <w:rFonts w:ascii="Arial" w:eastAsia="Arial" w:hAnsi="Arial" w:cs="Arial"/>
           <w:sz w:val="28"/>
           <w:szCs w:val="28"/>
+          <w:highlight w:val="yellow"/>
         </w:rPr>
         <w:t xml:space="preserve"> Write ASP program to display any 5 web controls.             (25)</w:t>
       </w:r>
@@ -10854,6 +12282,42 @@
         <w:tab/>
         <w:t>(10)</w:t>
       </w:r>
+    </w:p>
+    <w:p>
+      <w:pPr>
+        <w:rPr>
+          <w:rFonts w:ascii="Arial" w:eastAsia="Arial" w:hAnsi="Arial" w:cs="Arial"/>
+          <w:sz w:val="28"/>
+          <w:szCs w:val="28"/>
+        </w:rPr>
+      </w:pPr>
+    </w:p>
+    <w:p>
+      <w:pPr>
+        <w:rPr>
+          <w:rFonts w:ascii="Arial" w:eastAsia="Arial" w:hAnsi="Arial" w:cs="Arial"/>
+          <w:sz w:val="28"/>
+          <w:szCs w:val="28"/>
+        </w:rPr>
+      </w:pPr>
+    </w:p>
+    <w:p>
+      <w:pPr>
+        <w:rPr>
+          <w:rFonts w:ascii="Arial" w:eastAsia="Arial" w:hAnsi="Arial" w:cs="Arial"/>
+          <w:sz w:val="28"/>
+          <w:szCs w:val="28"/>
+        </w:rPr>
+      </w:pPr>
+    </w:p>
+    <w:p>
+      <w:pPr>
+        <w:rPr>
+          <w:rFonts w:ascii="Arial" w:eastAsia="Arial" w:hAnsi="Arial" w:cs="Arial"/>
+          <w:sz w:val="28"/>
+          <w:szCs w:val="28"/>
+        </w:rPr>
+      </w:pPr>
     </w:p>
     <w:p>
       <w:pPr>
@@ -10935,6 +12399,7 @@
           <w:sz w:val="28"/>
           <w:szCs w:val="28"/>
         </w:rPr>
+        <w:lastRenderedPageBreak/>
         <w:t xml:space="preserve">Q.17a. </w:t>
       </w:r>
       <w:r>
@@ -11321,7 +12786,38 @@
           <w:szCs w:val="28"/>
           <w:highlight w:val="yellow"/>
         </w:rPr>
-        <w:t xml:space="preserve"> Write a method called FindMax() in C# that accepts two integers as parameters and return the maximum of the two numbers.</w:t>
+        <w:t xml:space="preserve"> Write a method called </w:t>
+      </w:r>
+      <w:proofErr w:type="spellStart"/>
+      <w:proofErr w:type="gramStart"/>
+      <w:r>
+        <w:rPr>
+          <w:rFonts w:ascii="Arial" w:eastAsia="Arial" w:hAnsi="Arial" w:cs="Arial"/>
+          <w:sz w:val="28"/>
+          <w:szCs w:val="28"/>
+          <w:highlight w:val="yellow"/>
+        </w:rPr>
+        <w:t>FindMax</w:t>
+      </w:r>
+      <w:proofErr w:type="spellEnd"/>
+      <w:r>
+        <w:rPr>
+          <w:rFonts w:ascii="Arial" w:eastAsia="Arial" w:hAnsi="Arial" w:cs="Arial"/>
+          <w:sz w:val="28"/>
+          <w:szCs w:val="28"/>
+          <w:highlight w:val="yellow"/>
+        </w:rPr>
+        <w:t>(</w:t>
+      </w:r>
+      <w:proofErr w:type="gramEnd"/>
+      <w:r>
+        <w:rPr>
+          <w:rFonts w:ascii="Arial" w:eastAsia="Arial" w:hAnsi="Arial" w:cs="Arial"/>
+          <w:sz w:val="28"/>
+          <w:szCs w:val="28"/>
+          <w:highlight w:val="yellow"/>
+        </w:rPr>
+        <w:t>) in C# that accepts two integers as parameters and return the maximum of the two numbers.</w:t>
       </w:r>
       <w:r>
         <w:rPr>
@@ -11362,7 +12858,25 @@
           <w:sz w:val="28"/>
           <w:szCs w:val="28"/>
         </w:rPr>
-        <w:t xml:space="preserve">. Create an XML file containing advertisements. Write ASP program to display these advertisements using adrotator web control.            </w:t>
+        <w:t xml:space="preserve">. Create an XML file containing advertisements. Write ASP program to display these advertisements using </w:t>
+      </w:r>
+      <w:proofErr w:type="spellStart"/>
+      <w:r>
+        <w:rPr>
+          <w:rFonts w:ascii="Arial" w:eastAsia="Arial" w:hAnsi="Arial" w:cs="Arial"/>
+          <w:sz w:val="28"/>
+          <w:szCs w:val="28"/>
+        </w:rPr>
+        <w:t>adrotator</w:t>
+      </w:r>
+      <w:proofErr w:type="spellEnd"/>
+      <w:r>
+        <w:rPr>
+          <w:rFonts w:ascii="Arial" w:eastAsia="Arial" w:hAnsi="Arial" w:cs="Arial"/>
+          <w:sz w:val="28"/>
+          <w:szCs w:val="28"/>
+        </w:rPr>
+        <w:t xml:space="preserve"> web control.            </w:t>
       </w:r>
       <w:r>
         <w:rPr>
@@ -11827,7 +13341,6 @@
           <w:szCs w:val="28"/>
           <w:highlight w:val="yellow"/>
         </w:rPr>
-        <w:lastRenderedPageBreak/>
         <w:t xml:space="preserve">Q.18a. </w:t>
       </w:r>
       <w:r>
@@ -11904,7 +13417,17 @@
           <w:highlight w:val="yellow"/>
         </w:rPr>
         <w:tab/>
-        <w:t xml:space="preserve">        </w:t>
+        <w:t xml:space="preserve">     </w:t>
+      </w:r>
+      <w:proofErr w:type="gramStart"/>
+      <w:r>
+        <w:rPr>
+          <w:rFonts w:ascii="Arial" w:hAnsi="Arial" w:cs="Arial"/>
+          <w:sz w:val="28"/>
+          <w:szCs w:val="28"/>
+          <w:highlight w:val="yellow"/>
+        </w:rPr>
+        <w:t xml:space="preserve">   </w:t>
       </w:r>
       <w:r>
         <w:rPr>
@@ -11915,6 +13438,7 @@
         </w:rPr>
         <w:t>(</w:t>
       </w:r>
+      <w:proofErr w:type="gramEnd"/>
       <w:r>
         <w:rPr>
           <w:rFonts w:ascii="Arial" w:hAnsi="Arial" w:cs="Arial"/>
@@ -11973,7 +13497,47 @@
           <w:szCs w:val="28"/>
           <w:highlight w:val="yellow"/>
         </w:rPr>
-        <w:t>Write a java program to create a student table with field’s rno, name and per. Insert values in the table. Display all the details of the student on screen. (Use PreparedStatement Interface)</w:t>
+        <w:t xml:space="preserve">Write a java program to create a student table with field’s </w:t>
+      </w:r>
+      <w:proofErr w:type="spellStart"/>
+      <w:r>
+        <w:rPr>
+          <w:rFonts w:ascii="Arial" w:hAnsi="Arial" w:cs="Arial"/>
+          <w:sz w:val="28"/>
+          <w:szCs w:val="28"/>
+          <w:highlight w:val="yellow"/>
+        </w:rPr>
+        <w:t>rno</w:t>
+      </w:r>
+      <w:proofErr w:type="spellEnd"/>
+      <w:r>
+        <w:rPr>
+          <w:rFonts w:ascii="Arial" w:hAnsi="Arial" w:cs="Arial"/>
+          <w:sz w:val="28"/>
+          <w:szCs w:val="28"/>
+          <w:highlight w:val="yellow"/>
+        </w:rPr>
+        <w:t xml:space="preserve">, name and per. Insert values in the table. Display all the details of the student on screen. (Use </w:t>
+      </w:r>
+      <w:proofErr w:type="spellStart"/>
+      <w:r>
+        <w:rPr>
+          <w:rFonts w:ascii="Arial" w:hAnsi="Arial" w:cs="Arial"/>
+          <w:sz w:val="28"/>
+          <w:szCs w:val="28"/>
+          <w:highlight w:val="yellow"/>
+        </w:rPr>
+        <w:t>PreparedStatement</w:t>
+      </w:r>
+      <w:proofErr w:type="spellEnd"/>
+      <w:r>
+        <w:rPr>
+          <w:rFonts w:ascii="Arial" w:hAnsi="Arial" w:cs="Arial"/>
+          <w:sz w:val="28"/>
+          <w:szCs w:val="28"/>
+          <w:highlight w:val="yellow"/>
+        </w:rPr>
+        <w:t xml:space="preserve"> Interface)</w:t>
       </w:r>
       <w:r>
         <w:rPr>
@@ -12076,7 +13640,7 @@
         </w:rPr>
         <w:t xml:space="preserve"> Write C# program </w:t>
       </w:r>
-      <w:commentRangeStart w:id="3"/>
+      <w:commentRangeStart w:id="5"/>
       <w:r>
         <w:rPr>
           <w:rFonts w:ascii="Arial" w:eastAsia="Arial" w:hAnsi="Arial" w:cs="Arial"/>
@@ -12086,12 +13650,12 @@
         </w:rPr>
         <w:t>to</w:t>
       </w:r>
-      <w:commentRangeEnd w:id="3"/>
+      <w:commentRangeEnd w:id="5"/>
       <w:r>
         <w:rPr>
           <w:rStyle w:val="CommentReference"/>
         </w:rPr>
-        <w:commentReference w:id="3"/>
+        <w:commentReference w:id="5"/>
       </w:r>
       <w:r>
         <w:rPr>
@@ -12509,8 +14073,17 @@
           <w:rFonts w:ascii="Arial" w:hAnsi="Arial" w:cs="Arial"/>
           <w:sz w:val="28"/>
           <w:szCs w:val="28"/>
-        </w:rPr>
-        <w:t xml:space="preserve">Write a Socket program in java which displays the server machine’s date and time on the client machine.  </w:t>
+          <w:highlight w:val="yellow"/>
+        </w:rPr>
+        <w:t>Write a Socket program in java which displays the server machine’s date and time on the client machine.</w:t>
+      </w:r>
+      <w:r>
+        <w:rPr>
+          <w:rFonts w:ascii="Arial" w:hAnsi="Arial" w:cs="Arial"/>
+          <w:sz w:val="28"/>
+          <w:szCs w:val="28"/>
+        </w:rPr>
+        <w:t xml:space="preserve">  </w:t>
       </w:r>
       <w:r>
         <w:rPr>
@@ -12595,7 +14168,47 @@
           <w:szCs w:val="28"/>
           <w:highlight w:val="red"/>
         </w:rPr>
-        <w:t>Write a JSP program to accept the details of Account (ANo, Type, Bal) and store it into database and display it in tabular form. (Use PreparedStatement interface)</w:t>
+        <w:t>Write a JSP program to accept the details of Account (</w:t>
+      </w:r>
+      <w:proofErr w:type="spellStart"/>
+      <w:r>
+        <w:rPr>
+          <w:rFonts w:ascii="Arial" w:hAnsi="Arial" w:cs="Arial"/>
+          <w:sz w:val="28"/>
+          <w:szCs w:val="28"/>
+          <w:highlight w:val="red"/>
+        </w:rPr>
+        <w:t>ANo</w:t>
+      </w:r>
+      <w:proofErr w:type="spellEnd"/>
+      <w:r>
+        <w:rPr>
+          <w:rFonts w:ascii="Arial" w:hAnsi="Arial" w:cs="Arial"/>
+          <w:sz w:val="28"/>
+          <w:szCs w:val="28"/>
+          <w:highlight w:val="red"/>
+        </w:rPr>
+        <w:t xml:space="preserve">, Type, Bal) and store it into database and display it in tabular form. (Use </w:t>
+      </w:r>
+      <w:proofErr w:type="spellStart"/>
+      <w:r>
+        <w:rPr>
+          <w:rFonts w:ascii="Arial" w:hAnsi="Arial" w:cs="Arial"/>
+          <w:sz w:val="28"/>
+          <w:szCs w:val="28"/>
+          <w:highlight w:val="red"/>
+        </w:rPr>
+        <w:t>PreparedStatement</w:t>
+      </w:r>
+      <w:proofErr w:type="spellEnd"/>
+      <w:r>
+        <w:rPr>
+          <w:rFonts w:ascii="Arial" w:hAnsi="Arial" w:cs="Arial"/>
+          <w:sz w:val="28"/>
+          <w:szCs w:val="28"/>
+          <w:highlight w:val="red"/>
+        </w:rPr>
+        <w:t xml:space="preserve"> interface)</w:t>
       </w:r>
       <w:r>
         <w:rPr>
@@ -13023,7 +14636,24 @@
           <w:sz w:val="28"/>
           <w:szCs w:val="28"/>
         </w:rPr>
-        <w:t>. Write ASP program to accept name, age, gender from the user and display the output in a sentence as “I am ------ and I am ---------- years old and I am a boy / girl”.                                                       (25)</w:t>
+        <w:t xml:space="preserve">. </w:t>
+      </w:r>
+      <w:r>
+        <w:rPr>
+          <w:rFonts w:ascii="Arial" w:eastAsia="Arial" w:hAnsi="Arial" w:cs="Arial"/>
+          <w:sz w:val="28"/>
+          <w:szCs w:val="28"/>
+          <w:highlight w:val="yellow"/>
+        </w:rPr>
+        <w:t>Write ASP program to accept name, age, gender from the user and display the output in a sentence as “I am ------ and I am ---------- years old and I am a boy / girl”.</w:t>
+      </w:r>
+      <w:r>
+        <w:rPr>
+          <w:rFonts w:ascii="Arial" w:eastAsia="Arial" w:hAnsi="Arial" w:cs="Arial"/>
+          <w:sz w:val="28"/>
+          <w:szCs w:val="28"/>
+        </w:rPr>
+        <w:t xml:space="preserve">                                                       (25)</w:t>
       </w:r>
     </w:p>
     <w:p>
@@ -13364,7 +14994,17 @@
           <w:highlight w:val="yellow"/>
         </w:rPr>
         <w:tab/>
-        <w:t xml:space="preserve">            </w:t>
+        <w:t xml:space="preserve">         </w:t>
+      </w:r>
+      <w:proofErr w:type="gramStart"/>
+      <w:r>
+        <w:rPr>
+          <w:rFonts w:ascii="Arial" w:hAnsi="Arial" w:cs="Arial"/>
+          <w:sz w:val="28"/>
+          <w:szCs w:val="28"/>
+          <w:highlight w:val="yellow"/>
+        </w:rPr>
+        <w:t xml:space="preserve">   </w:t>
       </w:r>
       <w:r>
         <w:rPr>
@@ -13375,6 +15015,7 @@
         </w:rPr>
         <w:t>(</w:t>
       </w:r>
+      <w:proofErr w:type="gramEnd"/>
       <w:r>
         <w:rPr>
           <w:rFonts w:ascii="Arial" w:hAnsi="Arial" w:cs="Arial"/>
@@ -13439,7 +15080,27 @@
           <w:szCs w:val="28"/>
           <w:highlight w:val="yellow"/>
         </w:rPr>
-        <w:t>Write a Multithreading program in java for bouncing ball. For each bounce change the color of ball randomly.</w:t>
+        <w:t xml:space="preserve">Write a Multithreading program in java for bouncing ball. For each bounce change the </w:t>
+      </w:r>
+      <w:proofErr w:type="spellStart"/>
+      <w:r>
+        <w:rPr>
+          <w:rFonts w:ascii="Arial" w:hAnsi="Arial" w:cs="Arial"/>
+          <w:sz w:val="28"/>
+          <w:szCs w:val="28"/>
+          <w:highlight w:val="yellow"/>
+        </w:rPr>
+        <w:t>color</w:t>
+      </w:r>
+      <w:proofErr w:type="spellEnd"/>
+      <w:r>
+        <w:rPr>
+          <w:rFonts w:ascii="Arial" w:hAnsi="Arial" w:cs="Arial"/>
+          <w:sz w:val="28"/>
+          <w:szCs w:val="28"/>
+          <w:highlight w:val="yellow"/>
+        </w:rPr>
+        <w:t xml:space="preserve"> of ball randomly.</w:t>
       </w:r>
       <w:r>
         <w:rPr>
@@ -13553,7 +15214,43 @@
           <w:sz w:val="28"/>
           <w:szCs w:val="28"/>
         </w:rPr>
-        <w:t xml:space="preserve"> Write C# program to connect with MySQL database booksdb from WAMP server and search for a book titled ‘ASP dot NET’ from the table books that has bookname as the field to compare the book name to. (15)</w:t>
+        <w:t xml:space="preserve"> Write C# program to connect with MySQL database </w:t>
+      </w:r>
+      <w:proofErr w:type="spellStart"/>
+      <w:r>
+        <w:rPr>
+          <w:rFonts w:ascii="Arial" w:eastAsia="Arial" w:hAnsi="Arial" w:cs="Arial"/>
+          <w:sz w:val="28"/>
+          <w:szCs w:val="28"/>
+        </w:rPr>
+        <w:t>booksdb</w:t>
+      </w:r>
+      <w:proofErr w:type="spellEnd"/>
+      <w:r>
+        <w:rPr>
+          <w:rFonts w:ascii="Arial" w:eastAsia="Arial" w:hAnsi="Arial" w:cs="Arial"/>
+          <w:sz w:val="28"/>
+          <w:szCs w:val="28"/>
+        </w:rPr>
+        <w:t xml:space="preserve"> from WAMP server and search for a book titled ‘ASP dot NET’ from the table books that has </w:t>
+      </w:r>
+      <w:proofErr w:type="spellStart"/>
+      <w:r>
+        <w:rPr>
+          <w:rFonts w:ascii="Arial" w:eastAsia="Arial" w:hAnsi="Arial" w:cs="Arial"/>
+          <w:sz w:val="28"/>
+          <w:szCs w:val="28"/>
+        </w:rPr>
+        <w:t>bookname</w:t>
+      </w:r>
+      <w:proofErr w:type="spellEnd"/>
+      <w:r>
+        <w:rPr>
+          <w:rFonts w:ascii="Arial" w:eastAsia="Arial" w:hAnsi="Arial" w:cs="Arial"/>
+          <w:sz w:val="28"/>
+          <w:szCs w:val="28"/>
+        </w:rPr>
+        <w:t xml:space="preserve"> as the field to compare the book name to. (15)</w:t>
       </w:r>
     </w:p>
     <w:p>
@@ -13850,7 +15547,39 @@
       </w:r>
     </w:p>
   </w:comment>
-  <w:comment w:id="3" w:author="ATHARVA SHAH  (Student)" w:date="2022-10-04T21:05:00Z" w:initials="AS(">
+  <w:comment w:id="3" w:author="ATHARVA SHAH  (Student)" w:date="2022-10-10T17:55:00Z" w:initials="AS(">
+    <w:p>
+      <w:pPr>
+        <w:pStyle w:val="CommentText"/>
+      </w:pPr>
+      <w:r>
+        <w:rPr>
+          <w:rStyle w:val="CommentReference"/>
+        </w:rPr>
+        <w:annotationRef/>
+      </w:r>
+      <w:r>
+        <w:t>Need to test this on lab PC. Code is written, need to ensure that it works. Highlight yellow if successful.</w:t>
+      </w:r>
+    </w:p>
+  </w:comment>
+  <w:comment w:id="4" w:author="ATHARVA SHAH  (Student)" w:date="2022-10-10T18:38:00Z" w:initials="AS(">
+    <w:p>
+      <w:pPr>
+        <w:pStyle w:val="CommentText"/>
+      </w:pPr>
+      <w:r>
+        <w:rPr>
+          <w:rStyle w:val="CommentReference"/>
+        </w:rPr>
+        <w:annotationRef/>
+      </w:r>
+      <w:r>
+        <w:t>Question is duplicate of 6C</w:t>
+      </w:r>
+    </w:p>
+  </w:comment>
+  <w:comment w:id="5" w:author="ATHARVA SHAH  (Student)" w:date="2022-10-04T21:05:00Z" w:initials="AS(">
     <w:p>
       <w:pPr>
         <w:pStyle w:val="CommentText"/>
@@ -13872,6 +15601,8 @@
 <file path=word/commentsExtended.xml><?xml version="1.0" encoding="utf-8"?>
 <w15:commentsEx xmlns:wpc="http://schemas.microsoft.com/office/word/2010/wordprocessingCanvas" xmlns:cx="http://schemas.microsoft.com/office/drawing/2014/chartex" xmlns:cx1="http://schemas.microsoft.com/office/drawing/2015/9/8/chartex" xmlns:cx2="http://schemas.microsoft.com/office/drawing/2015/10/21/chartex" xmlns:cx3="http://schemas.microsoft.com/office/drawing/2016/5/9/chartex" xmlns:cx4="http://schemas.microsoft.com/office/drawing/2016/5/10/chartex" xmlns:cx5="http://schemas.microsoft.com/office/drawing/2016/5/11/chartex" xmlns:cx6="http://schemas.microsoft.com/office/drawing/2016/5/12/chartex" xmlns:cx7="http://schemas.microsoft.com/office/drawing/2016/5/13/chartex" xmlns:cx8="http://schemas.microsoft.com/office/drawing/2016/5/14/chartex" xmlns:mc="http://schemas.openxmlformats.org/markup-compatibility/2006" xmlns:aink="http://schemas.microsoft.com/office/drawing/2016/ink" xmlns:am3d="http://schemas.microsoft.com/office/drawing/2017/model3d" xmlns:o="urn:schemas-microsoft-com:office:office" xmlns:oel="http://schemas.microsoft.com/office/2019/extlst" xmlns:r="http://schemas.openxmlformats.org/officeDocument/2006/relationships" xmlns:m="http://schemas.openxmlformats.org/officeDocument/2006/math" xmlns:v="urn:schemas-microsoft-com:vml" xmlns:wp14="http://schemas.microsoft.com/office/word/2010/wordprocessingDrawing" xmlns:wp="http://schemas.openxmlformats.org/drawingml/2006/wordprocessingDrawing" xmlns:w10="urn:schemas-microsoft-com:office:word" xmlns:w="http://schemas.openxmlformats.org/wordprocessingml/2006/main" xmlns:w14="http://schemas.microsoft.com/office/word/2010/wordml" xmlns:w15="http://schemas.microsoft.com/office/word/2012/wordml" xmlns:w16cex="http://schemas.microsoft.com/office/word/2018/wordml/cex" xmlns:w16cid="http://schemas.microsoft.com/office/word/2016/wordml/cid" xmlns:w16="http://schemas.microsoft.com/office/word/2018/wordml" xmlns:w16sdtdh="http://schemas.microsoft.com/office/word/2020/wordml/sdtdatahash" xmlns:w16se="http://schemas.microsoft.com/office/word/2015/wordml/symex" xmlns:wpg="http://schemas.microsoft.com/office/word/2010/wordprocessingGroup" xmlns:wpi="http://schemas.microsoft.com/office/word/2010/wordprocessingInk" xmlns:wne="http://schemas.microsoft.com/office/word/2006/wordml" xmlns:wps="http://schemas.microsoft.com/office/word/2010/wordprocessingShape" mc:Ignorable="w14 w15 w16se w16cid w16 w16cex w16sdtdh wp14">
   <w15:commentEx w15:paraId="71E6F168" w15:done="1"/>
+  <w15:commentEx w15:paraId="41A19091" w15:done="0"/>
+  <w15:commentEx w15:paraId="7FD61E5E" w15:done="0"/>
   <w15:commentEx w15:paraId="02744A29" w15:done="0"/>
 </w15:commentsEx>
 </file>
@@ -13879,6 +15610,8 @@
 <file path=word/commentsExtensible.xml><?xml version="1.0" encoding="utf-8"?>
 <w16cex:commentsExtensible xmlns:wpc="http://schemas.microsoft.com/office/word/2010/wordprocessingCanvas" xmlns:cx="http://schemas.microsoft.com/office/drawing/2014/chartex" xmlns:cx1="http://schemas.microsoft.com/office/drawing/2015/9/8/chartex" xmlns:cx2="http://schemas.microsoft.com/office/drawing/2015/10/21/chartex" xmlns:cx3="http://schemas.microsoft.com/office/drawing/2016/5/9/chartex" xmlns:cx4="http://schemas.microsoft.com/office/drawing/2016/5/10/chartex" xmlns:cx5="http://schemas.microsoft.com/office/drawing/2016/5/11/chartex" xmlns:cx6="http://schemas.microsoft.com/office/drawing/2016/5/12/chartex" xmlns:cx7="http://schemas.microsoft.com/office/drawing/2016/5/13/chartex" xmlns:cx8="http://schemas.microsoft.com/office/drawing/2016/5/14/chartex" xmlns:mc="http://schemas.openxmlformats.org/markup-compatibility/2006" xmlns:aink="http://schemas.microsoft.com/office/drawing/2016/ink" xmlns:am3d="http://schemas.microsoft.com/office/drawing/2017/model3d" xmlns:o="urn:schemas-microsoft-com:office:office" xmlns:oel="http://schemas.microsoft.com/office/2019/extlst" xmlns:r="http://schemas.openxmlformats.org/officeDocument/2006/relationships" xmlns:m="http://schemas.openxmlformats.org/officeDocument/2006/math" xmlns:v="urn:schemas-microsoft-com:vml" xmlns:wp14="http://schemas.microsoft.com/office/word/2010/wordprocessingDrawing" xmlns:wp="http://schemas.openxmlformats.org/drawingml/2006/wordprocessingDrawing" xmlns:w10="urn:schemas-microsoft-com:office:word" xmlns:w="http://schemas.openxmlformats.org/wordprocessingml/2006/main" xmlns:w14="http://schemas.microsoft.com/office/word/2010/wordml" xmlns:w15="http://schemas.microsoft.com/office/word/2012/wordml" xmlns:w16cex="http://schemas.microsoft.com/office/word/2018/wordml/cex" xmlns:w16cid="http://schemas.microsoft.com/office/word/2016/wordml/cid" xmlns:w16="http://schemas.microsoft.com/office/word/2018/wordml" xmlns:w16sdtdh="http://schemas.microsoft.com/office/word/2020/wordml/sdtdatahash" xmlns:w16se="http://schemas.microsoft.com/office/word/2015/wordml/symex" xmlns:wpg="http://schemas.microsoft.com/office/word/2010/wordprocessingGroup" xmlns:wpi="http://schemas.microsoft.com/office/word/2010/wordprocessingInk" xmlns:wne="http://schemas.microsoft.com/office/word/2006/wordml" xmlns:wps="http://schemas.microsoft.com/office/word/2010/wordprocessingShape" mc:Ignorable="w14 w15 w16se w16cid w16 w16cex w16sdtdh wp14">
   <w16cex:commentExtensible w16cex:durableId="26E9C3EA" w16cex:dateUtc="2022-10-06T15:45:00Z"/>
+  <w16cex:commentExtensible w16cex:durableId="26EEDB18" w16cex:dateUtc="2022-10-10T12:25:00Z"/>
+  <w16cex:commentExtensible w16cex:durableId="26EEE513" w16cex:dateUtc="2022-10-10T13:08:00Z"/>
   <w16cex:commentExtensible w16cex:durableId="26E71E9D" w16cex:dateUtc="2022-10-04T15:35:00Z"/>
 </w16cex:commentsExtensible>
 </file>
@@ -13886,6 +15619,8 @@
 <file path=word/commentsIds.xml><?xml version="1.0" encoding="utf-8"?>
 <w16cid:commentsIds xmlns:wpc="http://schemas.microsoft.com/office/word/2010/wordprocessingCanvas" xmlns:cx="http://schemas.microsoft.com/office/drawing/2014/chartex" xmlns:cx1="http://schemas.microsoft.com/office/drawing/2015/9/8/chartex" xmlns:cx2="http://schemas.microsoft.com/office/drawing/2015/10/21/chartex" xmlns:cx3="http://schemas.microsoft.com/office/drawing/2016/5/9/chartex" xmlns:cx4="http://schemas.microsoft.com/office/drawing/2016/5/10/chartex" xmlns:cx5="http://schemas.microsoft.com/office/drawing/2016/5/11/chartex" xmlns:cx6="http://schemas.microsoft.com/office/drawing/2016/5/12/chartex" xmlns:cx7="http://schemas.microsoft.com/office/drawing/2016/5/13/chartex" xmlns:cx8="http://schemas.microsoft.com/office/drawing/2016/5/14/chartex" xmlns:mc="http://schemas.openxmlformats.org/markup-compatibility/2006" xmlns:aink="http://schemas.microsoft.com/office/drawing/2016/ink" xmlns:am3d="http://schemas.microsoft.com/office/drawing/2017/model3d" xmlns:o="urn:schemas-microsoft-com:office:office" xmlns:oel="http://schemas.microsoft.com/office/2019/extlst" xmlns:r="http://schemas.openxmlformats.org/officeDocument/2006/relationships" xmlns:m="http://schemas.openxmlformats.org/officeDocument/2006/math" xmlns:v="urn:schemas-microsoft-com:vml" xmlns:wp14="http://schemas.microsoft.com/office/word/2010/wordprocessingDrawing" xmlns:wp="http://schemas.openxmlformats.org/drawingml/2006/wordprocessingDrawing" xmlns:w10="urn:schemas-microsoft-com:office:word" xmlns:w="http://schemas.openxmlformats.org/wordprocessingml/2006/main" xmlns:w14="http://schemas.microsoft.com/office/word/2010/wordml" xmlns:w15="http://schemas.microsoft.com/office/word/2012/wordml" xmlns:w16cex="http://schemas.microsoft.com/office/word/2018/wordml/cex" xmlns:w16cid="http://schemas.microsoft.com/office/word/2016/wordml/cid" xmlns:w16="http://schemas.microsoft.com/office/word/2018/wordml" xmlns:w16sdtdh="http://schemas.microsoft.com/office/word/2020/wordml/sdtdatahash" xmlns:w16se="http://schemas.microsoft.com/office/word/2015/wordml/symex" xmlns:wpg="http://schemas.microsoft.com/office/word/2010/wordprocessingGroup" xmlns:wpi="http://schemas.microsoft.com/office/word/2010/wordprocessingInk" xmlns:wne="http://schemas.microsoft.com/office/word/2006/wordml" xmlns:wps="http://schemas.microsoft.com/office/word/2010/wordprocessingShape" mc:Ignorable="w14 w15 w16se w16cid w16 w16cex w16sdtdh wp14">
   <w16cid:commentId w16cid:paraId="71E6F168" w16cid:durableId="26E9C3EA"/>
+  <w16cid:commentId w16cid:paraId="41A19091" w16cid:durableId="26EEDB18"/>
+  <w16cid:commentId w16cid:paraId="7FD61E5E" w16cid:durableId="26EEE513"/>
   <w16cid:commentId w16cid:paraId="02744A29" w16cid:durableId="26E71E9D"/>
 </w16cid:commentsIds>
 </file>
@@ -14074,6 +15809,7 @@
         <w:szCs w:val="32"/>
       </w:rPr>
     </w:pPr>
+    <w:proofErr w:type="spellStart"/>
     <w:r>
       <w:rPr>
         <w:rFonts w:ascii="Times New Roman" w:eastAsia="Times New Roman" w:hAnsi="Times New Roman" w:cs="Times New Roman"/>
@@ -14082,7 +15818,18 @@
         <w:sz w:val="32"/>
         <w:szCs w:val="32"/>
       </w:rPr>
-      <w:t xml:space="preserve">Brihan Maharashtra College of Commerce (AUTONOMOUS) </w:t>
+      <w:t>Brihan</w:t>
+    </w:r>
+    <w:proofErr w:type="spellEnd"/>
+    <w:r>
+      <w:rPr>
+        <w:rFonts w:ascii="Times New Roman" w:eastAsia="Times New Roman" w:hAnsi="Times New Roman" w:cs="Times New Roman"/>
+        <w:b/>
+        <w:color w:val="000000"/>
+        <w:sz w:val="32"/>
+        <w:szCs w:val="32"/>
+      </w:rPr>
+      <w:t xml:space="preserve"> Maharashtra College of Commerce (AUTONOMOUS) </w:t>
     </w:r>
   </w:p>
   <w:p>
@@ -14126,7 +15873,29 @@
         <w:sz w:val="28"/>
         <w:szCs w:val="28"/>
       </w:rPr>
-      <w:t>YBBA(CA) ( Sem-V) Practical Examination Oct 2019</w:t>
+      <w:t xml:space="preserve">YBBA(CA) </w:t>
+    </w:r>
+    <w:proofErr w:type="gramStart"/>
+    <w:r>
+      <w:rPr>
+        <w:rFonts w:ascii="Times New Roman" w:eastAsia="Times New Roman" w:hAnsi="Times New Roman" w:cs="Times New Roman"/>
+        <w:b/>
+        <w:color w:val="000000"/>
+        <w:sz w:val="28"/>
+        <w:szCs w:val="28"/>
+      </w:rPr>
+      <w:t>( Sem</w:t>
+    </w:r>
+    <w:proofErr w:type="gramEnd"/>
+    <w:r>
+      <w:rPr>
+        <w:rFonts w:ascii="Times New Roman" w:eastAsia="Times New Roman" w:hAnsi="Times New Roman" w:cs="Times New Roman"/>
+        <w:b/>
+        <w:color w:val="000000"/>
+        <w:sz w:val="28"/>
+        <w:szCs w:val="28"/>
+      </w:rPr>
+      <w:t>-V) Practical Examination Oct 2019</w:t>
     </w:r>
   </w:p>
   <w:p>
@@ -14187,7 +15956,21 @@
       <w:rPr>
         <w:color w:val="000000"/>
       </w:rPr>
-      <w:t>[Time : 3 Hrs]</w:t>
+      <w:t>[</w:t>
+    </w:r>
+    <w:proofErr w:type="gramStart"/>
+    <w:r>
+      <w:rPr>
+        <w:color w:val="000000"/>
+      </w:rPr>
+      <w:t>Time :</w:t>
+    </w:r>
+    <w:proofErr w:type="gramEnd"/>
+    <w:r>
+      <w:rPr>
+        <w:color w:val="000000"/>
+      </w:rPr>
+      <w:t xml:space="preserve"> 3 Hrs]</w:t>
     </w:r>
     <w:r>
       <w:rPr>

</xml_diff>

<commit_message>
servlet programs added. To be tested in the lab
</commit_message>
<xml_diff>
--- a/Revised Adv. Java ASP Practical slips.docx
+++ b/Revised Adv. Java ASP Practical slips.docx
@@ -2824,7 +2824,16 @@
           <w:sz w:val="28"/>
           <w:szCs w:val="28"/>
         </w:rPr>
-        <w:t>Q.5b. Write a SERVLET program to display the details of Product (</w:t>
+        <w:t xml:space="preserve">Q.5b. </w:t>
+      </w:r>
+      <w:r>
+        <w:rPr>
+          <w:rFonts w:ascii="Arial" w:eastAsia="Arial" w:hAnsi="Arial" w:cs="Arial"/>
+          <w:sz w:val="28"/>
+          <w:szCs w:val="28"/>
+          <w:highlight w:val="red"/>
+        </w:rPr>
+        <w:t>Write a SERVLET program to display the details of Product (</w:t>
       </w:r>
       <w:proofErr w:type="spellStart"/>
       <w:r>
@@ -2832,6 +2841,7 @@
           <w:rFonts w:ascii="Arial" w:eastAsia="Arial" w:hAnsi="Arial" w:cs="Arial"/>
           <w:sz w:val="28"/>
           <w:szCs w:val="28"/>
+          <w:highlight w:val="red"/>
         </w:rPr>
         <w:t>ProdCode</w:t>
       </w:r>
@@ -2841,6 +2851,7 @@
           <w:rFonts w:ascii="Arial" w:eastAsia="Arial" w:hAnsi="Arial" w:cs="Arial"/>
           <w:sz w:val="28"/>
           <w:szCs w:val="28"/>
+          <w:highlight w:val="red"/>
         </w:rPr>
         <w:t xml:space="preserve">, </w:t>
       </w:r>
@@ -2850,6 +2861,7 @@
           <w:rFonts w:ascii="Arial" w:eastAsia="Arial" w:hAnsi="Arial" w:cs="Arial"/>
           <w:sz w:val="28"/>
           <w:szCs w:val="28"/>
+          <w:highlight w:val="red"/>
         </w:rPr>
         <w:t>PName</w:t>
       </w:r>
@@ -2859,16 +2871,34 @@
           <w:rFonts w:ascii="Arial" w:eastAsia="Arial" w:hAnsi="Arial" w:cs="Arial"/>
           <w:sz w:val="28"/>
           <w:szCs w:val="28"/>
-        </w:rPr>
-        <w:t>, Price) on the browser in tabular format. (Use database)</w:t>
-      </w:r>
-      <w:r>
-        <w:rPr>
-          <w:rFonts w:ascii="Arial" w:eastAsia="Arial" w:hAnsi="Arial" w:cs="Arial"/>
-          <w:sz w:val="28"/>
-          <w:szCs w:val="28"/>
-        </w:rPr>
-        <w:tab/>
+          <w:highlight w:val="red"/>
+        </w:rPr>
+        <w:t xml:space="preserve">, Price) on the browser in tabular format. (Use </w:t>
+      </w:r>
+      <w:commentRangeStart w:id="2"/>
+      <w:r>
+        <w:rPr>
+          <w:rFonts w:ascii="Arial" w:eastAsia="Arial" w:hAnsi="Arial" w:cs="Arial"/>
+          <w:sz w:val="28"/>
+          <w:szCs w:val="28"/>
+          <w:highlight w:val="red"/>
+        </w:rPr>
+        <w:t>database)</w:t>
+      </w:r>
+      <w:r>
+        <w:rPr>
+          <w:rFonts w:ascii="Arial" w:eastAsia="Arial" w:hAnsi="Arial" w:cs="Arial"/>
+          <w:sz w:val="28"/>
+          <w:szCs w:val="28"/>
+        </w:rPr>
+        <w:tab/>
+      </w:r>
+      <w:commentRangeEnd w:id="2"/>
+      <w:r>
+        <w:rPr>
+          <w:rStyle w:val="CommentReference"/>
+        </w:rPr>
+        <w:commentReference w:id="2"/>
       </w:r>
       <w:r>
         <w:rPr>
@@ -3452,7 +3482,7 @@
           <w:szCs w:val="28"/>
         </w:rPr>
       </w:pPr>
-      <w:commentRangeStart w:id="2"/>
+      <w:commentRangeStart w:id="3"/>
       <w:r>
         <w:rPr>
           <w:rFonts w:ascii="Arial" w:eastAsia="Arial" w:hAnsi="Arial" w:cs="Arial"/>
@@ -3502,13 +3532,13 @@
         </w:rPr>
         <w:tab/>
       </w:r>
-      <w:commentRangeEnd w:id="2"/>
+      <w:commentRangeEnd w:id="3"/>
       <w:r>
         <w:rPr>
           <w:rStyle w:val="CommentReference"/>
           <w:highlight w:val="yellow"/>
         </w:rPr>
-        <w:commentReference w:id="2"/>
+        <w:commentReference w:id="3"/>
       </w:r>
       <w:r>
         <w:rPr>
@@ -4362,7 +4392,16 @@
           <w:sz w:val="28"/>
           <w:szCs w:val="28"/>
         </w:rPr>
-        <w:t>Q.7b. Write a SERVLET program in java to accept details of student (</w:t>
+        <w:t xml:space="preserve">Q.7b. </w:t>
+      </w:r>
+      <w:r>
+        <w:rPr>
+          <w:rFonts w:ascii="Arial" w:eastAsia="Arial" w:hAnsi="Arial" w:cs="Arial"/>
+          <w:sz w:val="28"/>
+          <w:szCs w:val="28"/>
+          <w:highlight w:val="red"/>
+        </w:rPr>
+        <w:t>Write a SERVLET program in java to accept details of student (</w:t>
       </w:r>
       <w:proofErr w:type="spellStart"/>
       <w:r>
@@ -4370,6 +4409,7 @@
           <w:rFonts w:ascii="Arial" w:eastAsia="Arial" w:hAnsi="Arial" w:cs="Arial"/>
           <w:sz w:val="28"/>
           <w:szCs w:val="28"/>
+          <w:highlight w:val="red"/>
         </w:rPr>
         <w:t>SeatNo</w:t>
       </w:r>
@@ -4379,6 +4419,7 @@
           <w:rFonts w:ascii="Arial" w:eastAsia="Arial" w:hAnsi="Arial" w:cs="Arial"/>
           <w:sz w:val="28"/>
           <w:szCs w:val="28"/>
+          <w:highlight w:val="red"/>
         </w:rPr>
         <w:t xml:space="preserve">, </w:t>
       </w:r>
@@ -4388,6 +4429,7 @@
           <w:rFonts w:ascii="Arial" w:eastAsia="Arial" w:hAnsi="Arial" w:cs="Arial"/>
           <w:sz w:val="28"/>
           <w:szCs w:val="28"/>
+          <w:highlight w:val="red"/>
         </w:rPr>
         <w:t>Stud_Name</w:t>
       </w:r>
@@ -4397,6 +4439,7 @@
           <w:rFonts w:ascii="Arial" w:eastAsia="Arial" w:hAnsi="Arial" w:cs="Arial"/>
           <w:sz w:val="28"/>
           <w:szCs w:val="28"/>
+          <w:highlight w:val="red"/>
         </w:rPr>
         <w:t xml:space="preserve">, Class, </w:t>
       </w:r>
@@ -4406,6 +4449,7 @@
           <w:rFonts w:ascii="Arial" w:eastAsia="Arial" w:hAnsi="Arial" w:cs="Arial"/>
           <w:sz w:val="28"/>
           <w:szCs w:val="28"/>
+          <w:highlight w:val="red"/>
         </w:rPr>
         <w:t>Total_Marks</w:t>
       </w:r>
@@ -4415,8 +4459,26 @@
           <w:rFonts w:ascii="Arial" w:eastAsia="Arial" w:hAnsi="Arial" w:cs="Arial"/>
           <w:sz w:val="28"/>
           <w:szCs w:val="28"/>
-        </w:rPr>
-        <w:t>). Calculate percentage and grade obtained and display details on page.</w:t>
+          <w:highlight w:val="red"/>
+        </w:rPr>
+        <w:t xml:space="preserve">). Calculate percentage and grade obtained and display </w:t>
+      </w:r>
+      <w:commentRangeStart w:id="4"/>
+      <w:r>
+        <w:rPr>
+          <w:rFonts w:ascii="Arial" w:eastAsia="Arial" w:hAnsi="Arial" w:cs="Arial"/>
+          <w:sz w:val="28"/>
+          <w:szCs w:val="28"/>
+          <w:highlight w:val="red"/>
+        </w:rPr>
+        <w:t>details on page.</w:t>
+      </w:r>
+      <w:commentRangeEnd w:id="4"/>
+      <w:r>
+        <w:rPr>
+          <w:rStyle w:val="CommentReference"/>
+        </w:rPr>
+        <w:commentReference w:id="4"/>
       </w:r>
       <w:r>
         <w:rPr>
@@ -5794,7 +5856,7 @@
         </w:rPr>
         <w:t xml:space="preserve">, Address) in tabular form on </w:t>
       </w:r>
-      <w:commentRangeStart w:id="3"/>
+      <w:commentRangeStart w:id="5"/>
       <w:r>
         <w:rPr>
           <w:rFonts w:ascii="Arial" w:eastAsia="Arial" w:hAnsi="Arial" w:cs="Arial"/>
@@ -5804,12 +5866,12 @@
         </w:rPr>
         <w:t>browser</w:t>
       </w:r>
-      <w:commentRangeEnd w:id="3"/>
+      <w:commentRangeEnd w:id="5"/>
       <w:r>
         <w:rPr>
           <w:rStyle w:val="CommentReference"/>
         </w:rPr>
-        <w:commentReference w:id="3"/>
+        <w:commentReference w:id="5"/>
       </w:r>
       <w:r>
         <w:rPr>
@@ -6536,7 +6598,7 @@
         </w:rPr>
         <w:t>Write ASP program to percentage from the user and print his/her class o</w:t>
       </w:r>
-      <w:commentRangeStart w:id="4"/>
+      <w:commentRangeStart w:id="6"/>
       <w:r>
         <w:rPr>
           <w:rFonts w:ascii="Arial" w:eastAsia="Arial" w:hAnsi="Arial" w:cs="Arial"/>
@@ -6554,12 +6616,12 @@
         </w:rPr>
         <w:t xml:space="preserve">   </w:t>
       </w:r>
-      <w:commentRangeEnd w:id="4"/>
+      <w:commentRangeEnd w:id="6"/>
       <w:r>
         <w:rPr>
           <w:rStyle w:val="CommentReference"/>
         </w:rPr>
-        <w:commentReference w:id="4"/>
+        <w:commentReference w:id="6"/>
       </w:r>
       <w:r>
         <w:rPr>
@@ -8466,6 +8528,7 @@
           <w:rFonts w:ascii="Arial" w:eastAsia="Arial" w:hAnsi="Arial" w:cs="Arial"/>
           <w:sz w:val="28"/>
           <w:szCs w:val="28"/>
+          <w:highlight w:val="red"/>
         </w:rPr>
         <w:t>Q.12</w:t>
       </w:r>
@@ -8474,6 +8537,7 @@
           <w:rFonts w:ascii="Arial" w:eastAsia="Arial" w:hAnsi="Arial" w:cs="Arial"/>
           <w:sz w:val="28"/>
           <w:szCs w:val="28"/>
+          <w:highlight w:val="red"/>
         </w:rPr>
         <w:t>b</w:t>
       </w:r>
@@ -8482,6 +8546,7 @@
           <w:rFonts w:ascii="Arial" w:eastAsia="Arial" w:hAnsi="Arial" w:cs="Arial"/>
           <w:sz w:val="28"/>
           <w:szCs w:val="28"/>
+          <w:highlight w:val="red"/>
         </w:rPr>
         <w:t xml:space="preserve">. </w:t>
       </w:r>
@@ -8490,8 +8555,35 @@
           <w:rFonts w:ascii="Arial" w:hAnsi="Arial" w:cs="Arial"/>
           <w:sz w:val="28"/>
           <w:szCs w:val="28"/>
-        </w:rPr>
-        <w:t>Write a SERVLET program which counts how many times a user has visited a web page. If user is visiting the page for the first time, display a welcome message. If the user is revisiting the page, display the number of times visited. (Use cookies)</w:t>
+          <w:highlight w:val="red"/>
+        </w:rPr>
+        <w:t xml:space="preserve">Write a SERVLET program which counts how many times a user has visited a web page. If user is visiting the page for the first time, display a welcome message. If </w:t>
+      </w:r>
+      <w:commentRangeStart w:id="7"/>
+      <w:r>
+        <w:rPr>
+          <w:rFonts w:ascii="Arial" w:hAnsi="Arial" w:cs="Arial"/>
+          <w:sz w:val="28"/>
+          <w:szCs w:val="28"/>
+          <w:highlight w:val="red"/>
+        </w:rPr>
+        <w:t>the</w:t>
+      </w:r>
+      <w:commentRangeEnd w:id="7"/>
+      <w:r>
+        <w:rPr>
+          <w:rStyle w:val="CommentReference"/>
+        </w:rPr>
+        <w:commentReference w:id="7"/>
+      </w:r>
+      <w:r>
+        <w:rPr>
+          <w:rFonts w:ascii="Arial" w:hAnsi="Arial" w:cs="Arial"/>
+          <w:sz w:val="28"/>
+          <w:szCs w:val="28"/>
+          <w:highlight w:val="red"/>
+        </w:rPr>
+        <w:t xml:space="preserve"> user is revisiting the page, display the number of times visited. (Use cookies)</w:t>
       </w:r>
       <w:r>
         <w:rPr>
@@ -9865,7 +9957,77 @@
           <w:highlight w:val="yellow"/>
           <w:shd w:val="clear" w:color="auto" w:fill="FFFFFF"/>
         </w:rPr>
-        <w:t>Write a program to demonstrate the Synchronization block. (15)</w:t>
+        <w:t>Write a program Synchronization</w:t>
+      </w:r>
+      <w:r>
+        <w:rPr>
+          <w:rFonts w:ascii="Arial" w:hAnsi="Arial" w:cs="Arial"/>
+          <w:color w:val="000000"/>
+          <w:sz w:val="28"/>
+          <w:szCs w:val="28"/>
+          <w:highlight w:val="yellow"/>
+          <w:shd w:val="clear" w:color="auto" w:fill="FFFFFF"/>
+        </w:rPr>
+        <w:t>/</w:t>
+      </w:r>
+      <w:r>
+        <w:t xml:space="preserve"> </w:t>
+      </w:r>
+      <w:r>
+        <w:rPr>
+          <w:rFonts w:ascii="Arial" w:hAnsi="Arial" w:cs="Arial"/>
+          <w:color w:val="000000"/>
+          <w:sz w:val="28"/>
+          <w:szCs w:val="28"/>
+          <w:highlight w:val="yellow"/>
+          <w:shd w:val="clear" w:color="auto" w:fill="FFFFFF"/>
+        </w:rPr>
+        <w:t xml:space="preserve">demonstrate the </w:t>
+      </w:r>
+      <w:proofErr w:type="gramStart"/>
+      <w:r>
+        <w:rPr>
+          <w:rFonts w:ascii="Arial" w:hAnsi="Arial" w:cs="Arial"/>
+          <w:color w:val="000000"/>
+          <w:sz w:val="28"/>
+          <w:szCs w:val="28"/>
+          <w:highlight w:val="yellow"/>
+          <w:shd w:val="clear" w:color="auto" w:fill="FFFFFF"/>
+        </w:rPr>
+        <w:t>join(</w:t>
+      </w:r>
+      <w:proofErr w:type="gramEnd"/>
+      <w:r>
+        <w:rPr>
+          <w:rFonts w:ascii="Arial" w:hAnsi="Arial" w:cs="Arial"/>
+          <w:color w:val="000000"/>
+          <w:sz w:val="28"/>
+          <w:szCs w:val="28"/>
+          <w:highlight w:val="yellow"/>
+          <w:shd w:val="clear" w:color="auto" w:fill="FFFFFF"/>
+        </w:rPr>
+        <w:t>) in multithreading</w:t>
+      </w:r>
+      <w:r>
+        <w:rPr>
+          <w:rFonts w:ascii="Arial" w:hAnsi="Arial" w:cs="Arial"/>
+          <w:color w:val="000000"/>
+          <w:sz w:val="28"/>
+          <w:szCs w:val="28"/>
+          <w:shd w:val="clear" w:color="auto" w:fill="FFFFFF"/>
+        </w:rPr>
+        <w:t xml:space="preserve"> </w:t>
+      </w:r>
+      <w:r>
+        <w:rPr>
+          <w:rFonts w:ascii="Arial" w:hAnsi="Arial" w:cs="Arial"/>
+          <w:color w:val="000000"/>
+          <w:sz w:val="28"/>
+          <w:szCs w:val="28"/>
+          <w:highlight w:val="yellow"/>
+          <w:shd w:val="clear" w:color="auto" w:fill="FFFFFF"/>
+        </w:rPr>
+        <w:t xml:space="preserve"> block. (15)</w:t>
       </w:r>
     </w:p>
     <w:p>
@@ -10971,6 +11133,7 @@
           <w:noProof/>
           <w:sz w:val="28"/>
           <w:szCs w:val="28"/>
+          <w:highlight w:val="yellow"/>
         </w:rPr>
         <mc:AlternateContent>
           <mc:Choice Requires="wps">
@@ -11049,6 +11212,7 @@
           <w:noProof/>
           <w:sz w:val="28"/>
           <w:szCs w:val="28"/>
+          <w:highlight w:val="yellow"/>
         </w:rPr>
         <mc:AlternateContent>
           <mc:Choice Requires="wps">
@@ -11127,6 +11291,7 @@
           <w:noProof/>
           <w:sz w:val="28"/>
           <w:szCs w:val="28"/>
+          <w:highlight w:val="yellow"/>
         </w:rPr>
         <mc:AlternateContent>
           <mc:Choice Requires="wps">
@@ -11204,6 +11369,7 @@
           <w:rFonts w:ascii="Arial" w:hAnsi="Arial" w:cs="Arial"/>
           <w:sz w:val="28"/>
           <w:szCs w:val="28"/>
+          <w:highlight w:val="yellow"/>
         </w:rPr>
         <w:t>Starting Position of Text</w:t>
       </w:r>
@@ -11705,7 +11871,6 @@
           <w:sz w:val="28"/>
           <w:szCs w:val="28"/>
         </w:rPr>
-        <w:lastRenderedPageBreak/>
         <w:t xml:space="preserve">Q.16a. </w:t>
       </w:r>
       <w:r>
@@ -13640,7 +13805,7 @@
         </w:rPr>
         <w:t xml:space="preserve"> Write C# program </w:t>
       </w:r>
-      <w:commentRangeStart w:id="5"/>
+      <w:commentRangeStart w:id="8"/>
       <w:r>
         <w:rPr>
           <w:rFonts w:ascii="Arial" w:eastAsia="Arial" w:hAnsi="Arial" w:cs="Arial"/>
@@ -13650,12 +13815,12 @@
         </w:rPr>
         <w:t>to</w:t>
       </w:r>
-      <w:commentRangeEnd w:id="5"/>
+      <w:commentRangeEnd w:id="8"/>
       <w:r>
         <w:rPr>
           <w:rStyle w:val="CommentReference"/>
         </w:rPr>
-        <w:commentReference w:id="5"/>
+        <w:commentReference w:id="8"/>
       </w:r>
       <w:r>
         <w:rPr>
@@ -13947,42 +14112,6 @@
         <w:tab/>
         <w:t>(10)</w:t>
       </w:r>
-    </w:p>
-    <w:p>
-      <w:pPr>
-        <w:rPr>
-          <w:rFonts w:ascii="Arial" w:eastAsia="Arial" w:hAnsi="Arial" w:cs="Arial"/>
-          <w:sz w:val="28"/>
-          <w:szCs w:val="28"/>
-        </w:rPr>
-      </w:pPr>
-    </w:p>
-    <w:p>
-      <w:pPr>
-        <w:rPr>
-          <w:rFonts w:ascii="Arial" w:eastAsia="Arial" w:hAnsi="Arial" w:cs="Arial"/>
-          <w:sz w:val="28"/>
-          <w:szCs w:val="28"/>
-        </w:rPr>
-      </w:pPr>
-    </w:p>
-    <w:p>
-      <w:pPr>
-        <w:rPr>
-          <w:rFonts w:ascii="Arial" w:eastAsia="Arial" w:hAnsi="Arial" w:cs="Arial"/>
-          <w:sz w:val="28"/>
-          <w:szCs w:val="28"/>
-        </w:rPr>
-      </w:pPr>
-    </w:p>
-    <w:p>
-      <w:pPr>
-        <w:rPr>
-          <w:rFonts w:ascii="Arial" w:eastAsia="Arial" w:hAnsi="Arial" w:cs="Arial"/>
-          <w:sz w:val="28"/>
-          <w:szCs w:val="28"/>
-        </w:rPr>
-      </w:pPr>
     </w:p>
     <w:p>
       <w:pPr>
@@ -14066,6 +14195,7 @@
           <w:sz w:val="28"/>
           <w:szCs w:val="28"/>
         </w:rPr>
+        <w:lastRenderedPageBreak/>
         <w:t xml:space="preserve">Q.19a. </w:t>
       </w:r>
       <w:r>
@@ -14939,6 +15069,7 @@
           <w:szCs w:val="28"/>
           <w:highlight w:val="yellow"/>
         </w:rPr>
+        <w:lastRenderedPageBreak/>
         <w:t xml:space="preserve">Q.20a. </w:t>
       </w:r>
       <w:r>
@@ -15548,7 +15679,7 @@
 
 <file path=word/comments.xml><?xml version="1.0" encoding="utf-8"?>
 <w:comments xmlns:wpc="http://schemas.microsoft.com/office/word/2010/wordprocessingCanvas" xmlns:cx="http://schemas.microsoft.com/office/drawing/2014/chartex" xmlns:cx1="http://schemas.microsoft.com/office/drawing/2015/9/8/chartex" xmlns:cx2="http://schemas.microsoft.com/office/drawing/2015/10/21/chartex" xmlns:cx3="http://schemas.microsoft.com/office/drawing/2016/5/9/chartex" xmlns:cx4="http://schemas.microsoft.com/office/drawing/2016/5/10/chartex" xmlns:cx5="http://schemas.microsoft.com/office/drawing/2016/5/11/chartex" xmlns:cx6="http://schemas.microsoft.com/office/drawing/2016/5/12/chartex" xmlns:cx7="http://schemas.microsoft.com/office/drawing/2016/5/13/chartex" xmlns:cx8="http://schemas.microsoft.com/office/drawing/2016/5/14/chartex" xmlns:mc="http://schemas.openxmlformats.org/markup-compatibility/2006" xmlns:aink="http://schemas.microsoft.com/office/drawing/2016/ink" xmlns:am3d="http://schemas.microsoft.com/office/drawing/2017/model3d" xmlns:o="urn:schemas-microsoft-com:office:office" xmlns:oel="http://schemas.microsoft.com/office/2019/extlst" xmlns:r="http://schemas.openxmlformats.org/officeDocument/2006/relationships" xmlns:m="http://schemas.openxmlformats.org/officeDocument/2006/math" xmlns:v="urn:schemas-microsoft-com:vml" xmlns:wp14="http://schemas.microsoft.com/office/word/2010/wordprocessingDrawing" xmlns:wp="http://schemas.openxmlformats.org/drawingml/2006/wordprocessingDrawing" xmlns:w10="urn:schemas-microsoft-com:office:word" xmlns:w="http://schemas.openxmlformats.org/wordprocessingml/2006/main" xmlns:w14="http://schemas.microsoft.com/office/word/2010/wordml" xmlns:w15="http://schemas.microsoft.com/office/word/2012/wordml" xmlns:w16cex="http://schemas.microsoft.com/office/word/2018/wordml/cex" xmlns:w16cid="http://schemas.microsoft.com/office/word/2016/wordml/cid" xmlns:w16="http://schemas.microsoft.com/office/word/2018/wordml" xmlns:w16sdtdh="http://schemas.microsoft.com/office/word/2020/wordml/sdtdatahash" xmlns:w16se="http://schemas.microsoft.com/office/word/2015/wordml/symex" xmlns:wpg="http://schemas.microsoft.com/office/word/2010/wordprocessingGroup" xmlns:wpi="http://schemas.microsoft.com/office/word/2010/wordprocessingInk" xmlns:wne="http://schemas.microsoft.com/office/word/2006/wordml" xmlns:wps="http://schemas.microsoft.com/office/word/2010/wordprocessingShape" mc:Ignorable="w14 w15 w16se w16cid w16 w16cex w16sdtdh wp14">
-  <w:comment w:id="2" w:author="ATHARVA SHAH  (Student)" w:date="2022-10-06T21:15:00Z" w:initials="AS(">
+  <w:comment w:id="2" w:author="ATHARVA SHAH  (Student)" w:date="2022-10-12T12:25:00Z" w:initials="AS(">
     <w:p>
       <w:pPr>
         <w:pStyle w:val="CommentText"/>
@@ -15560,11 +15691,27 @@
         <w:annotationRef/>
       </w:r>
       <w:r>
+        <w:t>Servlet Program Needs testing</w:t>
+      </w:r>
+    </w:p>
+  </w:comment>
+  <w:comment w:id="3" w:author="ATHARVA SHAH  (Student)" w:date="2022-10-06T21:15:00Z" w:initials="AS(">
+    <w:p>
+      <w:pPr>
+        <w:pStyle w:val="CommentText"/>
+      </w:pPr>
+      <w:r>
+        <w:rPr>
+          <w:rStyle w:val="CommentReference"/>
+        </w:rPr>
+        <w:annotationRef/>
+      </w:r>
+      <w:r>
         <w:t>Use two terminals to chat</w:t>
       </w:r>
     </w:p>
   </w:comment>
-  <w:comment w:id="3" w:author="ATHARVA SHAH  (Student)" w:date="2022-10-10T17:55:00Z" w:initials="AS(">
+  <w:comment w:id="4" w:author="ATHARVA SHAH  (Student)" w:date="2022-10-12T12:37:00Z" w:initials="AS(">
     <w:p>
       <w:pPr>
         <w:pStyle w:val="CommentText"/>
@@ -15576,11 +15723,27 @@
         <w:annotationRef/>
       </w:r>
       <w:r>
+        <w:t>Servlet Program Needs testing</w:t>
+      </w:r>
+    </w:p>
+  </w:comment>
+  <w:comment w:id="5" w:author="ATHARVA SHAH  (Student)" w:date="2022-10-10T17:55:00Z" w:initials="AS(">
+    <w:p>
+      <w:pPr>
+        <w:pStyle w:val="CommentText"/>
+      </w:pPr>
+      <w:r>
+        <w:rPr>
+          <w:rStyle w:val="CommentReference"/>
+        </w:rPr>
+        <w:annotationRef/>
+      </w:r>
+      <w:r>
         <w:t>Need to test this on lab PC. Code is written, need to ensure that it works. Highlight yellow if successful.</w:t>
       </w:r>
     </w:p>
   </w:comment>
-  <w:comment w:id="4" w:author="ATHARVA SHAH  (Student)" w:date="2022-10-10T18:38:00Z" w:initials="AS(">
+  <w:comment w:id="6" w:author="ATHARVA SHAH  (Student)" w:date="2022-10-10T18:38:00Z" w:initials="AS(">
     <w:p>
       <w:pPr>
         <w:pStyle w:val="CommentText"/>
@@ -15596,7 +15759,23 @@
       </w:r>
     </w:p>
   </w:comment>
-  <w:comment w:id="5" w:author="ATHARVA SHAH  (Student)" w:date="2022-10-04T21:05:00Z" w:initials="AS(">
+  <w:comment w:id="7" w:author="ATHARVA SHAH  (Student)" w:date="2022-10-12T13:24:00Z" w:initials="AS(">
+    <w:p>
+      <w:pPr>
+        <w:pStyle w:val="CommentText"/>
+      </w:pPr>
+      <w:r>
+        <w:rPr>
+          <w:rStyle w:val="CommentReference"/>
+        </w:rPr>
+        <w:annotationRef/>
+      </w:r>
+      <w:r>
+        <w:t>Servlet Program Needs testing</w:t>
+      </w:r>
+    </w:p>
+  </w:comment>
+  <w:comment w:id="8" w:author="ATHARVA SHAH  (Student)" w:date="2022-10-04T21:05:00Z" w:initials="AS(">
     <w:p>
       <w:pPr>
         <w:pStyle w:val="CommentText"/>
@@ -15617,27 +15796,36 @@
 
 <file path=word/commentsExtended.xml><?xml version="1.0" encoding="utf-8"?>
 <w15:commentsEx xmlns:wpc="http://schemas.microsoft.com/office/word/2010/wordprocessingCanvas" xmlns:cx="http://schemas.microsoft.com/office/drawing/2014/chartex" xmlns:cx1="http://schemas.microsoft.com/office/drawing/2015/9/8/chartex" xmlns:cx2="http://schemas.microsoft.com/office/drawing/2015/10/21/chartex" xmlns:cx3="http://schemas.microsoft.com/office/drawing/2016/5/9/chartex" xmlns:cx4="http://schemas.microsoft.com/office/drawing/2016/5/10/chartex" xmlns:cx5="http://schemas.microsoft.com/office/drawing/2016/5/11/chartex" xmlns:cx6="http://schemas.microsoft.com/office/drawing/2016/5/12/chartex" xmlns:cx7="http://schemas.microsoft.com/office/drawing/2016/5/13/chartex" xmlns:cx8="http://schemas.microsoft.com/office/drawing/2016/5/14/chartex" xmlns:mc="http://schemas.openxmlformats.org/markup-compatibility/2006" xmlns:aink="http://schemas.microsoft.com/office/drawing/2016/ink" xmlns:am3d="http://schemas.microsoft.com/office/drawing/2017/model3d" xmlns:o="urn:schemas-microsoft-com:office:office" xmlns:oel="http://schemas.microsoft.com/office/2019/extlst" xmlns:r="http://schemas.openxmlformats.org/officeDocument/2006/relationships" xmlns:m="http://schemas.openxmlformats.org/officeDocument/2006/math" xmlns:v="urn:schemas-microsoft-com:vml" xmlns:wp14="http://schemas.microsoft.com/office/word/2010/wordprocessingDrawing" xmlns:wp="http://schemas.openxmlformats.org/drawingml/2006/wordprocessingDrawing" xmlns:w10="urn:schemas-microsoft-com:office:word" xmlns:w="http://schemas.openxmlformats.org/wordprocessingml/2006/main" xmlns:w14="http://schemas.microsoft.com/office/word/2010/wordml" xmlns:w15="http://schemas.microsoft.com/office/word/2012/wordml" xmlns:w16cex="http://schemas.microsoft.com/office/word/2018/wordml/cex" xmlns:w16cid="http://schemas.microsoft.com/office/word/2016/wordml/cid" xmlns:w16="http://schemas.microsoft.com/office/word/2018/wordml" xmlns:w16sdtdh="http://schemas.microsoft.com/office/word/2020/wordml/sdtdatahash" xmlns:w16se="http://schemas.microsoft.com/office/word/2015/wordml/symex" xmlns:wpg="http://schemas.microsoft.com/office/word/2010/wordprocessingGroup" xmlns:wpi="http://schemas.microsoft.com/office/word/2010/wordprocessingInk" xmlns:wne="http://schemas.microsoft.com/office/word/2006/wordml" xmlns:wps="http://schemas.microsoft.com/office/word/2010/wordprocessingShape" mc:Ignorable="w14 w15 w16se w16cid w16 w16cex w16sdtdh wp14">
+  <w15:commentEx w15:paraId="5DF40423" w15:done="0"/>
   <w15:commentEx w15:paraId="71E6F168" w15:done="1"/>
+  <w15:commentEx w15:paraId="43155750" w15:done="0"/>
   <w15:commentEx w15:paraId="41A19091" w15:done="0"/>
   <w15:commentEx w15:paraId="7FD61E5E" w15:done="0"/>
+  <w15:commentEx w15:paraId="2263F74C" w15:done="0"/>
   <w15:commentEx w15:paraId="02744A29" w15:done="0"/>
 </w15:commentsEx>
 </file>
 
 <file path=word/commentsExtensible.xml><?xml version="1.0" encoding="utf-8"?>
 <w16cex:commentsExtensible xmlns:wpc="http://schemas.microsoft.com/office/word/2010/wordprocessingCanvas" xmlns:cx="http://schemas.microsoft.com/office/drawing/2014/chartex" xmlns:cx1="http://schemas.microsoft.com/office/drawing/2015/9/8/chartex" xmlns:cx2="http://schemas.microsoft.com/office/drawing/2015/10/21/chartex" xmlns:cx3="http://schemas.microsoft.com/office/drawing/2016/5/9/chartex" xmlns:cx4="http://schemas.microsoft.com/office/drawing/2016/5/10/chartex" xmlns:cx5="http://schemas.microsoft.com/office/drawing/2016/5/11/chartex" xmlns:cx6="http://schemas.microsoft.com/office/drawing/2016/5/12/chartex" xmlns:cx7="http://schemas.microsoft.com/office/drawing/2016/5/13/chartex" xmlns:cx8="http://schemas.microsoft.com/office/drawing/2016/5/14/chartex" xmlns:mc="http://schemas.openxmlformats.org/markup-compatibility/2006" xmlns:aink="http://schemas.microsoft.com/office/drawing/2016/ink" xmlns:am3d="http://schemas.microsoft.com/office/drawing/2017/model3d" xmlns:o="urn:schemas-microsoft-com:office:office" xmlns:oel="http://schemas.microsoft.com/office/2019/extlst" xmlns:r="http://schemas.openxmlformats.org/officeDocument/2006/relationships" xmlns:m="http://schemas.openxmlformats.org/officeDocument/2006/math" xmlns:v="urn:schemas-microsoft-com:vml" xmlns:wp14="http://schemas.microsoft.com/office/word/2010/wordprocessingDrawing" xmlns:wp="http://schemas.openxmlformats.org/drawingml/2006/wordprocessingDrawing" xmlns:w10="urn:schemas-microsoft-com:office:word" xmlns:w="http://schemas.openxmlformats.org/wordprocessingml/2006/main" xmlns:w14="http://schemas.microsoft.com/office/word/2010/wordml" xmlns:w15="http://schemas.microsoft.com/office/word/2012/wordml" xmlns:w16cex="http://schemas.microsoft.com/office/word/2018/wordml/cex" xmlns:w16cid="http://schemas.microsoft.com/office/word/2016/wordml/cid" xmlns:w16="http://schemas.microsoft.com/office/word/2018/wordml" xmlns:w16sdtdh="http://schemas.microsoft.com/office/word/2020/wordml/sdtdatahash" xmlns:w16se="http://schemas.microsoft.com/office/word/2015/wordml/symex" xmlns:wpg="http://schemas.microsoft.com/office/word/2010/wordprocessingGroup" xmlns:wpi="http://schemas.microsoft.com/office/word/2010/wordprocessingInk" xmlns:wne="http://schemas.microsoft.com/office/word/2006/wordml" xmlns:wps="http://schemas.microsoft.com/office/word/2010/wordprocessingShape" mc:Ignorable="w14 w15 w16se w16cid w16 w16cex w16sdtdh wp14">
+  <w16cex:commentExtensible w16cex:durableId="26F130B5" w16cex:dateUtc="2022-10-12T06:55:00Z"/>
   <w16cex:commentExtensible w16cex:durableId="26E9C3EA" w16cex:dateUtc="2022-10-06T15:45:00Z"/>
+  <w16cex:commentExtensible w16cex:durableId="26F1336C" w16cex:dateUtc="2022-10-12T07:07:00Z"/>
   <w16cex:commentExtensible w16cex:durableId="26EEDB18" w16cex:dateUtc="2022-10-10T12:25:00Z"/>
   <w16cex:commentExtensible w16cex:durableId="26EEE513" w16cex:dateUtc="2022-10-10T13:08:00Z"/>
+  <w16cex:commentExtensible w16cex:durableId="26F13E76" w16cex:dateUtc="2022-10-12T07:54:00Z"/>
   <w16cex:commentExtensible w16cex:durableId="26E71E9D" w16cex:dateUtc="2022-10-04T15:35:00Z"/>
 </w16cex:commentsExtensible>
 </file>
 
 <file path=word/commentsIds.xml><?xml version="1.0" encoding="utf-8"?>
 <w16cid:commentsIds xmlns:wpc="http://schemas.microsoft.com/office/word/2010/wordprocessingCanvas" xmlns:cx="http://schemas.microsoft.com/office/drawing/2014/chartex" xmlns:cx1="http://schemas.microsoft.com/office/drawing/2015/9/8/chartex" xmlns:cx2="http://schemas.microsoft.com/office/drawing/2015/10/21/chartex" xmlns:cx3="http://schemas.microsoft.com/office/drawing/2016/5/9/chartex" xmlns:cx4="http://schemas.microsoft.com/office/drawing/2016/5/10/chartex" xmlns:cx5="http://schemas.microsoft.com/office/drawing/2016/5/11/chartex" xmlns:cx6="http://schemas.microsoft.com/office/drawing/2016/5/12/chartex" xmlns:cx7="http://schemas.microsoft.com/office/drawing/2016/5/13/chartex" xmlns:cx8="http://schemas.microsoft.com/office/drawing/2016/5/14/chartex" xmlns:mc="http://schemas.openxmlformats.org/markup-compatibility/2006" xmlns:aink="http://schemas.microsoft.com/office/drawing/2016/ink" xmlns:am3d="http://schemas.microsoft.com/office/drawing/2017/model3d" xmlns:o="urn:schemas-microsoft-com:office:office" xmlns:oel="http://schemas.microsoft.com/office/2019/extlst" xmlns:r="http://schemas.openxmlformats.org/officeDocument/2006/relationships" xmlns:m="http://schemas.openxmlformats.org/officeDocument/2006/math" xmlns:v="urn:schemas-microsoft-com:vml" xmlns:wp14="http://schemas.microsoft.com/office/word/2010/wordprocessingDrawing" xmlns:wp="http://schemas.openxmlformats.org/drawingml/2006/wordprocessingDrawing" xmlns:w10="urn:schemas-microsoft-com:office:word" xmlns:w="http://schemas.openxmlformats.org/wordprocessingml/2006/main" xmlns:w14="http://schemas.microsoft.com/office/word/2010/wordml" xmlns:w15="http://schemas.microsoft.com/office/word/2012/wordml" xmlns:w16cex="http://schemas.microsoft.com/office/word/2018/wordml/cex" xmlns:w16cid="http://schemas.microsoft.com/office/word/2016/wordml/cid" xmlns:w16="http://schemas.microsoft.com/office/word/2018/wordml" xmlns:w16sdtdh="http://schemas.microsoft.com/office/word/2020/wordml/sdtdatahash" xmlns:w16se="http://schemas.microsoft.com/office/word/2015/wordml/symex" xmlns:wpg="http://schemas.microsoft.com/office/word/2010/wordprocessingGroup" xmlns:wpi="http://schemas.microsoft.com/office/word/2010/wordprocessingInk" xmlns:wne="http://schemas.microsoft.com/office/word/2006/wordml" xmlns:wps="http://schemas.microsoft.com/office/word/2010/wordprocessingShape" mc:Ignorable="w14 w15 w16se w16cid w16 w16cex w16sdtdh wp14">
+  <w16cid:commentId w16cid:paraId="5DF40423" w16cid:durableId="26F130B5"/>
   <w16cid:commentId w16cid:paraId="71E6F168" w16cid:durableId="26E9C3EA"/>
+  <w16cid:commentId w16cid:paraId="43155750" w16cid:durableId="26F1336C"/>
   <w16cid:commentId w16cid:paraId="41A19091" w16cid:durableId="26EEDB18"/>
   <w16cid:commentId w16cid:paraId="7FD61E5E" w16cid:durableId="26EEE513"/>
+  <w16cid:commentId w16cid:paraId="2263F74C" w16cid:durableId="26F13E76"/>
   <w16cid:commentId w16cid:paraId="02744A29" w16cid:durableId="26E71E9D"/>
 </w16cid:commentsIds>
 </file>
@@ -17327,15 +17515,6 @@
 </file>
 
 <file path=customXml/item1.xml><?xml version="1.0" encoding="utf-8"?>
-<?mso-contentType ?>
-<FormTemplates xmlns="http://schemas.microsoft.com/sharepoint/v3/contenttype/forms">
-  <Display>DocumentLibraryForm</Display>
-  <Edit>DocumentLibraryForm</Edit>
-  <New>DocumentLibraryForm</New>
-</FormTemplates>
-</file>
-
-<file path=customXml/item2.xml><?xml version="1.0" encoding="utf-8"?>
 <ct:contentTypeSchema xmlns:ct="http://schemas.microsoft.com/office/2006/metadata/contentType" xmlns:ma="http://schemas.microsoft.com/office/2006/metadata/properties/metaAttributes" ct:_="" ma:_="" ma:contentTypeName="Document" ma:contentTypeID="0x010100213D482AC1F6CA40BDFA4AB2C086B453" ma:contentTypeVersion="2" ma:contentTypeDescription="Create a new document." ma:contentTypeScope="" ma:versionID="9f3441468dcab8ad1022955e6ca23f05">
   <xsd:schema xmlns:xsd="http://www.w3.org/2001/XMLSchema" xmlns:xs="http://www.w3.org/2001/XMLSchema" xmlns:p="http://schemas.microsoft.com/office/2006/metadata/properties" xmlns:ns2="4091f386-5ef5-4100-854f-b7503d71594e" targetNamespace="http://schemas.microsoft.com/office/2006/metadata/properties" ma:root="true" ma:fieldsID="0ea18e4ca1ce6b6cd0240b187249a9a3" ns2:_="">
     <xsd:import namespace="4091f386-5ef5-4100-854f-b7503d71594e"/>
@@ -17467,25 +17646,26 @@
 </ct:contentTypeSchema>
 </file>
 
+<file path=customXml/item2.xml><?xml version="1.0" encoding="utf-8"?>
+<?mso-contentType ?>
+<FormTemplates xmlns="http://schemas.microsoft.com/sharepoint/v3/contenttype/forms">
+  <Display>DocumentLibraryForm</Display>
+  <Edit>DocumentLibraryForm</Edit>
+  <New>DocumentLibraryForm</New>
+</FormTemplates>
+</file>
+
 <file path=customXml/item3.xml><?xml version="1.0" encoding="utf-8"?>
+<b:Sources xmlns:b="http://schemas.openxmlformats.org/officeDocument/2006/bibliography" xmlns="http://schemas.openxmlformats.org/officeDocument/2006/bibliography" SelectedStyle="\APASixthEditionOfficeOnline.xsl" StyleName="APA" Version="6"/>
+</file>
+
+<file path=customXml/item4.xml><?xml version="1.0" encoding="utf-8"?>
 <p:properties xmlns:p="http://schemas.microsoft.com/office/2006/metadata/properties" xmlns:xsi="http://www.w3.org/2001/XMLSchema-instance" xmlns:pc="http://schemas.microsoft.com/office/infopath/2007/PartnerControls">
   <documentManagement/>
 </p:properties>
 </file>
 
-<file path=customXml/item4.xml><?xml version="1.0" encoding="utf-8"?>
-<b:Sources xmlns:b="http://schemas.openxmlformats.org/officeDocument/2006/bibliography" xmlns="http://schemas.openxmlformats.org/officeDocument/2006/bibliography" SelectedStyle="\APASixthEditionOfficeOnline.xsl" StyleName="APA" Version="6"/>
-</file>
-
 <file path=customXml/itemProps1.xml><?xml version="1.0" encoding="utf-8"?>
-<ds:datastoreItem xmlns:ds="http://schemas.openxmlformats.org/officeDocument/2006/customXml" ds:itemID="{226D8190-C912-4923-A880-1DCCC43AB9BC}">
-  <ds:schemaRefs>
-    <ds:schemaRef ds:uri="http://schemas.microsoft.com/sharepoint/v3/contenttype/forms"/>
-  </ds:schemaRefs>
-</ds:datastoreItem>
-</file>
-
-<file path=customXml/itemProps2.xml><?xml version="1.0" encoding="utf-8"?>
 <ds:datastoreItem xmlns:ds="http://schemas.openxmlformats.org/officeDocument/2006/customXml" ds:itemID="{52091363-3DCF-4DD9-B0AB-C67016C61351}">
   <ds:schemaRefs>
     <ds:schemaRef ds:uri="http://schemas.microsoft.com/office/2006/metadata/contentType"/>
@@ -17503,19 +17683,27 @@
 </ds:datastoreItem>
 </file>
 
+<file path=customXml/itemProps2.xml><?xml version="1.0" encoding="utf-8"?>
+<ds:datastoreItem xmlns:ds="http://schemas.openxmlformats.org/officeDocument/2006/customXml" ds:itemID="{226D8190-C912-4923-A880-1DCCC43AB9BC}">
+  <ds:schemaRefs>
+    <ds:schemaRef ds:uri="http://schemas.microsoft.com/sharepoint/v3/contenttype/forms"/>
+  </ds:schemaRefs>
+</ds:datastoreItem>
+</file>
+
 <file path=customXml/itemProps3.xml><?xml version="1.0" encoding="utf-8"?>
+<ds:datastoreItem xmlns:ds="http://schemas.openxmlformats.org/officeDocument/2006/customXml" ds:itemID="{3925B44D-5B55-40BB-9CC5-D782A8A055C3}">
+  <ds:schemaRefs>
+    <ds:schemaRef ds:uri="http://schemas.openxmlformats.org/officeDocument/2006/bibliography"/>
+  </ds:schemaRefs>
+</ds:datastoreItem>
+</file>
+
+<file path=customXml/itemProps4.xml><?xml version="1.0" encoding="utf-8"?>
 <ds:datastoreItem xmlns:ds="http://schemas.openxmlformats.org/officeDocument/2006/customXml" ds:itemID="{1166DE38-C3BA-4169-98B8-D5E2BC09135B}">
   <ds:schemaRefs>
     <ds:schemaRef ds:uri="http://schemas.microsoft.com/office/2006/metadata/properties"/>
     <ds:schemaRef ds:uri="http://schemas.microsoft.com/office/infopath/2007/PartnerControls"/>
   </ds:schemaRefs>
 </ds:datastoreItem>
-</file>
-
-<file path=customXml/itemProps4.xml><?xml version="1.0" encoding="utf-8"?>
-<ds:datastoreItem xmlns:ds="http://schemas.openxmlformats.org/officeDocument/2006/customXml" ds:itemID="{3925B44D-5B55-40BB-9CC5-D782A8A055C3}">
-  <ds:schemaRefs>
-    <ds:schemaRef ds:uri="http://schemas.openxmlformats.org/officeDocument/2006/bibliography"/>
-  </ds:schemaRefs>
-</ds:datastoreItem>
 </file>
</xml_diff>

<commit_message>
16a and 3c added
</commit_message>
<xml_diff>
--- a/Revised Adv. Java ASP Practical slips.docx
+++ b/Revised Adv. Java ASP Practical slips.docx
@@ -11870,6 +11870,7 @@
           <w:rFonts w:ascii="Arial" w:eastAsia="Arial" w:hAnsi="Arial" w:cs="Arial"/>
           <w:sz w:val="28"/>
           <w:szCs w:val="28"/>
+          <w:highlight w:val="yellow"/>
         </w:rPr>
         <w:t xml:space="preserve">Q.16a. </w:t>
       </w:r>
@@ -11879,6 +11880,7 @@
           <w:color w:val="000000"/>
           <w:sz w:val="28"/>
           <w:szCs w:val="28"/>
+          <w:highlight w:val="yellow"/>
           <w:shd w:val="clear" w:color="auto" w:fill="FFFFFF"/>
         </w:rPr>
         <w:t xml:space="preserve">Write a JDBC program for implementation </w:t>
@@ -11890,6 +11892,7 @@
           <w:color w:val="000000"/>
           <w:sz w:val="28"/>
           <w:szCs w:val="28"/>
+          <w:highlight w:val="yellow"/>
           <w:shd w:val="clear" w:color="auto" w:fill="FFFFFF"/>
         </w:rPr>
         <w:t>absolute(</w:t>
@@ -11901,6 +11904,7 @@
           <w:color w:val="000000"/>
           <w:sz w:val="28"/>
           <w:szCs w:val="28"/>
+          <w:highlight w:val="yellow"/>
           <w:shd w:val="clear" w:color="auto" w:fill="FFFFFF"/>
         </w:rPr>
         <w:t xml:space="preserve">) and relative() methods of </w:t>
@@ -11912,6 +11916,7 @@
           <w:color w:val="000000"/>
           <w:sz w:val="28"/>
           <w:szCs w:val="28"/>
+          <w:highlight w:val="yellow"/>
           <w:shd w:val="clear" w:color="auto" w:fill="FFFFFF"/>
         </w:rPr>
         <w:t>ResultSet</w:t>
@@ -11923,9 +11928,49 @@
           <w:color w:val="000000"/>
           <w:sz w:val="28"/>
           <w:szCs w:val="28"/>
+          <w:highlight w:val="yellow"/>
           <w:shd w:val="clear" w:color="auto" w:fill="FFFFFF"/>
         </w:rPr>
-        <w:t>. Consider Emp table (15)</w:t>
+        <w:t xml:space="preserve">. </w:t>
+      </w:r>
+      <w:commentRangeStart w:id="8"/>
+      <w:r>
+        <w:rPr>
+          <w:rFonts w:ascii="Arial" w:hAnsi="Arial" w:cs="Arial"/>
+          <w:color w:val="000000"/>
+          <w:sz w:val="28"/>
+          <w:szCs w:val="28"/>
+          <w:highlight w:val="yellow"/>
+          <w:shd w:val="clear" w:color="auto" w:fill="FFFFFF"/>
+        </w:rPr>
+        <w:t>Consider Emp table</w:t>
+      </w:r>
+      <w:r>
+        <w:rPr>
+          <w:rFonts w:ascii="Arial" w:hAnsi="Arial" w:cs="Arial"/>
+          <w:color w:val="000000"/>
+          <w:sz w:val="28"/>
+          <w:szCs w:val="28"/>
+          <w:shd w:val="clear" w:color="auto" w:fill="FFFFFF"/>
+        </w:rPr>
+        <w:t xml:space="preserve"> </w:t>
+      </w:r>
+      <w:commentRangeEnd w:id="8"/>
+      <w:r>
+        <w:rPr>
+          <w:rStyle w:val="CommentReference"/>
+        </w:rPr>
+        <w:commentReference w:id="8"/>
+      </w:r>
+      <w:r>
+        <w:rPr>
+          <w:rFonts w:ascii="Arial" w:hAnsi="Arial" w:cs="Arial"/>
+          <w:color w:val="000000"/>
+          <w:sz w:val="28"/>
+          <w:szCs w:val="28"/>
+          <w:shd w:val="clear" w:color="auto" w:fill="FFFFFF"/>
+        </w:rPr>
+        <w:t>(15)</w:t>
       </w:r>
     </w:p>
     <w:p>
@@ -13805,7 +13850,7 @@
         </w:rPr>
         <w:t xml:space="preserve"> Write C# program </w:t>
       </w:r>
-      <w:commentRangeStart w:id="8"/>
+      <w:commentRangeStart w:id="9"/>
       <w:r>
         <w:rPr>
           <w:rFonts w:ascii="Arial" w:eastAsia="Arial" w:hAnsi="Arial" w:cs="Arial"/>
@@ -13815,12 +13860,12 @@
         </w:rPr>
         <w:t>to</w:t>
       </w:r>
-      <w:commentRangeEnd w:id="8"/>
+      <w:commentRangeEnd w:id="9"/>
       <w:r>
         <w:rPr>
           <w:rStyle w:val="CommentReference"/>
         </w:rPr>
-        <w:commentReference w:id="8"/>
+        <w:commentReference w:id="9"/>
       </w:r>
       <w:r>
         <w:rPr>
@@ -15775,7 +15820,23 @@
       </w:r>
     </w:p>
   </w:comment>
-  <w:comment w:id="8" w:author="ATHARVA SHAH  (Student)" w:date="2022-10-04T21:05:00Z" w:initials="AS(">
+  <w:comment w:id="8" w:author="ATHARVA SHAH  (Student)" w:date="2022-10-12T21:43:00Z" w:initials="AS(">
+    <w:p>
+      <w:pPr>
+        <w:pStyle w:val="CommentText"/>
+      </w:pPr>
+      <w:r>
+        <w:rPr>
+          <w:rStyle w:val="CommentReference"/>
+        </w:rPr>
+        <w:annotationRef/>
+      </w:r>
+      <w:r>
+        <w:t xml:space="preserve">Successfully runs with MySQL driver. Try it out in lab using dsn. </w:t>
+      </w:r>
+    </w:p>
+  </w:comment>
+  <w:comment w:id="9" w:author="ATHARVA SHAH  (Student)" w:date="2022-10-04T21:05:00Z" w:initials="AS(">
     <w:p>
       <w:pPr>
         <w:pStyle w:val="CommentText"/>
@@ -15802,6 +15863,7 @@
   <w15:commentEx w15:paraId="41A19091" w15:done="0"/>
   <w15:commentEx w15:paraId="7FD61E5E" w15:done="0"/>
   <w15:commentEx w15:paraId="2263F74C" w15:done="0"/>
+  <w15:commentEx w15:paraId="5781D8E4" w15:done="0"/>
   <w15:commentEx w15:paraId="02744A29" w15:done="0"/>
 </w15:commentsEx>
 </file>
@@ -15814,6 +15876,7 @@
   <w16cex:commentExtensible w16cex:durableId="26EEDB18" w16cex:dateUtc="2022-10-10T12:25:00Z"/>
   <w16cex:commentExtensible w16cex:durableId="26EEE513" w16cex:dateUtc="2022-10-10T13:08:00Z"/>
   <w16cex:commentExtensible w16cex:durableId="26F13E76" w16cex:dateUtc="2022-10-12T07:54:00Z"/>
+  <w16cex:commentExtensible w16cex:durableId="26F1B393" w16cex:dateUtc="2022-10-12T16:13:00Z"/>
   <w16cex:commentExtensible w16cex:durableId="26E71E9D" w16cex:dateUtc="2022-10-04T15:35:00Z"/>
 </w16cex:commentsExtensible>
 </file>
@@ -15826,6 +15889,7 @@
   <w16cid:commentId w16cid:paraId="41A19091" w16cid:durableId="26EEDB18"/>
   <w16cid:commentId w16cid:paraId="7FD61E5E" w16cid:durableId="26EEE513"/>
   <w16cid:commentId w16cid:paraId="2263F74C" w16cid:durableId="26F13E76"/>
+  <w16cid:commentId w16cid:paraId="5781D8E4" w16cid:durableId="26F1B393"/>
   <w16cid:commentId w16cid:paraId="02744A29" w16cid:durableId="26E71E9D"/>
 </w16cid:commentsIds>
 </file>

</xml_diff>

<commit_message>
C# mysql solutions added
</commit_message>
<xml_diff>
--- a/Revised Adv. Java ASP Practical slips.docx
+++ b/Revised Adv. Java ASP Practical slips.docx
@@ -15365,6 +15365,7 @@
           <w:rFonts w:ascii="Arial" w:eastAsia="Arial" w:hAnsi="Arial" w:cs="Arial"/>
           <w:sz w:val="28"/>
           <w:szCs w:val="28"/>
+          <w:highlight w:val="yellow"/>
         </w:rPr>
         <w:t>Q20</w:t>
       </w:r>
@@ -15373,6 +15374,7 @@
           <w:rFonts w:ascii="Arial" w:eastAsia="Arial" w:hAnsi="Arial" w:cs="Arial"/>
           <w:sz w:val="28"/>
           <w:szCs w:val="28"/>
+          <w:highlight w:val="yellow"/>
         </w:rPr>
         <w:t>c</w:t>
       </w:r>
@@ -15381,6 +15383,7 @@
           <w:rFonts w:ascii="Arial" w:eastAsia="Arial" w:hAnsi="Arial" w:cs="Arial"/>
           <w:sz w:val="28"/>
           <w:szCs w:val="28"/>
+          <w:highlight w:val="yellow"/>
         </w:rPr>
         <w:t>.</w:t>
       </w:r>
@@ -15389,6 +15392,7 @@
           <w:rFonts w:ascii="Arial" w:eastAsia="Arial" w:hAnsi="Arial" w:cs="Arial"/>
           <w:sz w:val="28"/>
           <w:szCs w:val="28"/>
+          <w:highlight w:val="yellow"/>
         </w:rPr>
         <w:t xml:space="preserve"> Write C# program to connect with MySQL database </w:t>
       </w:r>
@@ -15398,6 +15402,7 @@
           <w:rFonts w:ascii="Arial" w:eastAsia="Arial" w:hAnsi="Arial" w:cs="Arial"/>
           <w:sz w:val="28"/>
           <w:szCs w:val="28"/>
+          <w:highlight w:val="yellow"/>
         </w:rPr>
         <w:t>booksdb</w:t>
       </w:r>
@@ -15407,6 +15412,7 @@
           <w:rFonts w:ascii="Arial" w:eastAsia="Arial" w:hAnsi="Arial" w:cs="Arial"/>
           <w:sz w:val="28"/>
           <w:szCs w:val="28"/>
+          <w:highlight w:val="yellow"/>
         </w:rPr>
         <w:t xml:space="preserve"> from WAMP server and search for a book titled ‘ASP dot NET’ from the table books that has </w:t>
       </w:r>
@@ -15416,6 +15422,7 @@
           <w:rFonts w:ascii="Arial" w:eastAsia="Arial" w:hAnsi="Arial" w:cs="Arial"/>
           <w:sz w:val="28"/>
           <w:szCs w:val="28"/>
+          <w:highlight w:val="yellow"/>
         </w:rPr>
         <w:t>bookname</w:t>
       </w:r>
@@ -15425,8 +15432,17 @@
           <w:rFonts w:ascii="Arial" w:eastAsia="Arial" w:hAnsi="Arial" w:cs="Arial"/>
           <w:sz w:val="28"/>
           <w:szCs w:val="28"/>
-        </w:rPr>
-        <w:t xml:space="preserve"> as the field to compare the book name to. (15)</w:t>
+          <w:highlight w:val="yellow"/>
+        </w:rPr>
+        <w:t xml:space="preserve"> as the field to compare the book name to.</w:t>
+      </w:r>
+      <w:r>
+        <w:rPr>
+          <w:rFonts w:ascii="Arial" w:eastAsia="Arial" w:hAnsi="Arial" w:cs="Arial"/>
+          <w:sz w:val="28"/>
+          <w:szCs w:val="28"/>
+        </w:rPr>
+        <w:t xml:space="preserve"> (15)</w:t>
       </w:r>
     </w:p>
     <w:p>

</xml_diff>

<commit_message>
asp calendar program added
</commit_message>
<xml_diff>
--- a/Revised Adv. Java ASP Practical slips.docx
+++ b/Revised Adv. Java ASP Practical slips.docx
@@ -10257,24 +10257,9 @@
           <w:rFonts w:ascii="Arial" w:eastAsia="Arial" w:hAnsi="Arial" w:cs="Arial"/>
           <w:sz w:val="28"/>
           <w:szCs w:val="28"/>
-        </w:rPr>
-        <w:t>Q14</w:t>
-      </w:r>
-      <w:r>
-        <w:rPr>
-          <w:rFonts w:ascii="Arial" w:eastAsia="Arial" w:hAnsi="Arial" w:cs="Arial"/>
-          <w:sz w:val="28"/>
-          <w:szCs w:val="28"/>
-        </w:rPr>
-        <w:t>d</w:t>
-      </w:r>
-      <w:r>
-        <w:rPr>
-          <w:rFonts w:ascii="Arial" w:eastAsia="Arial" w:hAnsi="Arial" w:cs="Arial"/>
-          <w:sz w:val="28"/>
-          <w:szCs w:val="28"/>
-        </w:rPr>
-        <w:t>. Write ASP program to display a calendar on a webpage and when date 5 is clicked on, display the message “Happy Birthday”.            (25)</w:t>
+          <w:highlight w:val="yellow"/>
+        </w:rPr>
+        <w:t>Q14d. Write ASP program to display a calendar on a webpage and when date 5 is clicked on, display the message “Happy Birthday”.            (25)</w:t>
       </w:r>
     </w:p>
     <w:p>
@@ -12116,24 +12101,9 @@
           <w:rFonts w:ascii="Arial" w:eastAsia="Arial" w:hAnsi="Arial" w:cs="Arial"/>
           <w:sz w:val="28"/>
           <w:szCs w:val="28"/>
-        </w:rPr>
-        <w:t>Q16</w:t>
-      </w:r>
-      <w:r>
-        <w:rPr>
-          <w:rFonts w:ascii="Arial" w:eastAsia="Arial" w:hAnsi="Arial" w:cs="Arial"/>
-          <w:sz w:val="28"/>
-          <w:szCs w:val="28"/>
-        </w:rPr>
-        <w:t>c</w:t>
-      </w:r>
-      <w:r>
-        <w:rPr>
-          <w:rFonts w:ascii="Arial" w:eastAsia="Arial" w:hAnsi="Arial" w:cs="Arial"/>
-          <w:sz w:val="28"/>
-          <w:szCs w:val="28"/>
-        </w:rPr>
-        <w:t xml:space="preserve">. Write C# program to connect with MySQL database called </w:t>
+          <w:highlight w:val="yellow"/>
+        </w:rPr>
+        <w:t xml:space="preserve">Q16c. Write C# program to connect with MySQL database called </w:t>
       </w:r>
       <w:proofErr w:type="spellStart"/>
       <w:r>
@@ -12141,6 +12111,7 @@
           <w:rFonts w:ascii="Arial" w:eastAsia="Arial" w:hAnsi="Arial" w:cs="Arial"/>
           <w:sz w:val="28"/>
           <w:szCs w:val="28"/>
+          <w:highlight w:val="yellow"/>
         </w:rPr>
         <w:t>sampledb</w:t>
       </w:r>
@@ -12150,6 +12121,7 @@
           <w:rFonts w:ascii="Arial" w:eastAsia="Arial" w:hAnsi="Arial" w:cs="Arial"/>
           <w:sz w:val="28"/>
           <w:szCs w:val="28"/>
+          <w:highlight w:val="yellow"/>
         </w:rPr>
         <w:t xml:space="preserve"> in WAMP server. Display the data from the table </w:t>
       </w:r>
@@ -12159,6 +12131,7 @@
           <w:rFonts w:ascii="Arial" w:eastAsia="Arial" w:hAnsi="Arial" w:cs="Arial"/>
           <w:sz w:val="28"/>
           <w:szCs w:val="28"/>
+          <w:highlight w:val="yellow"/>
         </w:rPr>
         <w:t>itemlist</w:t>
       </w:r>
@@ -12168,6 +12141,7 @@
           <w:rFonts w:ascii="Arial" w:eastAsia="Arial" w:hAnsi="Arial" w:cs="Arial"/>
           <w:sz w:val="28"/>
           <w:szCs w:val="28"/>
+          <w:highlight w:val="yellow"/>
         </w:rPr>
         <w:t xml:space="preserve"> that has </w:t>
       </w:r>
@@ -12177,6 +12151,7 @@
           <w:rFonts w:ascii="Arial" w:eastAsia="Arial" w:hAnsi="Arial" w:cs="Arial"/>
           <w:sz w:val="28"/>
           <w:szCs w:val="28"/>
+          <w:highlight w:val="yellow"/>
         </w:rPr>
         <w:t>itemid</w:t>
       </w:r>
@@ -12186,6 +12161,7 @@
           <w:rFonts w:ascii="Arial" w:eastAsia="Arial" w:hAnsi="Arial" w:cs="Arial"/>
           <w:sz w:val="28"/>
           <w:szCs w:val="28"/>
+          <w:highlight w:val="yellow"/>
         </w:rPr>
         <w:t xml:space="preserve">, </w:t>
       </w:r>
@@ -12195,6 +12171,7 @@
           <w:rFonts w:ascii="Arial" w:eastAsia="Arial" w:hAnsi="Arial" w:cs="Arial"/>
           <w:sz w:val="28"/>
           <w:szCs w:val="28"/>
+          <w:highlight w:val="yellow"/>
         </w:rPr>
         <w:t>itemname</w:t>
       </w:r>
@@ -12204,6 +12181,7 @@
           <w:rFonts w:ascii="Arial" w:eastAsia="Arial" w:hAnsi="Arial" w:cs="Arial"/>
           <w:sz w:val="28"/>
           <w:szCs w:val="28"/>
+          <w:highlight w:val="yellow"/>
         </w:rPr>
         <w:t xml:space="preserve"> and </w:t>
       </w:r>
@@ -12213,6 +12191,7 @@
           <w:rFonts w:ascii="Arial" w:eastAsia="Arial" w:hAnsi="Arial" w:cs="Arial"/>
           <w:sz w:val="28"/>
           <w:szCs w:val="28"/>
+          <w:highlight w:val="yellow"/>
         </w:rPr>
         <w:t>itemprice</w:t>
       </w:r>
@@ -12222,8 +12201,17 @@
           <w:rFonts w:ascii="Arial" w:eastAsia="Arial" w:hAnsi="Arial" w:cs="Arial"/>
           <w:sz w:val="28"/>
           <w:szCs w:val="28"/>
-        </w:rPr>
-        <w:t xml:space="preserve"> as its fields.                         (15)</w:t>
+          <w:highlight w:val="yellow"/>
+        </w:rPr>
+        <w:t xml:space="preserve"> as its fields.</w:t>
+      </w:r>
+      <w:r>
+        <w:rPr>
+          <w:rFonts w:ascii="Arial" w:eastAsia="Arial" w:hAnsi="Arial" w:cs="Arial"/>
+          <w:sz w:val="28"/>
+          <w:szCs w:val="28"/>
+        </w:rPr>
+        <w:t xml:space="preserve">                         (15)</w:t>
       </w:r>
     </w:p>
     <w:p>
@@ -13051,24 +13039,9 @@
           <w:rFonts w:ascii="Arial" w:eastAsia="Arial" w:hAnsi="Arial" w:cs="Arial"/>
           <w:sz w:val="28"/>
           <w:szCs w:val="28"/>
-        </w:rPr>
-        <w:t>Q17</w:t>
-      </w:r>
-      <w:r>
-        <w:rPr>
-          <w:rFonts w:ascii="Arial" w:eastAsia="Arial" w:hAnsi="Arial" w:cs="Arial"/>
-          <w:sz w:val="28"/>
-          <w:szCs w:val="28"/>
-        </w:rPr>
-        <w:t>d</w:t>
-      </w:r>
-      <w:r>
-        <w:rPr>
-          <w:rFonts w:ascii="Arial" w:eastAsia="Arial" w:hAnsi="Arial" w:cs="Arial"/>
-          <w:sz w:val="28"/>
-          <w:szCs w:val="28"/>
-        </w:rPr>
-        <w:t xml:space="preserve">. Create an XML file containing advertisements. Write ASP program to display these advertisements using </w:t>
+          <w:highlight w:val="yellow"/>
+        </w:rPr>
+        <w:t xml:space="preserve">Q17d. Create an XML file containing advertisements. Write ASP program to display these advertisements using </w:t>
       </w:r>
       <w:proofErr w:type="spellStart"/>
       <w:r>
@@ -13076,6 +13049,7 @@
           <w:rFonts w:ascii="Arial" w:eastAsia="Arial" w:hAnsi="Arial" w:cs="Arial"/>
           <w:sz w:val="28"/>
           <w:szCs w:val="28"/>
+          <w:highlight w:val="yellow"/>
         </w:rPr>
         <w:t>adrotator</w:t>
       </w:r>
@@ -13085,8 +13059,17 @@
           <w:rFonts w:ascii="Arial" w:eastAsia="Arial" w:hAnsi="Arial" w:cs="Arial"/>
           <w:sz w:val="28"/>
           <w:szCs w:val="28"/>
-        </w:rPr>
-        <w:t xml:space="preserve"> web control.            </w:t>
+          <w:highlight w:val="yellow"/>
+        </w:rPr>
+        <w:t xml:space="preserve"> web control.</w:t>
+      </w:r>
+      <w:r>
+        <w:rPr>
+          <w:rFonts w:ascii="Arial" w:eastAsia="Arial" w:hAnsi="Arial" w:cs="Arial"/>
+          <w:sz w:val="28"/>
+          <w:szCs w:val="28"/>
+        </w:rPr>
+        <w:t xml:space="preserve">            </w:t>
       </w:r>
       <w:r>
         <w:rPr>

</xml_diff>

<commit_message>
11D rewritten, Doc Highlights updated
</commit_message>
<xml_diff>
--- a/Revised Adv. Java ASP Practical slips.docx
+++ b/Revised Adv. Java ASP Practical slips.docx
@@ -2624,34 +2624,16 @@
           <w:szCs w:val="28"/>
           <w:highlight w:val="yellow"/>
         </w:rPr>
-        <w:t xml:space="preserve">Q.5b. Write a SERVLET program to display the details of Product (ProdCode, PName, Price) on the browser in tabular format. (Use </w:t>
-      </w:r>
-      <w:commentRangeStart w:id="0"/>
-      <w:r>
-        <w:rPr>
-          <w:rFonts w:ascii="Arial" w:hAnsi="Arial" w:eastAsia="Arial" w:cs="Arial"/>
-          <w:sz w:val="28"/>
-          <w:szCs w:val="28"/>
-          <w:highlight w:val="yellow"/>
-        </w:rPr>
-        <w:t>database)</w:t>
-      </w:r>
-      <w:r>
-        <w:rPr>
-          <w:rFonts w:ascii="Arial" w:hAnsi="Arial" w:eastAsia="Arial" w:cs="Arial"/>
-          <w:sz w:val="28"/>
-          <w:szCs w:val="28"/>
-          <w:highlight w:val="yellow"/>
-        </w:rPr>
-        <w:tab/>
-      </w:r>
-      <w:commentRangeEnd w:id="0"/>
-      <w:r>
-        <w:rPr>
-          <w:rStyle w:val="10"/>
-          <w:highlight w:val="yellow"/>
-        </w:rPr>
-        <w:commentReference w:id="0"/>
+        <w:t>Q.5b. Write a SERVLET program to display the details of Product (ProdCode, PName, Price) on the browser in tabular format. (Use database)</w:t>
+      </w:r>
+      <w:r>
+        <w:rPr>
+          <w:rFonts w:ascii="Arial" w:hAnsi="Arial" w:eastAsia="Arial" w:cs="Arial"/>
+          <w:sz w:val="28"/>
+          <w:szCs w:val="28"/>
+          <w:highlight w:val="yellow"/>
+        </w:rPr>
+        <w:tab/>
       </w:r>
       <w:r>
         <w:rPr>
@@ -3222,7 +3204,6 @@
           <w:szCs w:val="28"/>
         </w:rPr>
       </w:pPr>
-      <w:commentRangeStart w:id="1"/>
       <w:r>
         <w:rPr>
           <w:rFonts w:ascii="Arial" w:hAnsi="Arial" w:eastAsia="Arial" w:cs="Arial"/>
@@ -3250,14 +3231,6 @@
         </w:rPr>
         <w:tab/>
       </w:r>
-      <w:commentRangeEnd w:id="1"/>
-      <w:r>
-        <w:rPr>
-          <w:rStyle w:val="10"/>
-          <w:highlight w:val="yellow"/>
-        </w:rPr>
-        <w:commentReference w:id="1"/>
-      </w:r>
       <w:r>
         <w:rPr>
           <w:rFonts w:ascii="Arial" w:hAnsi="Arial" w:eastAsia="Arial" w:cs="Arial"/>
@@ -3993,31 +3966,14 @@
           <w:szCs w:val="28"/>
           <w:highlight w:val="yellow"/>
         </w:rPr>
-        <w:t xml:space="preserve">. Write a SERVLET program in java to accept details of student (SeatNo, Stud_Name, Class, Total_Marks). Calculate percentage and grade obtained and display </w:t>
-      </w:r>
-      <w:commentRangeStart w:id="2"/>
-      <w:r>
-        <w:rPr>
-          <w:rFonts w:ascii="Arial" w:hAnsi="Arial" w:eastAsia="Arial" w:cs="Arial"/>
-          <w:sz w:val="28"/>
-          <w:szCs w:val="28"/>
-          <w:highlight w:val="yellow"/>
-        </w:rPr>
-        <w:t>details on page.</w:t>
-      </w:r>
-      <w:commentRangeEnd w:id="2"/>
-      <w:r>
-        <w:rPr>
-          <w:rStyle w:val="10"/>
-          <w:highlight w:val="yellow"/>
-        </w:rPr>
-        <w:commentReference w:id="2"/>
-      </w:r>
-      <w:r>
-        <w:rPr>
-          <w:rFonts w:ascii="Arial" w:hAnsi="Arial" w:eastAsia="Arial" w:cs="Arial"/>
-          <w:sz w:val="28"/>
-          <w:szCs w:val="28"/>
+        <w:t>. Write a SERVLET program in java to accept details of student (SeatNo, Stud_Name, Class, Total_Marks). Calculate percentage and grade obtained and display details on page.</w:t>
+      </w:r>
+      <w:r>
+        <w:rPr>
+          <w:rFonts w:ascii="Arial" w:hAnsi="Arial" w:eastAsia="Arial" w:cs="Arial"/>
+          <w:sz w:val="28"/>
+          <w:szCs w:val="28"/>
+          <w:highlight w:val="yellow"/>
         </w:rPr>
         <w:tab/>
       </w:r>
@@ -5234,57 +5190,25 @@
           <w:rFonts w:ascii="Arial" w:hAnsi="Arial" w:eastAsia="Arial" w:cs="Arial"/>
           <w:sz w:val="28"/>
           <w:szCs w:val="28"/>
-        </w:rPr>
-        <w:t>Q.</w:t>
-      </w:r>
-      <w:r>
-        <w:rPr>
-          <w:rFonts w:ascii="Arial" w:hAnsi="Arial" w:eastAsia="Arial" w:cs="Arial"/>
-          <w:sz w:val="28"/>
-          <w:szCs w:val="28"/>
-          <w:highlight w:val="red"/>
-        </w:rPr>
-        <w:t xml:space="preserve">9a. Write a JSP program to display the details of Hospital (HNo, HName, Address) in tabular form on </w:t>
-      </w:r>
-      <w:commentRangeStart w:id="3"/>
-      <w:r>
-        <w:rPr>
-          <w:rFonts w:ascii="Arial" w:hAnsi="Arial" w:eastAsia="Arial" w:cs="Arial"/>
-          <w:sz w:val="28"/>
-          <w:szCs w:val="28"/>
-          <w:highlight w:val="red"/>
-        </w:rPr>
-        <w:t>browser</w:t>
-      </w:r>
-      <w:commentRangeEnd w:id="3"/>
-      <w:r>
-        <w:rPr>
-          <w:rStyle w:val="10"/>
-        </w:rPr>
-        <w:commentReference w:id="3"/>
-      </w:r>
-      <w:r>
-        <w:rPr>
-          <w:rFonts w:ascii="Arial" w:hAnsi="Arial" w:eastAsia="Arial" w:cs="Arial"/>
-          <w:sz w:val="28"/>
-          <w:szCs w:val="28"/>
-          <w:highlight w:val="red"/>
-        </w:rPr>
-        <w:t>.</w:t>
-      </w:r>
-      <w:r>
-        <w:rPr>
-          <w:rFonts w:ascii="Arial" w:hAnsi="Arial" w:eastAsia="Arial" w:cs="Arial"/>
-          <w:sz w:val="28"/>
-          <w:szCs w:val="28"/>
-        </w:rPr>
-        <w:tab/>
-      </w:r>
-      <w:r>
-        <w:rPr>
-          <w:rFonts w:ascii="Arial" w:hAnsi="Arial" w:eastAsia="Arial" w:cs="Arial"/>
-          <w:sz w:val="28"/>
-          <w:szCs w:val="28"/>
+          <w:highlight w:val="yellow"/>
+        </w:rPr>
+        <w:t>Q.9a. Write a JSP program to display the details of Hospital (HNo, HName, Address) in tabular form on browser.</w:t>
+      </w:r>
+      <w:r>
+        <w:rPr>
+          <w:rFonts w:ascii="Arial" w:hAnsi="Arial" w:eastAsia="Arial" w:cs="Arial"/>
+          <w:sz w:val="28"/>
+          <w:szCs w:val="28"/>
+          <w:highlight w:val="yellow"/>
+        </w:rPr>
+        <w:tab/>
+      </w:r>
+      <w:r>
+        <w:rPr>
+          <w:rFonts w:ascii="Arial" w:hAnsi="Arial" w:eastAsia="Arial" w:cs="Arial"/>
+          <w:sz w:val="28"/>
+          <w:szCs w:val="28"/>
+          <w:highlight w:val="yellow"/>
         </w:rPr>
         <w:tab/>
       </w:r>
@@ -6029,7 +5953,7 @@
         </w:rPr>
         <w:t>Write ASP program to percentage from the user and print his/her class o</w:t>
       </w:r>
-      <w:commentRangeStart w:id="4"/>
+      <w:commentRangeStart w:id="0"/>
       <w:r>
         <w:rPr>
           <w:rFonts w:ascii="Arial" w:hAnsi="Arial" w:eastAsia="Arial" w:cs="Arial"/>
@@ -6047,12 +5971,12 @@
         </w:rPr>
         <w:t xml:space="preserve">   </w:t>
       </w:r>
-      <w:commentRangeEnd w:id="4"/>
+      <w:commentRangeEnd w:id="0"/>
       <w:r>
         <w:rPr>
           <w:rStyle w:val="10"/>
         </w:rPr>
-        <w:commentReference w:id="4"/>
+        <w:commentReference w:id="0"/>
       </w:r>
       <w:r>
         <w:rPr>
@@ -6893,8 +6817,6 @@
           <w:szCs w:val="28"/>
         </w:rPr>
       </w:pPr>
-      <w:bookmarkStart w:id="2" w:name="_GoBack"/>
-      <w:bookmarkEnd w:id="2"/>
     </w:p>
     <w:p>
       <w:pPr>
@@ -7742,7 +7664,7 @@
         </w:rPr>
         <w:t xml:space="preserve">Write a SERVLET program which counts how many times a user has visited a web page. If user is visiting the page for the first time, display a welcome message. If </w:t>
       </w:r>
-      <w:commentRangeStart w:id="5"/>
+      <w:commentRangeStart w:id="1"/>
       <w:r>
         <w:rPr>
           <w:rFonts w:ascii="Arial" w:hAnsi="Arial" w:cs="Arial"/>
@@ -7752,13 +7674,13 @@
         </w:rPr>
         <w:t>the</w:t>
       </w:r>
-      <w:commentRangeEnd w:id="5"/>
+      <w:commentRangeEnd w:id="1"/>
       <w:r>
         <w:rPr>
           <w:rStyle w:val="10"/>
           <w:highlight w:val="yellow"/>
         </w:rPr>
-        <w:commentReference w:id="5"/>
+        <w:commentReference w:id="1"/>
       </w:r>
       <w:r>
         <w:rPr>
@@ -8879,8 +8801,17 @@
           <w:rFonts w:ascii="Arial" w:hAnsi="Arial" w:eastAsia="Arial" w:cs="Arial"/>
           <w:sz w:val="28"/>
           <w:szCs w:val="28"/>
-        </w:rPr>
-        <w:t>Q13d. Write ASP program to accept n integer values in an array and calculate average, maximum, minimum of these array elements.      (25)</w:t>
+          <w:highlight w:val="yellow"/>
+        </w:rPr>
+        <w:t xml:space="preserve">Q13d. Write ASP program to accept n integer values in an array and calculate average, maximum, minimum of these array elements.  </w:t>
+      </w:r>
+      <w:r>
+        <w:rPr>
+          <w:rFonts w:ascii="Arial" w:hAnsi="Arial" w:eastAsia="Arial" w:cs="Arial"/>
+          <w:sz w:val="28"/>
+          <w:szCs w:val="28"/>
+        </w:rPr>
+        <w:t xml:space="preserve">    (25)</w:t>
       </w:r>
     </w:p>
     <w:p>
@@ -10987,6 +10918,8 @@
           <w:szCs w:val="28"/>
         </w:rPr>
       </w:pPr>
+      <w:bookmarkStart w:id="2" w:name="_GoBack"/>
+      <w:bookmarkEnd w:id="2"/>
     </w:p>
     <w:p>
       <w:pPr>
@@ -11014,46 +10947,17 @@
           <w:highlight w:val="yellow"/>
           <w:shd w:val="clear" w:color="auto" w:fill="FFFFFF"/>
         </w:rPr>
-        <w:t xml:space="preserve">Write a JDBC program for implementation absolute() and relative() methods of ResultSet. </w:t>
-      </w:r>
-      <w:commentRangeStart w:id="6"/>
+        <w:t>Write a JDBC program for implementation absolute() and relative() methods of ResultSet. Consider Emp table</w:t>
+      </w:r>
       <w:r>
         <w:rPr>
           <w:rFonts w:ascii="Arial" w:hAnsi="Arial" w:cs="Arial"/>
           <w:color w:val="000000"/>
           <w:sz w:val="28"/>
           <w:szCs w:val="28"/>
-          <w:highlight w:val="yellow"/>
           <w:shd w:val="clear" w:color="auto" w:fill="FFFFFF"/>
         </w:rPr>
-        <w:t>Consider Emp table</w:t>
-      </w:r>
-      <w:r>
-        <w:rPr>
-          <w:rFonts w:ascii="Arial" w:hAnsi="Arial" w:cs="Arial"/>
-          <w:color w:val="000000"/>
-          <w:sz w:val="28"/>
-          <w:szCs w:val="28"/>
-          <w:shd w:val="clear" w:color="auto" w:fill="FFFFFF"/>
-        </w:rPr>
-        <w:t xml:space="preserve"> </w:t>
-      </w:r>
-      <w:commentRangeEnd w:id="6"/>
-      <w:r>
-        <w:rPr>
-          <w:rStyle w:val="10"/>
-        </w:rPr>
-        <w:commentReference w:id="6"/>
-      </w:r>
-      <w:r>
-        <w:rPr>
-          <w:rFonts w:ascii="Arial" w:hAnsi="Arial" w:cs="Arial"/>
-          <w:color w:val="000000"/>
-          <w:sz w:val="28"/>
-          <w:szCs w:val="28"/>
-          <w:shd w:val="clear" w:color="auto" w:fill="FFFFFF"/>
-        </w:rPr>
-        <w:t>(15)</w:t>
+        <w:t xml:space="preserve"> (15)</w:t>
       </w:r>
     </w:p>
     <w:p>
@@ -12612,7 +12516,7 @@
         </w:rPr>
         <w:t xml:space="preserve">c. Write C# program </w:t>
       </w:r>
-      <w:commentRangeStart w:id="7"/>
+      <w:commentRangeStart w:id="2"/>
       <w:r>
         <w:rPr>
           <w:rFonts w:ascii="Arial" w:hAnsi="Arial" w:eastAsia="Arial" w:cs="Arial"/>
@@ -12622,13 +12526,13 @@
         </w:rPr>
         <w:t>to</w:t>
       </w:r>
-      <w:commentRangeEnd w:id="7"/>
+      <w:commentRangeEnd w:id="2"/>
       <w:r>
         <w:rPr>
           <w:rStyle w:val="10"/>
           <w:highlight w:val="yellow"/>
         </w:rPr>
-        <w:commentReference w:id="7"/>
+        <w:commentReference w:id="2"/>
       </w:r>
       <w:r>
         <w:rPr>
@@ -13077,6 +12981,7 @@
           <w:rFonts w:ascii="Arial" w:hAnsi="Arial" w:eastAsia="Arial" w:cs="Arial"/>
           <w:sz w:val="28"/>
           <w:szCs w:val="28"/>
+          <w:highlight w:val="yellow"/>
         </w:rPr>
         <w:t xml:space="preserve">Q.19b. </w:t>
       </w:r>
@@ -13085,7 +12990,7 @@
           <w:rFonts w:ascii="Arial" w:hAnsi="Arial" w:cs="Arial"/>
           <w:sz w:val="28"/>
           <w:szCs w:val="28"/>
-          <w:highlight w:val="red"/>
+          <w:highlight w:val="yellow"/>
         </w:rPr>
         <w:t>Write a JSP program to accept the details of Account (ANo, Type, Bal) and store it into database and display it in tabular form. (Use PreparedStatement interface)</w:t>
       </w:r>
@@ -13094,6 +12999,7 @@
           <w:rFonts w:ascii="Arial" w:hAnsi="Arial" w:cs="Arial"/>
           <w:sz w:val="28"/>
           <w:szCs w:val="28"/>
+          <w:highlight w:val="yellow"/>
         </w:rPr>
         <w:tab/>
       </w:r>
@@ -13210,7 +13116,7 @@
         </w:rPr>
         <w:tab/>
       </w:r>
-      <w:commentRangeStart w:id="8"/>
+      <w:commentRangeStart w:id="3"/>
       <w:r>
         <w:rPr>
           <w:rFonts w:ascii="Arial" w:hAnsi="Arial" w:eastAsia="Arial" w:cs="Arial"/>
@@ -13220,12 +13126,12 @@
         </w:rPr>
         <w:t>20</w:t>
       </w:r>
-      <w:commentRangeEnd w:id="8"/>
+      <w:commentRangeEnd w:id="3"/>
       <w:r>
         <w:rPr>
           <w:rStyle w:val="10"/>
         </w:rPr>
-        <w:commentReference w:id="8"/>
+        <w:commentReference w:id="3"/>
       </w:r>
     </w:p>
     <w:p>
@@ -14382,87 +14288,37 @@
 
 <file path=word/comments.xml><?xml version="1.0" encoding="utf-8"?>
 <w:comments xmlns:wpc="http://schemas.microsoft.com/office/word/2010/wordprocessingCanvas" xmlns:mc="http://schemas.openxmlformats.org/markup-compatibility/2006" xmlns:o="urn:schemas-microsoft-com:office:office" xmlns:r="http://schemas.openxmlformats.org/officeDocument/2006/relationships" xmlns:m="http://schemas.openxmlformats.org/officeDocument/2006/math" xmlns:v="urn:schemas-microsoft-com:vml" xmlns:wp14="http://schemas.microsoft.com/office/word/2010/wordprocessingDrawing" xmlns:wp="http://schemas.openxmlformats.org/drawingml/2006/wordprocessingDrawing" xmlns:w="http://schemas.openxmlformats.org/wordprocessingml/2006/main" xmlns:w14="http://schemas.microsoft.com/office/word/2010/wordml" xmlns:w15="http://schemas.microsoft.com/office/word/2012/wordml" xmlns:w10="urn:schemas-microsoft-com:office:word" xmlns:wpg="http://schemas.microsoft.com/office/word/2010/wordprocessingGroup" xmlns:wpi="http://schemas.microsoft.com/office/word/2010/wordprocessingInk" xmlns:wne="http://schemas.microsoft.com/office/word/2006/wordml" xmlns:wps="http://schemas.microsoft.com/office/word/2010/wordprocessingShape" xmlns:wpsCustomData="http://www.wps.cn/officeDocument/2013/wpsCustomData" mc:Ignorable="w14 w15 wp14">
-  <w:comment w:id="0" w:author="ATHARVA SHAH  (Student)" w:date="2022-10-12T12:25:00Z" w:initials="AS(">
+  <w:comment w:id="0" w:author="ATHARVA SHAH  (Student)" w:date="2022-10-10T18:38:00Z" w:initials="AS(">
     <w:p>
       <w:pPr>
         <w:pStyle w:val="11"/>
       </w:pPr>
       <w:r>
+        <w:t>Question is duplicate of 6C</w:t>
+      </w:r>
+    </w:p>
+  </w:comment>
+  <w:comment w:id="1" w:author="ATHARVA SHAH  (Student)" w:date="2022-10-12T13:24:00Z" w:initials="AS(">
+    <w:p>
+      <w:pPr>
+        <w:pStyle w:val="11"/>
+      </w:pPr>
+      <w:r>
         <w:t>Servlet Program Needs testing</w:t>
       </w:r>
     </w:p>
   </w:comment>
-  <w:comment w:id="1" w:author="ATHARVA SHAH  (Student)" w:date="2022-10-06T21:15:00Z" w:initials="AS(">
+  <w:comment w:id="2" w:author="ATHARVA SHAH  (Student)" w:date="2022-10-04T21:05:00Z" w:initials="AS(">
     <w:p>
       <w:pPr>
         <w:pStyle w:val="11"/>
       </w:pPr>
       <w:r>
-        <w:t>Use two terminals to chat</w:t>
+        <w:t>Verify this programs correctness once</w:t>
       </w:r>
     </w:p>
   </w:comment>
-  <w:comment w:id="2" w:author="ATHARVA SHAH  (Student)" w:date="2022-10-12T12:37:00Z" w:initials="AS(">
-    <w:p>
-      <w:pPr>
-        <w:pStyle w:val="11"/>
-      </w:pPr>
-      <w:r>
-        <w:t>Servlet Program Needs testing</w:t>
-      </w:r>
-    </w:p>
-  </w:comment>
-  <w:comment w:id="3" w:author="ATHARVA SHAH  (Student)" w:date="2022-10-10T17:55:00Z" w:initials="AS(">
-    <w:p>
-      <w:pPr>
-        <w:pStyle w:val="11"/>
-      </w:pPr>
-      <w:r>
-        <w:t>Need to test this on lab PC. Code is written, need to ensure that it works. Highlight yellow if successful.</w:t>
-      </w:r>
-    </w:p>
-  </w:comment>
-  <w:comment w:id="4" w:author="ATHARVA SHAH  (Student)" w:date="2022-10-10T18:38:00Z" w:initials="AS(">
-    <w:p>
-      <w:pPr>
-        <w:pStyle w:val="11"/>
-      </w:pPr>
-      <w:r>
-        <w:t>Question is duplicate of 6C</w:t>
-      </w:r>
-    </w:p>
-  </w:comment>
-  <w:comment w:id="5" w:author="ATHARVA SHAH  (Student)" w:date="2022-10-12T13:24:00Z" w:initials="AS(">
-    <w:p>
-      <w:pPr>
-        <w:pStyle w:val="11"/>
-      </w:pPr>
-      <w:r>
-        <w:t>Servlet Program Needs testing</w:t>
-      </w:r>
-    </w:p>
-  </w:comment>
-  <w:comment w:id="6" w:author="ATHARVA SHAH  (Student)" w:date="2022-10-12T21:43:00Z" w:initials="AS(">
-    <w:p>
-      <w:pPr>
-        <w:pStyle w:val="11"/>
-      </w:pPr>
-      <w:r>
-        <w:t xml:space="preserve">Successfully runs with MySQL driver. Try it out in lab using dsn. </w:t>
-      </w:r>
-    </w:p>
-  </w:comment>
-  <w:comment w:id="7" w:author="ATHARVA SHAH  (Student)" w:date="2022-10-04T21:05:00Z" w:initials="AS(">
-    <w:p>
-      <w:pPr>
-        <w:pStyle w:val="11"/>
-      </w:pPr>
-      <w:r>
-        <w:t>Verify this programs correctness once</w:t>
-      </w:r>
-    </w:p>
-  </w:comment>
-  <w:comment w:id="8" w:author="ATHARVA SHAH  (Student)" w:date="2022-10-18T22:22:00Z" w:initials="AS(">
+  <w:comment w:id="3" w:author="ATHARVA SHAH  (Student)" w:date="2022-10-18T22:22:00Z" w:initials="AS(">
     <w:p>
       <w:pPr>
         <w:pStyle w:val="11"/>
@@ -14477,15 +14333,10 @@
 
 <file path=word/commentsExtended.xml><?xml version="1.0" encoding="utf-8"?>
 <w15:commentsEx xmlns:wpc="http://schemas.microsoft.com/office/word/2010/wordprocessingCanvas" xmlns:mc="http://schemas.openxmlformats.org/markup-compatibility/2006" xmlns:o="urn:schemas-microsoft-com:office:office" xmlns:r="http://schemas.openxmlformats.org/officeDocument/2006/relationships" xmlns:m="http://schemas.openxmlformats.org/officeDocument/2006/math" xmlns:v="urn:schemas-microsoft-com:vml" xmlns:wp14="http://schemas.microsoft.com/office/word/2010/wordprocessingDrawing" xmlns:wp="http://schemas.openxmlformats.org/drawingml/2006/wordprocessingDrawing" xmlns:w="http://schemas.openxmlformats.org/wordprocessingml/2006/main" xmlns:w14="http://schemas.microsoft.com/office/word/2010/wordml" xmlns:w15="http://schemas.microsoft.com/office/word/2012/wordml" xmlns:w10="urn:schemas-microsoft-com:office:word" xmlns:wpg="http://schemas.microsoft.com/office/word/2010/wordprocessingGroup" xmlns:wpi="http://schemas.microsoft.com/office/word/2010/wordprocessingInk" xmlns:wne="http://schemas.microsoft.com/office/word/2006/wordml" xmlns:wps="http://schemas.microsoft.com/office/word/2010/wordprocessingShape" xmlns:wpsCustomData="http://www.wps.cn/officeDocument/2013/wpsCustomData" mc:Ignorable="w14 w15 wp14">
-  <w15:commentEx w15:paraId="7CFC087E" w15:done="0"/>
-  <w15:commentEx w15:paraId="69FE60F0" w15:done="1"/>
-  <w15:commentEx w15:paraId="568D0485" w15:done="0"/>
-  <w15:commentEx w15:paraId="3B76738C" w15:done="0"/>
-  <w15:commentEx w15:paraId="3EFE3E72" w15:done="0"/>
-  <w15:commentEx w15:paraId="794513CB" w15:done="0"/>
-  <w15:commentEx w15:paraId="20C427A6" w15:done="0"/>
-  <w15:commentEx w15:paraId="07A6069D" w15:done="0"/>
-  <w15:commentEx w15:paraId="59153A3C" w15:done="0"/>
+  <w15:commentEx w15:paraId="56464C4D" w15:done="0"/>
+  <w15:commentEx w15:paraId="449246B3" w15:done="0"/>
+  <w15:commentEx w15:paraId="0F7E2EF5" w15:done="0"/>
+  <w15:commentEx w15:paraId="06AD6BBA" w15:done="0"/>
 </w15:commentsEx>
 </file>
 
@@ -15189,7 +15040,7 @@
     <w:lsdException w:qFormat="1" w:unhideWhenUsed="0" w:uiPriority="10" w:semiHidden="0" w:name="Title"/>
     <w:lsdException w:uiPriority="99" w:name="Closing"/>
     <w:lsdException w:uiPriority="99" w:name="Signature"/>
-    <w:lsdException w:uiPriority="1" w:name="Default Paragraph Font"/>
+    <w:lsdException w:qFormat="1" w:uiPriority="1" w:name="Default Paragraph Font"/>
     <w:lsdException w:uiPriority="99" w:name="Body Text"/>
     <w:lsdException w:uiPriority="99" w:name="Body Text Indent"/>
     <w:lsdException w:uiPriority="99" w:name="List Continue"/>
@@ -15507,6 +15358,7 @@
     <w:name w:val="Default Paragraph Font"/>
     <w:semiHidden/>
     <w:unhideWhenUsed/>
+    <w:qFormat/>
     <w:uiPriority w:val="1"/>
   </w:style>
   <w:style w:type="table" w:default="1" w:styleId="9">
@@ -16000,25 +15852,6 @@
 </file>
 
 <file path=customXml/item2.xml><?xml version="1.0" encoding="utf-8"?>
-<p:properties xmlns:p="http://schemas.microsoft.com/office/2006/metadata/properties" xmlns:xsi="http://www.w3.org/2001/XMLSchema-instance" xmlns:pc="http://schemas.microsoft.com/office/infopath/2007/PartnerControls">
-  <documentManagement/>
-</p:properties>
-</file>
-
-<file path=customXml/item3.xml><?xml version="1.0" encoding="utf-8"?>
-<b:Sources xmlns:b="http://schemas.openxmlformats.org/officeDocument/2006/bibliography" xmlns="http://schemas.openxmlformats.org/officeDocument/2006/bibliography" SelectedStyle="\APASixthEditionOfficeOnline.xsl" StyleName="APA" Version="6"/>
-</file>
-
-<file path=customXml/item4.xml><?xml version="1.0" encoding="utf-8"?>
-<?mso-contentType ?>
-<FormTemplates xmlns="http://schemas.microsoft.com/sharepoint/v3/contenttype/forms">
-  <Display>DocumentLibraryForm</Display>
-  <Edit>DocumentLibraryForm</Edit>
-  <New>DocumentLibraryForm</New>
-</FormTemplates>
-</file>
-
-<file path=customXml/item5.xml><?xml version="1.0" encoding="utf-8"?>
 <ct:contentTypeSchema xmlns:ct="http://schemas.microsoft.com/office/2006/metadata/contentType" xmlns:ma="http://schemas.microsoft.com/office/2006/metadata/properties/metaAttributes" ct:_="" ma:_="" ma:contentTypeName="Document" ma:contentTypeID="0x010100213D482AC1F6CA40BDFA4AB2C086B453" ma:contentTypeVersion="2" ma:contentTypeDescription="Create a new document." ma:contentTypeScope="" ma:versionID="9f3441468dcab8ad1022955e6ca23f05">
   <xsd:schema xmlns:xsd="http://www.w3.org/2001/XMLSchema" xmlns:xs="http://www.w3.org/2001/XMLSchema" xmlns:p="http://schemas.microsoft.com/office/2006/metadata/properties" xmlns:ns2="4091f386-5ef5-4100-854f-b7503d71594e" targetNamespace="http://schemas.microsoft.com/office/2006/metadata/properties" ma:root="true" ma:fieldsID="0ea18e4ca1ce6b6cd0240b187249a9a3" ns2:_="">
     <xsd:import namespace="4091f386-5ef5-4100-854f-b7503d71594e"/>
@@ -16150,6 +15983,25 @@
 </ct:contentTypeSchema>
 </file>
 
+<file path=customXml/item3.xml><?xml version="1.0" encoding="utf-8"?>
+<?mso-contentType ?>
+<FormTemplates xmlns="http://schemas.microsoft.com/sharepoint/v3/contenttype/forms">
+  <Display>DocumentLibraryForm</Display>
+  <Edit>DocumentLibraryForm</Edit>
+  <New>DocumentLibraryForm</New>
+</FormTemplates>
+</file>
+
+<file path=customXml/item4.xml><?xml version="1.0" encoding="utf-8"?>
+<b:Sources xmlns:b="http://schemas.openxmlformats.org/officeDocument/2006/bibliography" xmlns="http://schemas.openxmlformats.org/officeDocument/2006/bibliography" SelectedStyle="\APASixthEditionOfficeOnline.xsl" StyleName="APA" Version="6"/>
+</file>
+
+<file path=customXml/item5.xml><?xml version="1.0" encoding="utf-8"?>
+<p:properties xmlns:p="http://schemas.microsoft.com/office/2006/metadata/properties" xmlns:xsi="http://www.w3.org/2001/XMLSchema-instance" xmlns:pc="http://schemas.microsoft.com/office/infopath/2007/PartnerControls">
+  <documentManagement/>
+</p:properties>
+</file>
+
 <file path=customXml/itemProps1.xml><?xml version="1.0" encoding="utf-8"?>
 <ds:datastoreItem xmlns:ds="http://schemas.openxmlformats.org/officeDocument/2006/customXml" ds:itemID="{B1977F7D-205B-4081-913C-38D41E755F92}">
   <ds:schemaRefs>
@@ -16159,25 +16011,25 @@
 </file>
 
 <file path=customXml/itemProps2.xml><?xml version="1.0" encoding="utf-8"?>
-<ds:datastoreItem xmlns:ds="http://schemas.openxmlformats.org/officeDocument/2006/customXml" ds:itemID="{1166DE38-C3BA-4169-98B8-D5E2BC09135B}">
+<ds:datastoreItem xmlns:ds="http://schemas.openxmlformats.org/officeDocument/2006/customXml" ds:itemID="{52091363-3DCF-4DD9-B0AB-C67016C61351}">
   <ds:schemaRefs/>
 </ds:datastoreItem>
 </file>
 
 <file path=customXml/itemProps3.xml><?xml version="1.0" encoding="utf-8"?>
+<ds:datastoreItem xmlns:ds="http://schemas.openxmlformats.org/officeDocument/2006/customXml" ds:itemID="{226D8190-C912-4923-A880-1DCCC43AB9BC}">
+  <ds:schemaRefs/>
+</ds:datastoreItem>
+</file>
+
+<file path=customXml/itemProps4.xml><?xml version="1.0" encoding="utf-8"?>
 <ds:datastoreItem xmlns:ds="http://schemas.openxmlformats.org/officeDocument/2006/customXml" ds:itemID="{3925B44D-5B55-40BB-9CC5-D782A8A055C3}">
   <ds:schemaRefs/>
 </ds:datastoreItem>
 </file>
 
-<file path=customXml/itemProps4.xml><?xml version="1.0" encoding="utf-8"?>
-<ds:datastoreItem xmlns:ds="http://schemas.openxmlformats.org/officeDocument/2006/customXml" ds:itemID="{226D8190-C912-4923-A880-1DCCC43AB9BC}">
-  <ds:schemaRefs/>
-</ds:datastoreItem>
-</file>
-
 <file path=customXml/itemProps5.xml><?xml version="1.0" encoding="utf-8"?>
-<ds:datastoreItem xmlns:ds="http://schemas.openxmlformats.org/officeDocument/2006/customXml" ds:itemID="{52091363-3DCF-4DD9-B0AB-C67016C61351}">
+<ds:datastoreItem xmlns:ds="http://schemas.openxmlformats.org/officeDocument/2006/customXml" ds:itemID="{1166DE38-C3BA-4169-98B8-D5E2BC09135B}">
   <ds:schemaRefs/>
 </ds:datastoreItem>
 </file>
</xml_diff>